<commit_message>
built and deployed website
</commit_message>
<xml_diff>
--- a/notes.docx
+++ b/notes.docx
@@ -32,23 +32,13 @@
           <w:szCs w:val="24"/>
         </w:rPr>
       </w:pPr>
-      <w:proofErr w:type="gramStart"/>
-      <w:r>
-        <w:rPr>
-          <w:rFonts w:ascii="Times New Roman" w:hAnsi="Times New Roman" w:cs="Times New Roman"/>
-          <w:sz w:val="24"/>
-          <w:szCs w:val="24"/>
-        </w:rPr>
-        <w:t>Looked</w:t>
-      </w:r>
-      <w:proofErr w:type="gramEnd"/>
-      <w:r>
-        <w:rPr>
-          <w:rFonts w:ascii="Times New Roman" w:hAnsi="Times New Roman" w:cs="Times New Roman"/>
-          <w:sz w:val="24"/>
-          <w:szCs w:val="24"/>
-        </w:rPr>
-        <w:t xml:space="preserve"> into </w:t>
+      <w:r>
+        <w:rPr>
+          <w:rFonts w:ascii="Times New Roman" w:hAnsi="Times New Roman" w:cs="Times New Roman"/>
+          <w:sz w:val="24"/>
+          <w:szCs w:val="24"/>
+        </w:rPr>
+        <w:t xml:space="preserve">Looked into </w:t>
       </w:r>
       <w:proofErr w:type="spellStart"/>
       <w:r>
@@ -146,25 +136,7 @@
           <w:sz w:val="24"/>
           <w:szCs w:val="24"/>
         </w:rPr>
-        <w:t xml:space="preserve">All values from form data are lowercase. I wanted to capitalize with specific </w:t>
-      </w:r>
-      <w:proofErr w:type="gramStart"/>
-      <w:r>
-        <w:rPr>
-          <w:rFonts w:ascii="Times New Roman" w:hAnsi="Times New Roman" w:cs="Times New Roman"/>
-          <w:sz w:val="24"/>
-          <w:szCs w:val="24"/>
-        </w:rPr>
-        <w:t>rules</w:t>
-      </w:r>
-      <w:proofErr w:type="gramEnd"/>
-      <w:r>
-        <w:rPr>
-          <w:rFonts w:ascii="Times New Roman" w:hAnsi="Times New Roman" w:cs="Times New Roman"/>
-          <w:sz w:val="24"/>
-          <w:szCs w:val="24"/>
-        </w:rPr>
-        <w:t xml:space="preserve"> so I added a capitalization map for capitalization exceptions and a function </w:t>
+        <w:t xml:space="preserve">All values from form data are lowercase. I wanted to capitalize with specific rules so I added a capitalization map for capitalization exceptions and a function </w:t>
       </w:r>
       <w:proofErr w:type="spellStart"/>
       <w:r>
@@ -512,18 +484,8 @@
           <w:sz w:val="24"/>
           <w:szCs w:val="24"/>
         </w:rPr>
-        <w:t>').config(</w:t>
-      </w:r>
-      <w:proofErr w:type="gramStart"/>
-      <w:r>
-        <w:rPr>
-          <w:rFonts w:ascii="Times New Roman" w:hAnsi="Times New Roman" w:cs="Times New Roman"/>
-          <w:sz w:val="24"/>
-          <w:szCs w:val="24"/>
-        </w:rPr>
-        <w:t>);</w:t>
-      </w:r>
-      <w:proofErr w:type="gramEnd"/>
+        <w:t>').config();</w:t>
+      </w:r>
     </w:p>
     <w:p>
       <w:pPr>
@@ -625,6 +587,72 @@
           <w:szCs w:val="24"/>
         </w:rPr>
       </w:pPr>
+      <w:r>
+        <w:rPr>
+          <w:rFonts w:ascii="Times New Roman" w:hAnsi="Times New Roman" w:cs="Times New Roman"/>
+          <w:sz w:val="24"/>
+          <w:szCs w:val="24"/>
+        </w:rPr>
+        <w:t>Next I need to learn how to use GitHub Pages</w:t>
+      </w:r>
+      <w:r>
+        <w:rPr>
+          <w:rFonts w:ascii="Times New Roman" w:hAnsi="Times New Roman" w:cs="Times New Roman"/>
+          <w:sz w:val="24"/>
+          <w:szCs w:val="24"/>
+        </w:rPr>
+        <w:t xml:space="preserve"> (couldn’t figure it out will try again later)</w:t>
+      </w:r>
+    </w:p>
+    <w:p>
+      <w:pPr>
+        <w:pStyle w:val="ListParagraph"/>
+        <w:numPr>
+          <w:ilvl w:val="1"/>
+          <w:numId w:val="2"/>
+        </w:numPr>
+        <w:rPr>
+          <w:rFonts w:ascii="Times New Roman" w:hAnsi="Times New Roman" w:cs="Times New Roman"/>
+          <w:sz w:val="24"/>
+          <w:szCs w:val="24"/>
+        </w:rPr>
+      </w:pPr>
+      <w:hyperlink r:id="rId6" w:history="1">
+        <w:r>
+          <w:rPr>
+            <w:rStyle w:val="Hyperlink"/>
+            <w:rFonts w:ascii="Times New Roman" w:hAnsi="Times New Roman" w:cs="Times New Roman"/>
+            <w:sz w:val="24"/>
+            <w:szCs w:val="24"/>
+          </w:rPr>
+          <w:t>https://docs.github.com/en/pages/quickstart</w:t>
+        </w:r>
+      </w:hyperlink>
+    </w:p>
+    <w:p>
+      <w:pPr>
+        <w:pStyle w:val="ListParagraph"/>
+        <w:numPr>
+          <w:ilvl w:val="1"/>
+          <w:numId w:val="2"/>
+        </w:numPr>
+        <w:rPr>
+          <w:rFonts w:ascii="Times New Roman" w:hAnsi="Times New Roman" w:cs="Times New Roman"/>
+          <w:sz w:val="24"/>
+          <w:szCs w:val="24"/>
+        </w:rPr>
+      </w:pPr>
+      <w:hyperlink r:id="rId7" w:history="1">
+        <w:r>
+          <w:rPr>
+            <w:rStyle w:val="Hyperlink"/>
+            <w:rFonts w:ascii="Times New Roman" w:hAnsi="Times New Roman" w:cs="Times New Roman"/>
+            <w:sz w:val="24"/>
+            <w:szCs w:val="24"/>
+          </w:rPr>
+          <w:t>https://github.com/gitname/react-gh-pages</w:t>
+        </w:r>
+      </w:hyperlink>
     </w:p>
     <w:p>
       <w:pPr>
@@ -860,23 +888,13 @@
           <w:szCs w:val="24"/>
         </w:rPr>
       </w:pPr>
-      <w:proofErr w:type="gramStart"/>
-      <w:r>
-        <w:rPr>
-          <w:rFonts w:ascii="Times New Roman" w:hAnsi="Times New Roman" w:cs="Times New Roman"/>
-          <w:sz w:val="24"/>
-          <w:szCs w:val="24"/>
-        </w:rPr>
-        <w:t>redid</w:t>
-      </w:r>
-      <w:proofErr w:type="gramEnd"/>
-      <w:r>
-        <w:rPr>
-          <w:rFonts w:ascii="Times New Roman" w:hAnsi="Times New Roman" w:cs="Times New Roman"/>
-          <w:sz w:val="24"/>
-          <w:szCs w:val="24"/>
-        </w:rPr>
-        <w:t xml:space="preserve"> how tabs and active buttons' styles changed on click, simply keep track of button states in a hook then pass </w:t>
+      <w:r>
+        <w:rPr>
+          <w:rFonts w:ascii="Times New Roman" w:hAnsi="Times New Roman" w:cs="Times New Roman"/>
+          <w:sz w:val="24"/>
+          <w:szCs w:val="24"/>
+        </w:rPr>
+        <w:t xml:space="preserve">redid how tabs and active buttons' styles changed on click, simply keep track of button states in a hook then pass </w:t>
       </w:r>
       <w:proofErr w:type="spellStart"/>
       <w:r>
@@ -982,23 +1000,13 @@
         </w:rPr>
         <w:t xml:space="preserve">three.js scene constantly re-render the canvas each time the state changes. </w:t>
       </w:r>
-      <w:proofErr w:type="gramStart"/>
-      <w:r>
-        <w:rPr>
-          <w:rFonts w:ascii="Times New Roman" w:hAnsi="Times New Roman" w:cs="Times New Roman"/>
-          <w:sz w:val="24"/>
-          <w:szCs w:val="24"/>
-        </w:rPr>
-        <w:t>Previous</w:t>
-      </w:r>
-      <w:proofErr w:type="gramEnd"/>
-      <w:r>
-        <w:rPr>
-          <w:rFonts w:ascii="Times New Roman" w:hAnsi="Times New Roman" w:cs="Times New Roman"/>
-          <w:sz w:val="24"/>
-          <w:szCs w:val="24"/>
-        </w:rPr>
-        <w:t xml:space="preserve"> code was messy, but it only rendered the initial model a single time, then for each change to a class of image buttons (i.e. </w:t>
+      <w:r>
+        <w:rPr>
+          <w:rFonts w:ascii="Times New Roman" w:hAnsi="Times New Roman" w:cs="Times New Roman"/>
+          <w:sz w:val="24"/>
+          <w:szCs w:val="24"/>
+        </w:rPr>
+        <w:t xml:space="preserve">Previous code was messy, but it only rendered the initial model a single time, then for each change to a class of image buttons (i.e. </w:t>
       </w:r>
       <w:proofErr w:type="spellStart"/>
       <w:r>
@@ -1016,7 +1024,16 @@
           <w:sz w:val="24"/>
           <w:szCs w:val="24"/>
         </w:rPr>
-        <w:t>), it only re-renders the clothing type model rather than all 3 models for each image button classes (</w:t>
+        <w:t xml:space="preserve">), it only re-renders the clothing type model rather than all 3 models for each </w:t>
+      </w:r>
+      <w:r>
+        <w:rPr>
+          <w:rFonts w:ascii="Times New Roman" w:hAnsi="Times New Roman" w:cs="Times New Roman"/>
+          <w:sz w:val="24"/>
+          <w:szCs w:val="24"/>
+        </w:rPr>
+        <w:lastRenderedPageBreak/>
+        <w:t>image button classes (</w:t>
       </w:r>
       <w:proofErr w:type="spellStart"/>
       <w:r>
@@ -1078,25 +1095,7 @@
           <w:sz w:val="24"/>
           <w:szCs w:val="24"/>
         </w:rPr>
-        <w:t xml:space="preserve"> For now, </w:t>
-      </w:r>
-      <w:proofErr w:type="gramStart"/>
-      <w:r>
-        <w:rPr>
-          <w:rFonts w:ascii="Times New Roman" w:hAnsi="Times New Roman" w:cs="Times New Roman"/>
-          <w:sz w:val="24"/>
-          <w:szCs w:val="24"/>
-        </w:rPr>
-        <w:t>solution</w:t>
-      </w:r>
-      <w:proofErr w:type="gramEnd"/>
-      <w:r>
-        <w:rPr>
-          <w:rFonts w:ascii="Times New Roman" w:hAnsi="Times New Roman" w:cs="Times New Roman"/>
-          <w:sz w:val="24"/>
-          <w:szCs w:val="24"/>
-        </w:rPr>
-        <w:t xml:space="preserve"> is to move model loading functions out of the </w:t>
+        <w:t xml:space="preserve"> For now, solution is to move model loading functions out of the </w:t>
       </w:r>
       <w:proofErr w:type="spellStart"/>
       <w:r>
@@ -1123,581 +1122,553 @@
           <w:sz w:val="24"/>
           <w:szCs w:val="24"/>
         </w:rPr>
+        <w:t>useffect</w:t>
+      </w:r>
+      <w:proofErr w:type="spellEnd"/>
+      <w:r>
+        <w:rPr>
+          <w:rFonts w:ascii="Times New Roman" w:hAnsi="Times New Roman" w:cs="Times New Roman"/>
+          <w:sz w:val="24"/>
+          <w:szCs w:val="24"/>
+        </w:rPr>
+        <w:t xml:space="preserve"> hooks, set a condition to only change the relevant model after the scene is done initializing, and only change when </w:t>
+      </w:r>
+      <w:proofErr w:type="spellStart"/>
+      <w:r>
+        <w:rPr>
+          <w:rFonts w:ascii="Times New Roman" w:hAnsi="Times New Roman" w:cs="Times New Roman"/>
+          <w:sz w:val="24"/>
+          <w:szCs w:val="24"/>
+        </w:rPr>
+        <w:t>activeImageButtons</w:t>
+      </w:r>
+      <w:proofErr w:type="spellEnd"/>
+      <w:r>
+        <w:rPr>
+          <w:rFonts w:ascii="Times New Roman" w:hAnsi="Times New Roman" w:cs="Times New Roman"/>
+          <w:sz w:val="24"/>
+          <w:szCs w:val="24"/>
+        </w:rPr>
+        <w:t xml:space="preserve"> </w:t>
+      </w:r>
+      <w:r>
+        <w:rPr>
+          <w:rFonts w:ascii="Times New Roman" w:hAnsi="Times New Roman" w:cs="Times New Roman"/>
+          <w:sz w:val="24"/>
+          <w:szCs w:val="24"/>
+        </w:rPr>
+        <w:t xml:space="preserve">or </w:t>
+      </w:r>
+      <w:proofErr w:type="spellStart"/>
+      <w:r>
+        <w:rPr>
+          <w:rFonts w:ascii="Times New Roman" w:hAnsi="Times New Roman" w:cs="Times New Roman"/>
+          <w:sz w:val="24"/>
+          <w:szCs w:val="24"/>
+        </w:rPr>
+        <w:t>formData</w:t>
+      </w:r>
+      <w:proofErr w:type="spellEnd"/>
+      <w:r>
+        <w:rPr>
+          <w:rFonts w:ascii="Times New Roman" w:hAnsi="Times New Roman" w:cs="Times New Roman"/>
+          <w:sz w:val="24"/>
+          <w:szCs w:val="24"/>
+        </w:rPr>
+        <w:t xml:space="preserve"> changes.</w:t>
+      </w:r>
+      <w:r>
+        <w:rPr>
+          <w:rFonts w:ascii="Times New Roman" w:hAnsi="Times New Roman" w:cs="Times New Roman"/>
+          <w:sz w:val="24"/>
+          <w:szCs w:val="24"/>
+        </w:rPr>
+        <w:t xml:space="preserve"> There’s a minor issue where the canvas still renders twice, so in </w:t>
+      </w:r>
+      <w:proofErr w:type="spellStart"/>
+      <w:r>
+        <w:rPr>
+          <w:rFonts w:ascii="Times New Roman" w:hAnsi="Times New Roman" w:cs="Times New Roman"/>
+          <w:sz w:val="24"/>
+          <w:szCs w:val="24"/>
+        </w:rPr>
+        <w:t>init</w:t>
+      </w:r>
+      <w:proofErr w:type="spellEnd"/>
+      <w:r>
+        <w:rPr>
+          <w:rFonts w:ascii="Times New Roman" w:hAnsi="Times New Roman" w:cs="Times New Roman"/>
+          <w:sz w:val="24"/>
+          <w:szCs w:val="24"/>
+        </w:rPr>
+        <w:t>() function, I delete all existing canvases before rendering a new one. It’s a temporary fix before I figure out what’s causing the issue later.</w:t>
+      </w:r>
+    </w:p>
+    <w:p>
+      <w:pPr>
+        <w:rPr>
+          <w:rFonts w:ascii="Times New Roman" w:hAnsi="Times New Roman" w:cs="Times New Roman"/>
+          <w:sz w:val="24"/>
+          <w:szCs w:val="24"/>
+        </w:rPr>
+      </w:pPr>
+      <w:r>
+        <w:rPr>
+          <w:rFonts w:ascii="Times New Roman" w:hAnsi="Times New Roman" w:cs="Times New Roman"/>
+          <w:sz w:val="24"/>
+          <w:szCs w:val="24"/>
+        </w:rPr>
+        <w:t xml:space="preserve">2. after redoing most of the file, </w:t>
+      </w:r>
+      <w:proofErr w:type="spellStart"/>
+      <w:r>
+        <w:rPr>
+          <w:rFonts w:ascii="Times New Roman" w:hAnsi="Times New Roman" w:cs="Times New Roman"/>
+          <w:sz w:val="24"/>
+          <w:szCs w:val="24"/>
+        </w:rPr>
+        <w:t>handleSubmit</w:t>
+      </w:r>
+      <w:proofErr w:type="spellEnd"/>
+      <w:r>
+        <w:rPr>
+          <w:rFonts w:ascii="Times New Roman" w:hAnsi="Times New Roman" w:cs="Times New Roman"/>
+          <w:sz w:val="24"/>
+          <w:szCs w:val="24"/>
+        </w:rPr>
+        <w:t xml:space="preserve"> function does not work as expected anymore, will look into it</w:t>
+      </w:r>
+    </w:p>
+    <w:p>
+      <w:pPr>
+        <w:rPr>
+          <w:rFonts w:ascii="Times New Roman" w:hAnsi="Times New Roman" w:cs="Times New Roman"/>
+          <w:sz w:val="24"/>
+          <w:szCs w:val="24"/>
+        </w:rPr>
+      </w:pPr>
+      <w:r>
+        <w:rPr>
+          <w:rFonts w:ascii="Times New Roman" w:hAnsi="Times New Roman" w:cs="Times New Roman"/>
+          <w:sz w:val="24"/>
+          <w:szCs w:val="24"/>
+        </w:rPr>
+        <w:t xml:space="preserve">3. still need to make secret key </w:t>
+      </w:r>
+      <w:r>
+        <w:rPr>
+          <w:rFonts w:ascii="Times New Roman" w:hAnsi="Times New Roman" w:cs="Times New Roman"/>
+          <w:sz w:val="24"/>
+          <w:szCs w:val="24"/>
+        </w:rPr>
+        <w:t>actually secret</w:t>
+      </w:r>
+    </w:p>
+    <w:p>
+      <w:pPr>
+        <w:rPr>
+          <w:rFonts w:ascii="Times New Roman" w:hAnsi="Times New Roman" w:cs="Times New Roman"/>
+          <w:sz w:val="24"/>
+          <w:szCs w:val="24"/>
+        </w:rPr>
+      </w:pPr>
+      <w:r>
+        <w:rPr>
+          <w:rFonts w:ascii="Times New Roman" w:hAnsi="Times New Roman" w:cs="Times New Roman"/>
+          <w:sz w:val="24"/>
+          <w:szCs w:val="24"/>
+        </w:rPr>
+        <w:t>4. also still need to work on responsive design</w:t>
+      </w:r>
+    </w:p>
+    <w:p>
+      <w:pPr>
+        <w:rPr>
+          <w:rFonts w:ascii="Times New Roman" w:hAnsi="Times New Roman" w:cs="Times New Roman"/>
+          <w:sz w:val="24"/>
+          <w:szCs w:val="24"/>
+        </w:rPr>
+      </w:pPr>
+      <w:r>
+        <w:rPr>
+          <w:rFonts w:ascii="Times New Roman" w:hAnsi="Times New Roman" w:cs="Times New Roman"/>
+          <w:sz w:val="24"/>
+          <w:szCs w:val="24"/>
+        </w:rPr>
+        <w:t xml:space="preserve">5. will probably split </w:t>
+      </w:r>
+      <w:r>
+        <w:rPr>
+          <w:rFonts w:ascii="Times New Roman" w:hAnsi="Times New Roman" w:cs="Times New Roman"/>
+          <w:sz w:val="24"/>
+          <w:szCs w:val="24"/>
+        </w:rPr>
+        <w:t>N</w:t>
+      </w:r>
+      <w:r>
+        <w:rPr>
+          <w:rFonts w:ascii="Times New Roman" w:hAnsi="Times New Roman" w:cs="Times New Roman"/>
+          <w:sz w:val="24"/>
+          <w:szCs w:val="24"/>
+        </w:rPr>
+        <w:t>ew</w:t>
+      </w:r>
+      <w:r>
+        <w:rPr>
+          <w:rFonts w:ascii="Times New Roman" w:hAnsi="Times New Roman" w:cs="Times New Roman"/>
+          <w:sz w:val="24"/>
+          <w:szCs w:val="24"/>
+        </w:rPr>
+        <w:t>P</w:t>
+      </w:r>
+      <w:r>
+        <w:rPr>
+          <w:rFonts w:ascii="Times New Roman" w:hAnsi="Times New Roman" w:cs="Times New Roman"/>
+          <w:sz w:val="24"/>
+          <w:szCs w:val="24"/>
+        </w:rPr>
+        <w:t>attern</w:t>
+      </w:r>
+      <w:r>
+        <w:rPr>
+          <w:rFonts w:ascii="Times New Roman" w:hAnsi="Times New Roman" w:cs="Times New Roman"/>
+          <w:sz w:val="24"/>
+          <w:szCs w:val="24"/>
+        </w:rPr>
+        <w:t>.js</w:t>
+      </w:r>
+      <w:r>
+        <w:rPr>
+          <w:rFonts w:ascii="Times New Roman" w:hAnsi="Times New Roman" w:cs="Times New Roman"/>
+          <w:sz w:val="24"/>
+          <w:szCs w:val="24"/>
+        </w:rPr>
+        <w:t xml:space="preserve"> </w:t>
+      </w:r>
+      <w:r>
+        <w:rPr>
+          <w:rFonts w:ascii="Times New Roman" w:hAnsi="Times New Roman" w:cs="Times New Roman"/>
+          <w:sz w:val="24"/>
+          <w:szCs w:val="24"/>
+        </w:rPr>
+        <w:t xml:space="preserve">into smaller components after </w:t>
+      </w:r>
+      <w:r>
+        <w:rPr>
+          <w:rFonts w:ascii="Times New Roman" w:hAnsi="Times New Roman" w:cs="Times New Roman"/>
+          <w:sz w:val="24"/>
+          <w:szCs w:val="24"/>
+        </w:rPr>
+        <w:t>I</w:t>
+      </w:r>
+      <w:r>
+        <w:rPr>
+          <w:rFonts w:ascii="Times New Roman" w:hAnsi="Times New Roman" w:cs="Times New Roman"/>
+          <w:sz w:val="24"/>
+          <w:szCs w:val="24"/>
+        </w:rPr>
+        <w:t xml:space="preserve"> fix </w:t>
+      </w:r>
+      <w:proofErr w:type="spellStart"/>
+      <w:r>
+        <w:rPr>
+          <w:rFonts w:ascii="Times New Roman" w:hAnsi="Times New Roman" w:cs="Times New Roman"/>
+          <w:sz w:val="24"/>
+          <w:szCs w:val="24"/>
+        </w:rPr>
+        <w:t>handleSubmit</w:t>
+      </w:r>
+      <w:proofErr w:type="spellEnd"/>
+    </w:p>
+    <w:p>
+      <w:pPr>
+        <w:rPr>
+          <w:rFonts w:ascii="Times New Roman" w:hAnsi="Times New Roman" w:cs="Times New Roman"/>
+          <w:sz w:val="24"/>
+          <w:szCs w:val="24"/>
+        </w:rPr>
+      </w:pPr>
+      <w:r>
+        <w:rPr>
+          <w:rFonts w:ascii="Times New Roman" w:hAnsi="Times New Roman" w:cs="Times New Roman"/>
+          <w:sz w:val="24"/>
+          <w:szCs w:val="24"/>
+        </w:rPr>
+        <w:t>------------------------------------------------------------------------------------</w:t>
+      </w:r>
+    </w:p>
+    <w:p>
+      <w:pPr>
+        <w:rPr>
+          <w:rFonts w:ascii="Times New Roman" w:hAnsi="Times New Roman" w:cs="Times New Roman"/>
+          <w:sz w:val="24"/>
+          <w:szCs w:val="24"/>
+        </w:rPr>
+      </w:pPr>
+      <w:r>
+        <w:rPr>
+          <w:rFonts w:ascii="Times New Roman" w:hAnsi="Times New Roman" w:cs="Times New Roman"/>
+          <w:sz w:val="24"/>
+          <w:szCs w:val="24"/>
+        </w:rPr>
+        <w:t xml:space="preserve">Resources used during </w:t>
+      </w:r>
+      <w:r>
+        <w:rPr>
+          <w:rFonts w:ascii="Times New Roman" w:hAnsi="Times New Roman" w:cs="Times New Roman"/>
+          <w:sz w:val="24"/>
+          <w:szCs w:val="24"/>
+        </w:rPr>
+        <w:t>development</w:t>
+      </w:r>
+      <w:r>
+        <w:rPr>
+          <w:rFonts w:ascii="Times New Roman" w:hAnsi="Times New Roman" w:cs="Times New Roman"/>
+          <w:sz w:val="24"/>
+          <w:szCs w:val="24"/>
+        </w:rPr>
+        <w:t>/learning (sorted newest to oldest)</w:t>
+      </w:r>
+    </w:p>
+    <w:p>
+      <w:pPr>
+        <w:rPr>
+          <w:rFonts w:ascii="Times New Roman" w:hAnsi="Times New Roman" w:cs="Times New Roman"/>
+          <w:sz w:val="24"/>
+          <w:szCs w:val="24"/>
+        </w:rPr>
+      </w:pPr>
+    </w:p>
+    <w:p>
+      <w:pPr>
+        <w:rPr>
+          <w:rFonts w:ascii="Times New Roman" w:hAnsi="Times New Roman" w:cs="Times New Roman"/>
+          <w:sz w:val="24"/>
+          <w:szCs w:val="24"/>
+        </w:rPr>
+      </w:pPr>
+      <w:r>
+        <w:rPr>
+          <w:rFonts w:ascii="Times New Roman" w:hAnsi="Times New Roman" w:cs="Times New Roman"/>
+          <w:sz w:val="24"/>
+          <w:szCs w:val="24"/>
+        </w:rPr>
+        <w:t>How to Check if a User is Logged In with React</w:t>
+      </w:r>
+    </w:p>
+    <w:p>
+      <w:pPr>
+        <w:rPr>
+          <w:rFonts w:ascii="Times New Roman" w:hAnsi="Times New Roman" w:cs="Times New Roman"/>
+          <w:sz w:val="24"/>
+          <w:szCs w:val="24"/>
+        </w:rPr>
+      </w:pPr>
+      <w:r>
+        <w:rPr>
+          <w:rFonts w:ascii="Times New Roman" w:hAnsi="Times New Roman" w:cs="Times New Roman"/>
+          <w:sz w:val="24"/>
+          <w:szCs w:val="24"/>
+        </w:rPr>
+        <w:t>https://www.youtube.com/watch?v=EbUNgXQIqrk</w:t>
+      </w:r>
+    </w:p>
+    <w:p>
+      <w:pPr>
+        <w:rPr>
+          <w:rFonts w:ascii="Times New Roman" w:hAnsi="Times New Roman" w:cs="Times New Roman"/>
+          <w:sz w:val="24"/>
+          <w:szCs w:val="24"/>
+        </w:rPr>
+      </w:pPr>
+      <w:r>
+        <w:rPr>
+          <w:rFonts w:ascii="Times New Roman" w:hAnsi="Times New Roman" w:cs="Times New Roman"/>
+          <w:sz w:val="24"/>
+          <w:szCs w:val="24"/>
+        </w:rPr>
+        <w:t>https://github.com/jordanhudgens/react-auth-app/blob/master/src/components/auth/Login.js</w:t>
+      </w:r>
+    </w:p>
+    <w:p>
+      <w:pPr>
+        <w:rPr>
+          <w:rFonts w:ascii="Times New Roman" w:hAnsi="Times New Roman" w:cs="Times New Roman"/>
+          <w:sz w:val="24"/>
+          <w:szCs w:val="24"/>
+        </w:rPr>
+      </w:pPr>
+      <w:r>
+        <w:rPr>
+          <w:rFonts w:ascii="Times New Roman" w:hAnsi="Times New Roman" w:cs="Times New Roman"/>
+          <w:sz w:val="24"/>
+          <w:szCs w:val="24"/>
+        </w:rPr>
+        <w:t>https://github.com/jordanhudgens/react-auth-app/blob/master/src/components/app.js</w:t>
+      </w:r>
+    </w:p>
+    <w:p>
+      <w:pPr>
+        <w:rPr>
+          <w:rFonts w:ascii="Times New Roman" w:hAnsi="Times New Roman" w:cs="Times New Roman"/>
+          <w:sz w:val="24"/>
+          <w:szCs w:val="24"/>
+        </w:rPr>
+      </w:pPr>
+    </w:p>
+    <w:p>
+      <w:pPr>
+        <w:rPr>
+          <w:rFonts w:ascii="Times New Roman" w:hAnsi="Times New Roman" w:cs="Times New Roman"/>
+          <w:sz w:val="24"/>
+          <w:szCs w:val="24"/>
+        </w:rPr>
+      </w:pPr>
+      <w:r>
+        <w:rPr>
+          <w:rFonts w:ascii="Times New Roman" w:hAnsi="Times New Roman" w:cs="Times New Roman"/>
+          <w:sz w:val="24"/>
+          <w:szCs w:val="24"/>
+        </w:rPr>
+        <w:t>Login form ant design demo</w:t>
+      </w:r>
+    </w:p>
+    <w:p>
+      <w:pPr>
+        <w:rPr>
+          <w:rFonts w:ascii="Times New Roman" w:hAnsi="Times New Roman" w:cs="Times New Roman"/>
+          <w:sz w:val="24"/>
+          <w:szCs w:val="24"/>
+        </w:rPr>
+      </w:pPr>
+      <w:r>
+        <w:rPr>
+          <w:rFonts w:ascii="Times New Roman" w:hAnsi="Times New Roman" w:cs="Times New Roman"/>
+          <w:sz w:val="24"/>
+          <w:szCs w:val="24"/>
+        </w:rPr>
+        <w:t>https://codesandbox.io/p/sandbox/login-form-ant-design-demo-rx2qf?file=%2Findex.js</w:t>
+      </w:r>
+    </w:p>
+    <w:p>
+      <w:pPr>
+        <w:rPr>
+          <w:rFonts w:ascii="Times New Roman" w:hAnsi="Times New Roman" w:cs="Times New Roman"/>
+          <w:sz w:val="24"/>
+          <w:szCs w:val="24"/>
+        </w:rPr>
+      </w:pPr>
+    </w:p>
+    <w:p>
+      <w:pPr>
+        <w:rPr>
+          <w:rFonts w:ascii="Times New Roman" w:hAnsi="Times New Roman" w:cs="Times New Roman"/>
+          <w:sz w:val="24"/>
+          <w:szCs w:val="24"/>
+        </w:rPr>
+      </w:pPr>
+      <w:r>
+        <w:rPr>
+          <w:rFonts w:ascii="Times New Roman" w:hAnsi="Times New Roman" w:cs="Times New Roman"/>
+          <w:sz w:val="24"/>
+          <w:szCs w:val="24"/>
+        </w:rPr>
+        <w:t>React Login and User Authentication (with Node JS ,Express JS and SQLite )</w:t>
+      </w:r>
+    </w:p>
+    <w:p>
+      <w:pPr>
+        <w:rPr>
+          <w:rFonts w:ascii="Times New Roman" w:hAnsi="Times New Roman" w:cs="Times New Roman"/>
+          <w:sz w:val="24"/>
+          <w:szCs w:val="24"/>
+        </w:rPr>
+      </w:pPr>
+      <w:r>
+        <w:rPr>
+          <w:rFonts w:ascii="Times New Roman" w:hAnsi="Times New Roman" w:cs="Times New Roman"/>
+          <w:sz w:val="24"/>
+          <w:szCs w:val="24"/>
+        </w:rPr>
+        <w:t>https://www.youtube.com/watch?v=CBWtETJ0LUY</w:t>
+      </w:r>
+    </w:p>
+    <w:p>
+      <w:pPr>
+        <w:rPr>
+          <w:rFonts w:ascii="Times New Roman" w:hAnsi="Times New Roman" w:cs="Times New Roman"/>
+          <w:sz w:val="24"/>
+          <w:szCs w:val="24"/>
+        </w:rPr>
+      </w:pPr>
+      <w:r>
+        <w:rPr>
+          <w:rFonts w:ascii="Times New Roman" w:hAnsi="Times New Roman" w:cs="Times New Roman"/>
+          <w:sz w:val="24"/>
+          <w:szCs w:val="24"/>
+        </w:rPr>
+        <w:t xml:space="preserve">- </w:t>
+      </w:r>
+      <w:proofErr w:type="spellStart"/>
+      <w:r>
+        <w:rPr>
+          <w:rFonts w:ascii="Times New Roman" w:hAnsi="Times New Roman" w:cs="Times New Roman"/>
+          <w:sz w:val="24"/>
+          <w:szCs w:val="24"/>
+        </w:rPr>
+        <w:t>nodemon</w:t>
+      </w:r>
+      <w:proofErr w:type="spellEnd"/>
+      <w:r>
+        <w:rPr>
+          <w:rFonts w:ascii="Times New Roman" w:hAnsi="Times New Roman" w:cs="Times New Roman"/>
+          <w:sz w:val="24"/>
+          <w:szCs w:val="24"/>
+        </w:rPr>
+        <w:t xml:space="preserve"> server.js</w:t>
+      </w:r>
+    </w:p>
+    <w:p>
+      <w:pPr>
+        <w:rPr>
+          <w:rFonts w:ascii="Times New Roman" w:hAnsi="Times New Roman" w:cs="Times New Roman"/>
+          <w:sz w:val="24"/>
+          <w:szCs w:val="24"/>
+        </w:rPr>
+      </w:pPr>
+    </w:p>
+    <w:p>
+      <w:pPr>
+        <w:rPr>
+          <w:rFonts w:ascii="Times New Roman" w:hAnsi="Times New Roman" w:cs="Times New Roman"/>
+          <w:sz w:val="24"/>
+          <w:szCs w:val="24"/>
+        </w:rPr>
+      </w:pPr>
+      <w:r>
+        <w:rPr>
+          <w:rFonts w:ascii="Times New Roman" w:hAnsi="Times New Roman" w:cs="Times New Roman"/>
+          <w:sz w:val="24"/>
+          <w:szCs w:val="24"/>
+        </w:rPr>
+        <w:t>How to Use Fetch with async/await</w:t>
+      </w:r>
+    </w:p>
+    <w:p>
+      <w:pPr>
+        <w:rPr>
+          <w:rFonts w:ascii="Times New Roman" w:hAnsi="Times New Roman" w:cs="Times New Roman"/>
+          <w:sz w:val="24"/>
+          <w:szCs w:val="24"/>
+        </w:rPr>
+      </w:pPr>
+      <w:r>
+        <w:rPr>
+          <w:rFonts w:ascii="Times New Roman" w:hAnsi="Times New Roman" w:cs="Times New Roman"/>
+          <w:sz w:val="24"/>
+          <w:szCs w:val="24"/>
+        </w:rPr>
         <w:lastRenderedPageBreak/>
-        <w:t>useffect</w:t>
-      </w:r>
-      <w:proofErr w:type="spellEnd"/>
-      <w:r>
-        <w:rPr>
-          <w:rFonts w:ascii="Times New Roman" w:hAnsi="Times New Roman" w:cs="Times New Roman"/>
-          <w:sz w:val="24"/>
-          <w:szCs w:val="24"/>
-        </w:rPr>
-        <w:t xml:space="preserve"> hooks, set a condition to only change the relevant model after the scene is done initializing, and only change when </w:t>
-      </w:r>
-      <w:proofErr w:type="spellStart"/>
-      <w:r>
-        <w:rPr>
-          <w:rFonts w:ascii="Times New Roman" w:hAnsi="Times New Roman" w:cs="Times New Roman"/>
-          <w:sz w:val="24"/>
-          <w:szCs w:val="24"/>
-        </w:rPr>
-        <w:t>activeImageButtons</w:t>
-      </w:r>
-      <w:proofErr w:type="spellEnd"/>
-      <w:r>
-        <w:rPr>
-          <w:rFonts w:ascii="Times New Roman" w:hAnsi="Times New Roman" w:cs="Times New Roman"/>
-          <w:sz w:val="24"/>
-          <w:szCs w:val="24"/>
-        </w:rPr>
-        <w:t xml:space="preserve"> </w:t>
-      </w:r>
-      <w:r>
-        <w:rPr>
-          <w:rFonts w:ascii="Times New Roman" w:hAnsi="Times New Roman" w:cs="Times New Roman"/>
-          <w:sz w:val="24"/>
-          <w:szCs w:val="24"/>
-        </w:rPr>
-        <w:t xml:space="preserve">or </w:t>
-      </w:r>
-      <w:proofErr w:type="spellStart"/>
-      <w:r>
-        <w:rPr>
-          <w:rFonts w:ascii="Times New Roman" w:hAnsi="Times New Roman" w:cs="Times New Roman"/>
-          <w:sz w:val="24"/>
-          <w:szCs w:val="24"/>
-        </w:rPr>
-        <w:t>formData</w:t>
-      </w:r>
-      <w:proofErr w:type="spellEnd"/>
-      <w:r>
-        <w:rPr>
-          <w:rFonts w:ascii="Times New Roman" w:hAnsi="Times New Roman" w:cs="Times New Roman"/>
-          <w:sz w:val="24"/>
-          <w:szCs w:val="24"/>
-        </w:rPr>
-        <w:t xml:space="preserve"> changes.</w:t>
-      </w:r>
-      <w:r>
-        <w:rPr>
-          <w:rFonts w:ascii="Times New Roman" w:hAnsi="Times New Roman" w:cs="Times New Roman"/>
-          <w:sz w:val="24"/>
-          <w:szCs w:val="24"/>
-        </w:rPr>
-        <w:t xml:space="preserve"> There’s a minor issue where the canvas still renders twice, so in </w:t>
-      </w:r>
-      <w:proofErr w:type="spellStart"/>
-      <w:r>
-        <w:rPr>
-          <w:rFonts w:ascii="Times New Roman" w:hAnsi="Times New Roman" w:cs="Times New Roman"/>
-          <w:sz w:val="24"/>
-          <w:szCs w:val="24"/>
-        </w:rPr>
-        <w:t>init</w:t>
-      </w:r>
-      <w:proofErr w:type="spellEnd"/>
-      <w:r>
-        <w:rPr>
-          <w:rFonts w:ascii="Times New Roman" w:hAnsi="Times New Roman" w:cs="Times New Roman"/>
-          <w:sz w:val="24"/>
-          <w:szCs w:val="24"/>
-        </w:rPr>
-        <w:t>() function, I delete all existing canvases before rendering a new one. It’s a temporary fix before I figure out what’s causing the issue later.</w:t>
-      </w:r>
-    </w:p>
-    <w:p>
-      <w:pPr>
-        <w:rPr>
-          <w:rFonts w:ascii="Times New Roman" w:hAnsi="Times New Roman" w:cs="Times New Roman"/>
-          <w:sz w:val="24"/>
-          <w:szCs w:val="24"/>
-        </w:rPr>
-      </w:pPr>
-      <w:r>
-        <w:rPr>
-          <w:rFonts w:ascii="Times New Roman" w:hAnsi="Times New Roman" w:cs="Times New Roman"/>
-          <w:sz w:val="24"/>
-          <w:szCs w:val="24"/>
-        </w:rPr>
-        <w:t xml:space="preserve">2. after redoing most of the file, </w:t>
-      </w:r>
-      <w:proofErr w:type="spellStart"/>
-      <w:r>
-        <w:rPr>
-          <w:rFonts w:ascii="Times New Roman" w:hAnsi="Times New Roman" w:cs="Times New Roman"/>
-          <w:sz w:val="24"/>
-          <w:szCs w:val="24"/>
-        </w:rPr>
-        <w:t>handleSubmit</w:t>
-      </w:r>
-      <w:proofErr w:type="spellEnd"/>
-      <w:r>
-        <w:rPr>
-          <w:rFonts w:ascii="Times New Roman" w:hAnsi="Times New Roman" w:cs="Times New Roman"/>
-          <w:sz w:val="24"/>
-          <w:szCs w:val="24"/>
-        </w:rPr>
-        <w:t xml:space="preserve"> function does not work as expected anymore, will look into it</w:t>
-      </w:r>
-    </w:p>
-    <w:p>
-      <w:pPr>
-        <w:rPr>
-          <w:rFonts w:ascii="Times New Roman" w:hAnsi="Times New Roman" w:cs="Times New Roman"/>
-          <w:sz w:val="24"/>
-          <w:szCs w:val="24"/>
-        </w:rPr>
-      </w:pPr>
-      <w:r>
-        <w:rPr>
-          <w:rFonts w:ascii="Times New Roman" w:hAnsi="Times New Roman" w:cs="Times New Roman"/>
-          <w:sz w:val="24"/>
-          <w:szCs w:val="24"/>
-        </w:rPr>
-        <w:t xml:space="preserve">3. still need to make secret key </w:t>
-      </w:r>
-      <w:r>
-        <w:rPr>
-          <w:rFonts w:ascii="Times New Roman" w:hAnsi="Times New Roman" w:cs="Times New Roman"/>
-          <w:sz w:val="24"/>
-          <w:szCs w:val="24"/>
-        </w:rPr>
-        <w:t>actually secret</w:t>
-      </w:r>
-    </w:p>
-    <w:p>
-      <w:pPr>
-        <w:rPr>
-          <w:rFonts w:ascii="Times New Roman" w:hAnsi="Times New Roman" w:cs="Times New Roman"/>
-          <w:sz w:val="24"/>
-          <w:szCs w:val="24"/>
-        </w:rPr>
-      </w:pPr>
-      <w:r>
-        <w:rPr>
-          <w:rFonts w:ascii="Times New Roman" w:hAnsi="Times New Roman" w:cs="Times New Roman"/>
-          <w:sz w:val="24"/>
-          <w:szCs w:val="24"/>
-        </w:rPr>
-        <w:t>4. also still need to work on responsive design</w:t>
-      </w:r>
-    </w:p>
-    <w:p>
-      <w:pPr>
-        <w:rPr>
-          <w:rFonts w:ascii="Times New Roman" w:hAnsi="Times New Roman" w:cs="Times New Roman"/>
-          <w:sz w:val="24"/>
-          <w:szCs w:val="24"/>
-        </w:rPr>
-      </w:pPr>
-      <w:r>
-        <w:rPr>
-          <w:rFonts w:ascii="Times New Roman" w:hAnsi="Times New Roman" w:cs="Times New Roman"/>
-          <w:sz w:val="24"/>
-          <w:szCs w:val="24"/>
-        </w:rPr>
-        <w:t xml:space="preserve">5. will probably split </w:t>
-      </w:r>
-      <w:r>
-        <w:rPr>
-          <w:rFonts w:ascii="Times New Roman" w:hAnsi="Times New Roman" w:cs="Times New Roman"/>
-          <w:sz w:val="24"/>
-          <w:szCs w:val="24"/>
-        </w:rPr>
-        <w:t>N</w:t>
-      </w:r>
-      <w:r>
-        <w:rPr>
-          <w:rFonts w:ascii="Times New Roman" w:hAnsi="Times New Roman" w:cs="Times New Roman"/>
-          <w:sz w:val="24"/>
-          <w:szCs w:val="24"/>
-        </w:rPr>
-        <w:t>ew</w:t>
-      </w:r>
-      <w:r>
-        <w:rPr>
-          <w:rFonts w:ascii="Times New Roman" w:hAnsi="Times New Roman" w:cs="Times New Roman"/>
-          <w:sz w:val="24"/>
-          <w:szCs w:val="24"/>
-        </w:rPr>
-        <w:t>P</w:t>
-      </w:r>
-      <w:r>
-        <w:rPr>
-          <w:rFonts w:ascii="Times New Roman" w:hAnsi="Times New Roman" w:cs="Times New Roman"/>
-          <w:sz w:val="24"/>
-          <w:szCs w:val="24"/>
-        </w:rPr>
-        <w:t>attern</w:t>
-      </w:r>
-      <w:r>
-        <w:rPr>
-          <w:rFonts w:ascii="Times New Roman" w:hAnsi="Times New Roman" w:cs="Times New Roman"/>
-          <w:sz w:val="24"/>
-          <w:szCs w:val="24"/>
-        </w:rPr>
-        <w:t>.js</w:t>
-      </w:r>
-      <w:r>
-        <w:rPr>
-          <w:rFonts w:ascii="Times New Roman" w:hAnsi="Times New Roman" w:cs="Times New Roman"/>
-          <w:sz w:val="24"/>
-          <w:szCs w:val="24"/>
-        </w:rPr>
-        <w:t xml:space="preserve"> </w:t>
-      </w:r>
-      <w:r>
-        <w:rPr>
-          <w:rFonts w:ascii="Times New Roman" w:hAnsi="Times New Roman" w:cs="Times New Roman"/>
-          <w:sz w:val="24"/>
-          <w:szCs w:val="24"/>
-        </w:rPr>
-        <w:t xml:space="preserve">into smaller components after </w:t>
-      </w:r>
-      <w:r>
-        <w:rPr>
-          <w:rFonts w:ascii="Times New Roman" w:hAnsi="Times New Roman" w:cs="Times New Roman"/>
-          <w:sz w:val="24"/>
-          <w:szCs w:val="24"/>
-        </w:rPr>
-        <w:t>I</w:t>
-      </w:r>
-      <w:r>
-        <w:rPr>
-          <w:rFonts w:ascii="Times New Roman" w:hAnsi="Times New Roman" w:cs="Times New Roman"/>
-          <w:sz w:val="24"/>
-          <w:szCs w:val="24"/>
-        </w:rPr>
-        <w:t xml:space="preserve"> fix </w:t>
-      </w:r>
-      <w:proofErr w:type="spellStart"/>
-      <w:r>
-        <w:rPr>
-          <w:rFonts w:ascii="Times New Roman" w:hAnsi="Times New Roman" w:cs="Times New Roman"/>
-          <w:sz w:val="24"/>
-          <w:szCs w:val="24"/>
-        </w:rPr>
-        <w:t>handleSubmit</w:t>
-      </w:r>
-      <w:proofErr w:type="spellEnd"/>
-    </w:p>
-    <w:p>
-      <w:pPr>
-        <w:rPr>
-          <w:rFonts w:ascii="Times New Roman" w:hAnsi="Times New Roman" w:cs="Times New Roman"/>
-          <w:sz w:val="24"/>
-          <w:szCs w:val="24"/>
-        </w:rPr>
-      </w:pPr>
-      <w:r>
-        <w:rPr>
-          <w:rFonts w:ascii="Times New Roman" w:hAnsi="Times New Roman" w:cs="Times New Roman"/>
-          <w:sz w:val="24"/>
-          <w:szCs w:val="24"/>
-        </w:rPr>
-        <w:t>------------------------------------------------------------------------------------</w:t>
-      </w:r>
-    </w:p>
-    <w:p>
-      <w:pPr>
-        <w:rPr>
-          <w:rFonts w:ascii="Times New Roman" w:hAnsi="Times New Roman" w:cs="Times New Roman"/>
-          <w:sz w:val="24"/>
-          <w:szCs w:val="24"/>
-        </w:rPr>
-      </w:pPr>
-      <w:r>
-        <w:rPr>
-          <w:rFonts w:ascii="Times New Roman" w:hAnsi="Times New Roman" w:cs="Times New Roman"/>
-          <w:sz w:val="24"/>
-          <w:szCs w:val="24"/>
-        </w:rPr>
-        <w:t xml:space="preserve">Resources used during </w:t>
-      </w:r>
-      <w:r>
-        <w:rPr>
-          <w:rFonts w:ascii="Times New Roman" w:hAnsi="Times New Roman" w:cs="Times New Roman"/>
-          <w:sz w:val="24"/>
-          <w:szCs w:val="24"/>
-        </w:rPr>
-        <w:t>development</w:t>
-      </w:r>
-      <w:r>
-        <w:rPr>
-          <w:rFonts w:ascii="Times New Roman" w:hAnsi="Times New Roman" w:cs="Times New Roman"/>
-          <w:sz w:val="24"/>
-          <w:szCs w:val="24"/>
-        </w:rPr>
-        <w:t>/learning (sorted newest to oldest)</w:t>
-      </w:r>
-    </w:p>
-    <w:p>
-      <w:pPr>
-        <w:rPr>
-          <w:rFonts w:ascii="Times New Roman" w:hAnsi="Times New Roman" w:cs="Times New Roman"/>
-          <w:sz w:val="24"/>
-          <w:szCs w:val="24"/>
-        </w:rPr>
-      </w:pPr>
-    </w:p>
-    <w:p>
-      <w:pPr>
-        <w:rPr>
-          <w:rFonts w:ascii="Times New Roman" w:hAnsi="Times New Roman" w:cs="Times New Roman"/>
-          <w:sz w:val="24"/>
-          <w:szCs w:val="24"/>
-        </w:rPr>
-      </w:pPr>
-      <w:r>
-        <w:rPr>
-          <w:rFonts w:ascii="Times New Roman" w:hAnsi="Times New Roman" w:cs="Times New Roman"/>
-          <w:sz w:val="24"/>
-          <w:szCs w:val="24"/>
-        </w:rPr>
-        <w:t xml:space="preserve">How to Check if a User is Logged </w:t>
-      </w:r>
-      <w:proofErr w:type="gramStart"/>
-      <w:r>
-        <w:rPr>
-          <w:rFonts w:ascii="Times New Roman" w:hAnsi="Times New Roman" w:cs="Times New Roman"/>
-          <w:sz w:val="24"/>
-          <w:szCs w:val="24"/>
-        </w:rPr>
-        <w:t>In</w:t>
-      </w:r>
-      <w:proofErr w:type="gramEnd"/>
-      <w:r>
-        <w:rPr>
-          <w:rFonts w:ascii="Times New Roman" w:hAnsi="Times New Roman" w:cs="Times New Roman"/>
-          <w:sz w:val="24"/>
-          <w:szCs w:val="24"/>
-        </w:rPr>
-        <w:t xml:space="preserve"> with React</w:t>
-      </w:r>
-    </w:p>
-    <w:p>
-      <w:pPr>
-        <w:rPr>
-          <w:rFonts w:ascii="Times New Roman" w:hAnsi="Times New Roman" w:cs="Times New Roman"/>
-          <w:sz w:val="24"/>
-          <w:szCs w:val="24"/>
-        </w:rPr>
-      </w:pPr>
-      <w:r>
-        <w:rPr>
-          <w:rFonts w:ascii="Times New Roman" w:hAnsi="Times New Roman" w:cs="Times New Roman"/>
-          <w:sz w:val="24"/>
-          <w:szCs w:val="24"/>
-        </w:rPr>
-        <w:t>https://www.youtube.com/watch?v=EbUNgXQIqrk</w:t>
-      </w:r>
-    </w:p>
-    <w:p>
-      <w:pPr>
-        <w:rPr>
-          <w:rFonts w:ascii="Times New Roman" w:hAnsi="Times New Roman" w:cs="Times New Roman"/>
-          <w:sz w:val="24"/>
-          <w:szCs w:val="24"/>
-        </w:rPr>
-      </w:pPr>
-      <w:r>
-        <w:rPr>
-          <w:rFonts w:ascii="Times New Roman" w:hAnsi="Times New Roman" w:cs="Times New Roman"/>
-          <w:sz w:val="24"/>
-          <w:szCs w:val="24"/>
-        </w:rPr>
-        <w:t>https://github.com/jordanhudgens/react-auth-app/blob/master/src/components/auth/Login.js</w:t>
-      </w:r>
-    </w:p>
-    <w:p>
-      <w:pPr>
-        <w:rPr>
-          <w:rFonts w:ascii="Times New Roman" w:hAnsi="Times New Roman" w:cs="Times New Roman"/>
-          <w:sz w:val="24"/>
-          <w:szCs w:val="24"/>
-        </w:rPr>
-      </w:pPr>
-      <w:r>
-        <w:rPr>
-          <w:rFonts w:ascii="Times New Roman" w:hAnsi="Times New Roman" w:cs="Times New Roman"/>
-          <w:sz w:val="24"/>
-          <w:szCs w:val="24"/>
-        </w:rPr>
-        <w:t>https://github.com/jordanhudgens/react-auth-app/blob/master/src/components/app.js</w:t>
-      </w:r>
-    </w:p>
-    <w:p>
-      <w:pPr>
-        <w:rPr>
-          <w:rFonts w:ascii="Times New Roman" w:hAnsi="Times New Roman" w:cs="Times New Roman"/>
-          <w:sz w:val="24"/>
-          <w:szCs w:val="24"/>
-        </w:rPr>
-      </w:pPr>
-    </w:p>
-    <w:p>
-      <w:pPr>
-        <w:rPr>
-          <w:rFonts w:ascii="Times New Roman" w:hAnsi="Times New Roman" w:cs="Times New Roman"/>
-          <w:sz w:val="24"/>
-          <w:szCs w:val="24"/>
-        </w:rPr>
-      </w:pPr>
-      <w:r>
-        <w:rPr>
-          <w:rFonts w:ascii="Times New Roman" w:hAnsi="Times New Roman" w:cs="Times New Roman"/>
-          <w:sz w:val="24"/>
-          <w:szCs w:val="24"/>
-        </w:rPr>
-        <w:t>Login form ant design demo</w:t>
-      </w:r>
-    </w:p>
-    <w:p>
-      <w:pPr>
-        <w:rPr>
-          <w:rFonts w:ascii="Times New Roman" w:hAnsi="Times New Roman" w:cs="Times New Roman"/>
-          <w:sz w:val="24"/>
-          <w:szCs w:val="24"/>
-        </w:rPr>
-      </w:pPr>
-      <w:r>
-        <w:rPr>
-          <w:rFonts w:ascii="Times New Roman" w:hAnsi="Times New Roman" w:cs="Times New Roman"/>
-          <w:sz w:val="24"/>
-          <w:szCs w:val="24"/>
-        </w:rPr>
-        <w:t>https://codesandbox.io/p/sandbox/login-form-ant-design-demo-rx2qf?file=%2Findex.js</w:t>
-      </w:r>
-    </w:p>
-    <w:p>
-      <w:pPr>
-        <w:rPr>
-          <w:rFonts w:ascii="Times New Roman" w:hAnsi="Times New Roman" w:cs="Times New Roman"/>
-          <w:sz w:val="24"/>
-          <w:szCs w:val="24"/>
-        </w:rPr>
-      </w:pPr>
-    </w:p>
-    <w:p>
-      <w:pPr>
-        <w:rPr>
-          <w:rFonts w:ascii="Times New Roman" w:hAnsi="Times New Roman" w:cs="Times New Roman"/>
-          <w:sz w:val="24"/>
-          <w:szCs w:val="24"/>
-        </w:rPr>
-      </w:pPr>
-      <w:r>
-        <w:rPr>
-          <w:rFonts w:ascii="Times New Roman" w:hAnsi="Times New Roman" w:cs="Times New Roman"/>
-          <w:sz w:val="24"/>
-          <w:szCs w:val="24"/>
-        </w:rPr>
-        <w:t>React Login and User Authentication (with Node JS ,Express JS and SQLite )</w:t>
-      </w:r>
-    </w:p>
-    <w:p>
-      <w:pPr>
-        <w:rPr>
-          <w:rFonts w:ascii="Times New Roman" w:hAnsi="Times New Roman" w:cs="Times New Roman"/>
-          <w:sz w:val="24"/>
-          <w:szCs w:val="24"/>
-        </w:rPr>
-      </w:pPr>
-      <w:r>
-        <w:rPr>
-          <w:rFonts w:ascii="Times New Roman" w:hAnsi="Times New Roman" w:cs="Times New Roman"/>
-          <w:sz w:val="24"/>
-          <w:szCs w:val="24"/>
-        </w:rPr>
-        <w:t>https://www.youtube.com/watch?v=CBWtETJ0LUY</w:t>
-      </w:r>
-    </w:p>
-    <w:p>
-      <w:pPr>
-        <w:rPr>
-          <w:rFonts w:ascii="Times New Roman" w:hAnsi="Times New Roman" w:cs="Times New Roman"/>
-          <w:sz w:val="24"/>
-          <w:szCs w:val="24"/>
-        </w:rPr>
-      </w:pPr>
-      <w:r>
-        <w:rPr>
-          <w:rFonts w:ascii="Times New Roman" w:hAnsi="Times New Roman" w:cs="Times New Roman"/>
-          <w:sz w:val="24"/>
-          <w:szCs w:val="24"/>
-        </w:rPr>
-        <w:t xml:space="preserve">- </w:t>
-      </w:r>
-      <w:proofErr w:type="spellStart"/>
-      <w:r>
-        <w:rPr>
-          <w:rFonts w:ascii="Times New Roman" w:hAnsi="Times New Roman" w:cs="Times New Roman"/>
-          <w:sz w:val="24"/>
-          <w:szCs w:val="24"/>
-        </w:rPr>
-        <w:t>nodemon</w:t>
-      </w:r>
-      <w:proofErr w:type="spellEnd"/>
-      <w:r>
-        <w:rPr>
-          <w:rFonts w:ascii="Times New Roman" w:hAnsi="Times New Roman" w:cs="Times New Roman"/>
-          <w:sz w:val="24"/>
-          <w:szCs w:val="24"/>
-        </w:rPr>
-        <w:t xml:space="preserve"> server.js</w:t>
-      </w:r>
-    </w:p>
-    <w:p>
-      <w:pPr>
-        <w:rPr>
-          <w:rFonts w:ascii="Times New Roman" w:hAnsi="Times New Roman" w:cs="Times New Roman"/>
-          <w:sz w:val="24"/>
-          <w:szCs w:val="24"/>
-        </w:rPr>
-      </w:pPr>
-    </w:p>
-    <w:p>
-      <w:pPr>
-        <w:rPr>
-          <w:rFonts w:ascii="Times New Roman" w:hAnsi="Times New Roman" w:cs="Times New Roman"/>
-          <w:sz w:val="24"/>
-          <w:szCs w:val="24"/>
-        </w:rPr>
-      </w:pPr>
-      <w:r>
-        <w:rPr>
-          <w:rFonts w:ascii="Times New Roman" w:hAnsi="Times New Roman" w:cs="Times New Roman"/>
-          <w:sz w:val="24"/>
-          <w:szCs w:val="24"/>
-        </w:rPr>
-        <w:t>How to Use Fetch with async/</w:t>
-      </w:r>
-      <w:proofErr w:type="gramStart"/>
-      <w:r>
-        <w:rPr>
-          <w:rFonts w:ascii="Times New Roman" w:hAnsi="Times New Roman" w:cs="Times New Roman"/>
-          <w:sz w:val="24"/>
-          <w:szCs w:val="24"/>
-        </w:rPr>
-        <w:t>await</w:t>
-      </w:r>
-      <w:proofErr w:type="gramEnd"/>
-    </w:p>
-    <w:p>
-      <w:pPr>
-        <w:rPr>
-          <w:rFonts w:ascii="Times New Roman" w:hAnsi="Times New Roman" w:cs="Times New Roman"/>
-          <w:sz w:val="24"/>
-          <w:szCs w:val="24"/>
-        </w:rPr>
-      </w:pPr>
-      <w:r>
-        <w:rPr>
-          <w:rFonts w:ascii="Times New Roman" w:hAnsi="Times New Roman" w:cs="Times New Roman"/>
-          <w:sz w:val="24"/>
-          <w:szCs w:val="24"/>
-        </w:rPr>
         <w:t>https://dmitripavlutin.com/javascript-fetch-async-await/</w:t>
       </w:r>
     </w:p>

</xml_diff>

<commit_message>
Added sort functionality to MyPatterns
</commit_message>
<xml_diff>
--- a/notes.docx
+++ b/notes.docx
@@ -16,6 +16,782 @@
           <w:sz w:val="24"/>
           <w:szCs w:val="24"/>
         </w:rPr>
+        <w:t>10/30/24</w:t>
+      </w:r>
+    </w:p>
+    <w:p>
+      <w:pPr>
+        <w:rPr>
+          <w:rFonts w:ascii="Times New Roman" w:hAnsi="Times New Roman" w:cs="Times New Roman"/>
+          <w:sz w:val="24"/>
+          <w:szCs w:val="24"/>
+        </w:rPr>
+      </w:pPr>
+      <w:r>
+        <w:rPr>
+          <w:rFonts w:ascii="Times New Roman" w:hAnsi="Times New Roman" w:cs="Times New Roman"/>
+          <w:sz w:val="24"/>
+          <w:szCs w:val="24"/>
+        </w:rPr>
+        <w:t>Goal: add sort functionality to ‘my patterns’ page</w:t>
+      </w:r>
+    </w:p>
+    <w:p>
+      <w:pPr>
+        <w:pStyle w:val="ListParagraph"/>
+        <w:numPr>
+          <w:ilvl w:val="0"/>
+          <w:numId w:val="6"/>
+        </w:numPr>
+        <w:rPr>
+          <w:rFonts w:ascii="Times New Roman" w:hAnsi="Times New Roman" w:cs="Times New Roman"/>
+          <w:sz w:val="24"/>
+          <w:szCs w:val="24"/>
+        </w:rPr>
+      </w:pPr>
+      <w:r>
+        <w:rPr>
+          <w:rFonts w:ascii="Times New Roman" w:hAnsi="Times New Roman" w:cs="Times New Roman"/>
+          <w:sz w:val="24"/>
+          <w:szCs w:val="24"/>
+        </w:rPr>
+        <w:t>Created a custom dropdown menu</w:t>
+      </w:r>
+    </w:p>
+    <w:p>
+      <w:pPr>
+        <w:pStyle w:val="ListParagraph"/>
+        <w:numPr>
+          <w:ilvl w:val="1"/>
+          <w:numId w:val="6"/>
+        </w:numPr>
+        <w:rPr>
+          <w:rFonts w:ascii="Times New Roman" w:hAnsi="Times New Roman" w:cs="Times New Roman"/>
+          <w:sz w:val="24"/>
+          <w:szCs w:val="24"/>
+        </w:rPr>
+      </w:pPr>
+      <w:r>
+        <w:rPr>
+          <w:rFonts w:ascii="Times New Roman" w:hAnsi="Times New Roman" w:cs="Times New Roman"/>
+          <w:sz w:val="24"/>
+          <w:szCs w:val="24"/>
+        </w:rPr>
+        <w:t>Menu options</w:t>
+      </w:r>
+    </w:p>
+    <w:p>
+      <w:pPr>
+        <w:pStyle w:val="ListParagraph"/>
+        <w:numPr>
+          <w:ilvl w:val="2"/>
+          <w:numId w:val="6"/>
+        </w:numPr>
+        <w:rPr>
+          <w:rFonts w:ascii="Times New Roman" w:hAnsi="Times New Roman" w:cs="Times New Roman"/>
+          <w:sz w:val="24"/>
+          <w:szCs w:val="24"/>
+        </w:rPr>
+      </w:pPr>
+      <w:r>
+        <w:rPr>
+          <w:rFonts w:ascii="Times New Roman" w:hAnsi="Times New Roman" w:cs="Times New Roman"/>
+          <w:sz w:val="24"/>
+          <w:szCs w:val="24"/>
+        </w:rPr>
+        <w:t>Date created (asc and desc)</w:t>
+      </w:r>
+    </w:p>
+    <w:p>
+      <w:pPr>
+        <w:pStyle w:val="ListParagraph"/>
+        <w:numPr>
+          <w:ilvl w:val="2"/>
+          <w:numId w:val="6"/>
+        </w:numPr>
+        <w:rPr>
+          <w:rFonts w:ascii="Times New Roman" w:hAnsi="Times New Roman" w:cs="Times New Roman"/>
+          <w:sz w:val="24"/>
+          <w:szCs w:val="24"/>
+        </w:rPr>
+      </w:pPr>
+      <w:r>
+        <w:rPr>
+          <w:rFonts w:ascii="Times New Roman" w:hAnsi="Times New Roman" w:cs="Times New Roman"/>
+          <w:sz w:val="24"/>
+          <w:szCs w:val="24"/>
+        </w:rPr>
+        <w:t>Name (asc and desc)</w:t>
+      </w:r>
+    </w:p>
+    <w:p>
+      <w:pPr>
+        <w:pStyle w:val="ListParagraph"/>
+        <w:numPr>
+          <w:ilvl w:val="2"/>
+          <w:numId w:val="6"/>
+        </w:numPr>
+        <w:rPr>
+          <w:rFonts w:ascii="Times New Roman" w:hAnsi="Times New Roman" w:cs="Times New Roman"/>
+          <w:sz w:val="24"/>
+          <w:szCs w:val="24"/>
+        </w:rPr>
+      </w:pPr>
+      <w:r>
+        <w:rPr>
+          <w:rFonts w:ascii="Times New Roman" w:hAnsi="Times New Roman" w:cs="Times New Roman"/>
+          <w:sz w:val="24"/>
+          <w:szCs w:val="24"/>
+        </w:rPr>
+        <w:t>Created for (asc and desc)</w:t>
+      </w:r>
+    </w:p>
+    <w:p>
+      <w:pPr>
+        <w:pStyle w:val="ListParagraph"/>
+        <w:numPr>
+          <w:ilvl w:val="1"/>
+          <w:numId w:val="6"/>
+        </w:numPr>
+        <w:rPr>
+          <w:rFonts w:ascii="Times New Roman" w:hAnsi="Times New Roman" w:cs="Times New Roman"/>
+          <w:sz w:val="24"/>
+          <w:szCs w:val="24"/>
+        </w:rPr>
+      </w:pPr>
+      <w:r>
+        <w:rPr>
+          <w:rFonts w:ascii="Times New Roman" w:hAnsi="Times New Roman" w:cs="Times New Roman"/>
+          <w:sz w:val="24"/>
+          <w:szCs w:val="24"/>
+        </w:rPr>
+        <w:t>Made patterns table z = some number, dropdown menu z = some number + 1</w:t>
+      </w:r>
+    </w:p>
+    <w:p>
+      <w:pPr>
+        <w:pStyle w:val="ListParagraph"/>
+        <w:numPr>
+          <w:ilvl w:val="0"/>
+          <w:numId w:val="6"/>
+        </w:numPr>
+        <w:rPr>
+          <w:rFonts w:ascii="Times New Roman" w:hAnsi="Times New Roman" w:cs="Times New Roman"/>
+          <w:sz w:val="24"/>
+          <w:szCs w:val="24"/>
+        </w:rPr>
+      </w:pPr>
+      <w:r>
+        <w:rPr>
+          <w:rFonts w:ascii="Times New Roman" w:hAnsi="Times New Roman" w:cs="Times New Roman"/>
+          <w:sz w:val="24"/>
+          <w:szCs w:val="24"/>
+        </w:rPr>
+        <w:t>Modified fetchPatterns endpoint to receive type and direction from req.body. However, handleSort function is sending multiple requests.</w:t>
+      </w:r>
+      <w:r>
+        <w:rPr>
+          <w:rFonts w:ascii="Times New Roman" w:hAnsi="Times New Roman" w:cs="Times New Roman"/>
+          <w:sz w:val="24"/>
+          <w:szCs w:val="24"/>
+        </w:rPr>
+        <w:br/>
+      </w:r>
+      <w:r>
+        <w:rPr>
+          <w:rFonts w:ascii="Times New Roman" w:hAnsi="Times New Roman" w:cs="Times New Roman"/>
+          <w:sz w:val="24"/>
+          <w:szCs w:val="24"/>
+        </w:rPr>
+        <w:br/>
+      </w:r>
+      <w:r>
+        <w:rPr>
+          <w:rFonts w:ascii="Times New Roman" w:hAnsi="Times New Roman" w:cs="Times New Roman"/>
+          <w:sz w:val="24"/>
+          <w:szCs w:val="24"/>
+        </w:rPr>
+        <w:t>Received request body: { username: 'mella' }</w:t>
+      </w:r>
+    </w:p>
+    <w:p>
+      <w:pPr>
+        <w:pStyle w:val="ListParagraph"/>
+        <w:rPr>
+          <w:rFonts w:ascii="Times New Roman" w:hAnsi="Times New Roman" w:cs="Times New Roman"/>
+          <w:sz w:val="24"/>
+          <w:szCs w:val="24"/>
+        </w:rPr>
+      </w:pPr>
+      <w:r>
+        <w:rPr>
+          <w:rFonts w:ascii="Times New Roman" w:hAnsi="Times New Roman" w:cs="Times New Roman"/>
+          <w:sz w:val="24"/>
+          <w:szCs w:val="24"/>
+        </w:rPr>
+        <w:t>Received request body: { username: 'mella', type: 'pattern_name', direction: 'DESC' }</w:t>
+      </w:r>
+    </w:p>
+    <w:p>
+      <w:pPr>
+        <w:pStyle w:val="ListParagraph"/>
+        <w:rPr>
+          <w:rFonts w:ascii="Times New Roman" w:hAnsi="Times New Roman" w:cs="Times New Roman"/>
+          <w:sz w:val="24"/>
+          <w:szCs w:val="24"/>
+        </w:rPr>
+      </w:pPr>
+      <w:r>
+        <w:rPr>
+          <w:rFonts w:ascii="Times New Roman" w:hAnsi="Times New Roman" w:cs="Times New Roman"/>
+          <w:sz w:val="24"/>
+          <w:szCs w:val="24"/>
+        </w:rPr>
+        <w:t>Received request body: { username: 'mella' }</w:t>
+      </w:r>
+    </w:p>
+    <w:p>
+      <w:pPr>
+        <w:pStyle w:val="ListParagraph"/>
+        <w:rPr>
+          <w:rFonts w:ascii="Times New Roman" w:hAnsi="Times New Roman" w:cs="Times New Roman"/>
+          <w:sz w:val="24"/>
+          <w:szCs w:val="24"/>
+        </w:rPr>
+      </w:pPr>
+    </w:p>
+    <w:p>
+      <w:pPr>
+        <w:pStyle w:val="ListParagraph"/>
+        <w:rPr>
+          <w:rFonts w:ascii="Times New Roman" w:hAnsi="Times New Roman" w:cs="Times New Roman"/>
+          <w:sz w:val="24"/>
+          <w:szCs w:val="24"/>
+        </w:rPr>
+      </w:pPr>
+      <w:r>
+        <w:rPr>
+          <w:rFonts w:ascii="Times New Roman" w:hAnsi="Times New Roman" w:cs="Times New Roman"/>
+          <w:sz w:val="24"/>
+          <w:szCs w:val="24"/>
+        </w:rPr>
+        <w:t>Code still “works” but returns an error for the requests without type and direction.</w:t>
+      </w:r>
+    </w:p>
+    <w:p>
+      <w:pPr>
+        <w:pStyle w:val="ListParagraph"/>
+        <w:rPr>
+          <w:rFonts w:ascii="Times New Roman" w:hAnsi="Times New Roman" w:cs="Times New Roman"/>
+          <w:sz w:val="24"/>
+          <w:szCs w:val="24"/>
+        </w:rPr>
+      </w:pPr>
+      <w:r>
+        <w:rPr>
+          <w:rFonts w:ascii="Times New Roman" w:hAnsi="Times New Roman" w:cs="Times New Roman"/>
+          <w:sz w:val="24"/>
+          <w:szCs w:val="24"/>
+        </w:rPr>
+        <w:t xml:space="preserve">It seems that on button click, it also remounts the component multiple times, so useEffect is executed multiple times, but </w:t>
+      </w:r>
+      <w:r>
+        <w:rPr>
+          <w:rFonts w:ascii="Times New Roman" w:hAnsi="Times New Roman" w:cs="Times New Roman"/>
+          <w:sz w:val="24"/>
+          <w:szCs w:val="24"/>
+        </w:rPr>
+        <w:t>type and direction are not assigned</w:t>
+      </w:r>
+      <w:r>
+        <w:rPr>
+          <w:rFonts w:ascii="Times New Roman" w:hAnsi="Times New Roman" w:cs="Times New Roman"/>
+          <w:sz w:val="24"/>
+          <w:szCs w:val="24"/>
+        </w:rPr>
+        <w:t>. For now, I separated the endpoints for useEffect (/fetchPatterns) and for handleSort function (/sortPatterns). This fixed the issue, can be optimized later.</w:t>
+      </w:r>
+    </w:p>
+    <w:p>
+      <w:pPr>
+        <w:pStyle w:val="ListParagraph"/>
+        <w:numPr>
+          <w:ilvl w:val="0"/>
+          <w:numId w:val="6"/>
+        </w:numPr>
+        <w:rPr>
+          <w:rFonts w:ascii="Times New Roman" w:hAnsi="Times New Roman" w:cs="Times New Roman"/>
+          <w:sz w:val="24"/>
+          <w:szCs w:val="24"/>
+        </w:rPr>
+      </w:pPr>
+    </w:p>
+    <w:p>
+      <w:pPr>
+        <w:rPr>
+          <w:rFonts w:ascii="Times New Roman" w:hAnsi="Times New Roman" w:cs="Times New Roman"/>
+          <w:sz w:val="24"/>
+          <w:szCs w:val="24"/>
+        </w:rPr>
+      </w:pPr>
+      <w:r>
+        <w:rPr>
+          <w:rFonts w:ascii="Times New Roman" w:hAnsi="Times New Roman" w:cs="Times New Roman"/>
+          <w:sz w:val="24"/>
+          <w:szCs w:val="24"/>
+        </w:rPr>
+        <w:t>10/26/24</w:t>
+      </w:r>
+    </w:p>
+    <w:p>
+      <w:pPr>
+        <w:pStyle w:val="ListParagraph"/>
+        <w:numPr>
+          <w:ilvl w:val="0"/>
+          <w:numId w:val="4"/>
+        </w:numPr>
+        <w:rPr>
+          <w:rFonts w:ascii="Times New Roman" w:hAnsi="Times New Roman" w:cs="Times New Roman"/>
+          <w:sz w:val="24"/>
+          <w:szCs w:val="24"/>
+        </w:rPr>
+      </w:pPr>
+      <w:r>
+        <w:rPr>
+          <w:rFonts w:ascii="Times New Roman" w:hAnsi="Times New Roman" w:cs="Times New Roman"/>
+          <w:sz w:val="24"/>
+          <w:szCs w:val="24"/>
+        </w:rPr>
+        <w:t>Added padding to bottom of image button rows for neckline, labels were being covered by next row otherwise</w:t>
+      </w:r>
+    </w:p>
+    <w:p>
+      <w:pPr>
+        <w:pStyle w:val="ListParagraph"/>
+        <w:numPr>
+          <w:ilvl w:val="0"/>
+          <w:numId w:val="4"/>
+        </w:numPr>
+        <w:rPr>
+          <w:rFonts w:ascii="Times New Roman" w:hAnsi="Times New Roman" w:cs="Times New Roman"/>
+          <w:sz w:val="24"/>
+          <w:szCs w:val="24"/>
+        </w:rPr>
+      </w:pPr>
+      <w:r>
+        <w:rPr>
+          <w:rFonts w:ascii="Times New Roman" w:hAnsi="Times New Roman" w:cs="Times New Roman"/>
+          <w:sz w:val="24"/>
+          <w:szCs w:val="24"/>
+        </w:rPr>
+        <w:t>Added styling for next and back button in NewPattern.js</w:t>
+      </w:r>
+    </w:p>
+    <w:p>
+      <w:pPr>
+        <w:pStyle w:val="ListParagraph"/>
+        <w:numPr>
+          <w:ilvl w:val="1"/>
+          <w:numId w:val="4"/>
+        </w:numPr>
+        <w:rPr>
+          <w:rFonts w:ascii="Times New Roman" w:hAnsi="Times New Roman" w:cs="Times New Roman"/>
+          <w:sz w:val="24"/>
+          <w:szCs w:val="24"/>
+        </w:rPr>
+      </w:pPr>
+      <w:r>
+        <w:rPr>
+          <w:rFonts w:ascii="Times New Roman" w:hAnsi="Times New Roman" w:cs="Times New Roman"/>
+          <w:sz w:val="24"/>
+          <w:szCs w:val="24"/>
+        </w:rPr>
+        <w:t>Back button does not appear for 0 index of tabs</w:t>
+      </w:r>
+    </w:p>
+    <w:p>
+      <w:pPr>
+        <w:pStyle w:val="ListParagraph"/>
+        <w:numPr>
+          <w:ilvl w:val="1"/>
+          <w:numId w:val="4"/>
+        </w:numPr>
+        <w:rPr>
+          <w:rFonts w:ascii="Times New Roman" w:hAnsi="Times New Roman" w:cs="Times New Roman"/>
+          <w:sz w:val="24"/>
+          <w:szCs w:val="24"/>
+        </w:rPr>
+      </w:pPr>
+      <w:r>
+        <w:rPr>
+          <w:rFonts w:ascii="Times New Roman" w:hAnsi="Times New Roman" w:cs="Times New Roman"/>
+          <w:sz w:val="24"/>
+          <w:szCs w:val="24"/>
+        </w:rPr>
+        <w:t>Next button does not appear for last index of tabs</w:t>
+      </w:r>
+    </w:p>
+    <w:p>
+      <w:pPr>
+        <w:pStyle w:val="ListParagraph"/>
+        <w:numPr>
+          <w:ilvl w:val="0"/>
+          <w:numId w:val="4"/>
+        </w:numPr>
+        <w:rPr>
+          <w:rFonts w:ascii="Times New Roman" w:hAnsi="Times New Roman" w:cs="Times New Roman"/>
+          <w:sz w:val="24"/>
+          <w:szCs w:val="24"/>
+        </w:rPr>
+      </w:pPr>
+      <w:r>
+        <w:rPr>
+          <w:rFonts w:ascii="Times New Roman" w:hAnsi="Times New Roman" w:cs="Times New Roman"/>
+          <w:sz w:val="24"/>
+          <w:szCs w:val="24"/>
+        </w:rPr>
+        <w:t xml:space="preserve">Left and right panel of pattern generation section was not split equally due to borders, used </w:t>
+      </w:r>
+      <w:r>
+        <w:rPr>
+          <w:rFonts w:ascii="Times New Roman" w:hAnsi="Times New Roman" w:cs="Times New Roman"/>
+          <w:sz w:val="24"/>
+          <w:szCs w:val="24"/>
+        </w:rPr>
+        <w:t>box-sizing: border-box;</w:t>
+      </w:r>
+      <w:r>
+        <w:rPr>
+          <w:rFonts w:ascii="Times New Roman" w:hAnsi="Times New Roman" w:cs="Times New Roman"/>
+          <w:sz w:val="24"/>
+          <w:szCs w:val="24"/>
+        </w:rPr>
+        <w:t xml:space="preserve"> to include borders with width: 50%; calculation</w:t>
+      </w:r>
+    </w:p>
+    <w:p>
+      <w:pPr>
+        <w:pStyle w:val="ListParagraph"/>
+        <w:numPr>
+          <w:ilvl w:val="0"/>
+          <w:numId w:val="4"/>
+        </w:numPr>
+        <w:rPr>
+          <w:rFonts w:ascii="Times New Roman" w:hAnsi="Times New Roman" w:cs="Times New Roman"/>
+          <w:sz w:val="24"/>
+          <w:szCs w:val="24"/>
+        </w:rPr>
+      </w:pPr>
+      <w:r>
+        <w:rPr>
+          <w:rFonts w:ascii="Times New Roman" w:hAnsi="Times New Roman" w:cs="Times New Roman"/>
+          <w:sz w:val="24"/>
+          <w:szCs w:val="24"/>
+        </w:rPr>
+        <w:t>Removed vertical scrollbar but kept scroll functionality.</w:t>
+      </w:r>
+    </w:p>
+    <w:p>
+      <w:pPr>
+        <w:pStyle w:val="ListParagraph"/>
+        <w:numPr>
+          <w:ilvl w:val="1"/>
+          <w:numId w:val="4"/>
+        </w:numPr>
+        <w:rPr>
+          <w:rFonts w:ascii="Times New Roman" w:hAnsi="Times New Roman" w:cs="Times New Roman"/>
+          <w:sz w:val="24"/>
+          <w:szCs w:val="24"/>
+        </w:rPr>
+      </w:pPr>
+      <w:r>
+        <w:rPr>
+          <w:rFonts w:ascii="Times New Roman" w:hAnsi="Times New Roman" w:cs="Times New Roman"/>
+          <w:sz w:val="24"/>
+          <w:szCs w:val="24"/>
+        </w:rPr>
+        <w:t>Apply these styles to whole app:</w:t>
+      </w:r>
+    </w:p>
+    <w:p>
+      <w:pPr>
+        <w:pStyle w:val="ListParagraph"/>
+        <w:shd w:val="clear" w:color="auto" w:fill="1E1E1E"/>
+        <w:spacing w:after="0" w:line="285" w:lineRule="atLeast"/>
+        <w:ind w:left="360"/>
+        <w:rPr>
+          <w:rFonts w:ascii="Consolas" w:eastAsia="Times New Roman" w:hAnsi="Consolas" w:cs="Times New Roman"/>
+          <w:color w:val="D4D4D4"/>
+          <w:sz w:val="21"/>
+          <w:szCs w:val="21"/>
+          <w:lang w:bidi="ar-SA"/>
+        </w:rPr>
+      </w:pPr>
+      <w:r>
+        <w:rPr>
+          <w:rFonts w:ascii="Consolas" w:eastAsia="Times New Roman" w:hAnsi="Consolas" w:cs="Times New Roman"/>
+          <w:color w:val="9CDCFE"/>
+          <w:sz w:val="21"/>
+          <w:szCs w:val="21"/>
+          <w:lang w:bidi="ar-SA"/>
+        </w:rPr>
+        <w:t>overflow</w:t>
+      </w:r>
+      <w:r>
+        <w:rPr>
+          <w:rFonts w:ascii="Consolas" w:eastAsia="Times New Roman" w:hAnsi="Consolas" w:cs="Times New Roman"/>
+          <w:color w:val="D4D4D4"/>
+          <w:sz w:val="21"/>
+          <w:szCs w:val="21"/>
+          <w:lang w:bidi="ar-SA"/>
+        </w:rPr>
+        <w:t xml:space="preserve">: </w:t>
+      </w:r>
+      <w:r>
+        <w:rPr>
+          <w:rFonts w:ascii="Consolas" w:eastAsia="Times New Roman" w:hAnsi="Consolas" w:cs="Times New Roman"/>
+          <w:color w:val="CE9178"/>
+          <w:sz w:val="21"/>
+          <w:szCs w:val="21"/>
+          <w:lang w:bidi="ar-SA"/>
+        </w:rPr>
+        <w:t>scroll</w:t>
+      </w:r>
+      <w:r>
+        <w:rPr>
+          <w:rFonts w:ascii="Consolas" w:eastAsia="Times New Roman" w:hAnsi="Consolas" w:cs="Times New Roman"/>
+          <w:color w:val="D4D4D4"/>
+          <w:sz w:val="21"/>
+          <w:szCs w:val="21"/>
+          <w:lang w:bidi="ar-SA"/>
+        </w:rPr>
+        <w:t>;</w:t>
+      </w:r>
+    </w:p>
+    <w:p>
+      <w:pPr>
+        <w:pStyle w:val="ListParagraph"/>
+        <w:shd w:val="clear" w:color="auto" w:fill="1E1E1E"/>
+        <w:spacing w:after="0" w:line="285" w:lineRule="atLeast"/>
+        <w:ind w:left="360"/>
+        <w:rPr>
+          <w:rFonts w:ascii="Consolas" w:eastAsia="Times New Roman" w:hAnsi="Consolas" w:cs="Times New Roman"/>
+          <w:color w:val="D4D4D4"/>
+          <w:sz w:val="21"/>
+          <w:szCs w:val="21"/>
+          <w:lang w:bidi="ar-SA"/>
+        </w:rPr>
+      </w:pPr>
+      <w:r>
+        <w:rPr>
+          <w:rFonts w:ascii="Consolas" w:eastAsia="Times New Roman" w:hAnsi="Consolas" w:cs="Times New Roman"/>
+          <w:color w:val="9CDCFE"/>
+          <w:sz w:val="21"/>
+          <w:szCs w:val="21"/>
+          <w:lang w:bidi="ar-SA"/>
+        </w:rPr>
+        <w:t>overflow-x</w:t>
+      </w:r>
+      <w:r>
+        <w:rPr>
+          <w:rFonts w:ascii="Consolas" w:eastAsia="Times New Roman" w:hAnsi="Consolas" w:cs="Times New Roman"/>
+          <w:color w:val="D4D4D4"/>
+          <w:sz w:val="21"/>
+          <w:szCs w:val="21"/>
+          <w:lang w:bidi="ar-SA"/>
+        </w:rPr>
+        <w:t xml:space="preserve">: </w:t>
+      </w:r>
+      <w:r>
+        <w:rPr>
+          <w:rFonts w:ascii="Consolas" w:eastAsia="Times New Roman" w:hAnsi="Consolas" w:cs="Times New Roman"/>
+          <w:color w:val="CE9178"/>
+          <w:sz w:val="21"/>
+          <w:szCs w:val="21"/>
+          <w:lang w:bidi="ar-SA"/>
+        </w:rPr>
+        <w:t>hidden</w:t>
+      </w:r>
+      <w:r>
+        <w:rPr>
+          <w:rFonts w:ascii="Consolas" w:eastAsia="Times New Roman" w:hAnsi="Consolas" w:cs="Times New Roman"/>
+          <w:color w:val="D4D4D4"/>
+          <w:sz w:val="21"/>
+          <w:szCs w:val="21"/>
+          <w:lang w:bidi="ar-SA"/>
+        </w:rPr>
+        <w:t>;</w:t>
+      </w:r>
+    </w:p>
+    <w:p>
+      <w:pPr>
+        <w:pStyle w:val="ListParagraph"/>
+        <w:numPr>
+          <w:ilvl w:val="1"/>
+          <w:numId w:val="4"/>
+        </w:numPr>
+        <w:rPr>
+          <w:rFonts w:ascii="Times New Roman" w:hAnsi="Times New Roman" w:cs="Times New Roman"/>
+          <w:sz w:val="24"/>
+          <w:szCs w:val="24"/>
+        </w:rPr>
+      </w:pPr>
+      <w:r>
+        <w:rPr>
+          <w:rFonts w:ascii="Times New Roman" w:hAnsi="Times New Roman" w:cs="Times New Roman"/>
+          <w:sz w:val="24"/>
+          <w:szCs w:val="24"/>
+        </w:rPr>
+        <w:t>Then use webkit to set scrollbar width to 0</w:t>
+      </w:r>
+    </w:p>
+    <w:p>
+      <w:pPr>
+        <w:pStyle w:val="ListParagraph"/>
+        <w:shd w:val="clear" w:color="auto" w:fill="1E1E1E"/>
+        <w:spacing w:after="0" w:line="285" w:lineRule="atLeast"/>
+        <w:ind w:left="360"/>
+        <w:rPr>
+          <w:rFonts w:ascii="Consolas" w:eastAsia="Times New Roman" w:hAnsi="Consolas" w:cs="Times New Roman"/>
+          <w:color w:val="D4D4D4"/>
+          <w:sz w:val="21"/>
+          <w:szCs w:val="21"/>
+          <w:lang w:bidi="ar-SA"/>
+        </w:rPr>
+      </w:pPr>
+      <w:r>
+        <w:rPr>
+          <w:rFonts w:ascii="Consolas" w:eastAsia="Times New Roman" w:hAnsi="Consolas" w:cs="Times New Roman"/>
+          <w:color w:val="D7BA7D"/>
+          <w:sz w:val="21"/>
+          <w:szCs w:val="21"/>
+          <w:lang w:bidi="ar-SA"/>
+        </w:rPr>
+        <w:t>::-webkit-scrollbar</w:t>
+      </w:r>
+      <w:r>
+        <w:rPr>
+          <w:rFonts w:ascii="Consolas" w:eastAsia="Times New Roman" w:hAnsi="Consolas" w:cs="Times New Roman"/>
+          <w:color w:val="D4D4D4"/>
+          <w:sz w:val="21"/>
+          <w:szCs w:val="21"/>
+          <w:lang w:bidi="ar-SA"/>
+        </w:rPr>
+        <w:t xml:space="preserve"> {</w:t>
+      </w:r>
+    </w:p>
+    <w:p>
+      <w:pPr>
+        <w:pStyle w:val="ListParagraph"/>
+        <w:shd w:val="clear" w:color="auto" w:fill="1E1E1E"/>
+        <w:spacing w:after="0" w:line="285" w:lineRule="atLeast"/>
+        <w:ind w:left="360" w:firstLine="360"/>
+        <w:rPr>
+          <w:rFonts w:ascii="Consolas" w:eastAsia="Times New Roman" w:hAnsi="Consolas" w:cs="Times New Roman"/>
+          <w:color w:val="D4D4D4"/>
+          <w:sz w:val="21"/>
+          <w:szCs w:val="21"/>
+          <w:lang w:bidi="ar-SA"/>
+        </w:rPr>
+      </w:pPr>
+      <w:r>
+        <w:rPr>
+          <w:rFonts w:ascii="Consolas" w:eastAsia="Times New Roman" w:hAnsi="Consolas" w:cs="Times New Roman"/>
+          <w:color w:val="9CDCFE"/>
+          <w:sz w:val="21"/>
+          <w:szCs w:val="21"/>
+          <w:lang w:bidi="ar-SA"/>
+        </w:rPr>
+        <w:t>width</w:t>
+      </w:r>
+      <w:r>
+        <w:rPr>
+          <w:rFonts w:ascii="Consolas" w:eastAsia="Times New Roman" w:hAnsi="Consolas" w:cs="Times New Roman"/>
+          <w:color w:val="D4D4D4"/>
+          <w:sz w:val="21"/>
+          <w:szCs w:val="21"/>
+          <w:lang w:bidi="ar-SA"/>
+        </w:rPr>
+        <w:t xml:space="preserve">: </w:t>
+      </w:r>
+      <w:r>
+        <w:rPr>
+          <w:rFonts w:ascii="Consolas" w:eastAsia="Times New Roman" w:hAnsi="Consolas" w:cs="Times New Roman"/>
+          <w:color w:val="B5CEA8"/>
+          <w:sz w:val="21"/>
+          <w:szCs w:val="21"/>
+          <w:lang w:bidi="ar-SA"/>
+        </w:rPr>
+        <w:t>0</w:t>
+      </w:r>
+      <w:r>
+        <w:rPr>
+          <w:rFonts w:ascii="Consolas" w:eastAsia="Times New Roman" w:hAnsi="Consolas" w:cs="Times New Roman"/>
+          <w:color w:val="D4D4D4"/>
+          <w:sz w:val="21"/>
+          <w:szCs w:val="21"/>
+          <w:lang w:bidi="ar-SA"/>
+        </w:rPr>
+        <w:t>;  </w:t>
+      </w:r>
+    </w:p>
+    <w:p>
+      <w:pPr>
+        <w:pStyle w:val="ListParagraph"/>
+        <w:shd w:val="clear" w:color="auto" w:fill="1E1E1E"/>
+        <w:spacing w:after="0" w:line="285" w:lineRule="atLeast"/>
+        <w:ind w:left="360"/>
+        <w:rPr>
+          <w:rFonts w:ascii="Consolas" w:eastAsia="Times New Roman" w:hAnsi="Consolas" w:cs="Times New Roman"/>
+          <w:color w:val="D4D4D4"/>
+          <w:sz w:val="21"/>
+          <w:szCs w:val="21"/>
+          <w:lang w:bidi="ar-SA"/>
+        </w:rPr>
+      </w:pPr>
+      <w:r>
+        <w:rPr>
+          <w:rFonts w:ascii="Consolas" w:eastAsia="Times New Roman" w:hAnsi="Consolas" w:cs="Times New Roman"/>
+          <w:color w:val="D4D4D4"/>
+          <w:sz w:val="21"/>
+          <w:szCs w:val="21"/>
+          <w:lang w:bidi="ar-SA"/>
+        </w:rPr>
+        <w:t>}</w:t>
+      </w:r>
+    </w:p>
+    <w:p>
+      <w:pPr>
+        <w:rPr>
+          <w:rFonts w:ascii="Times New Roman" w:hAnsi="Times New Roman" w:cs="Times New Roman"/>
+          <w:sz w:val="24"/>
+          <w:szCs w:val="24"/>
+        </w:rPr>
+      </w:pPr>
+      <w:r>
+        <w:rPr>
+          <w:rFonts w:ascii="Times New Roman" w:hAnsi="Times New Roman" w:cs="Times New Roman"/>
+          <w:sz w:val="24"/>
+          <w:szCs w:val="24"/>
+        </w:rPr>
+        <w:t>--------------------------------------------------------------------------------------------------------------</w:t>
+      </w:r>
+    </w:p>
+    <w:p>
+      <w:pPr>
+        <w:rPr>
+          <w:rFonts w:ascii="Times New Roman" w:hAnsi="Times New Roman" w:cs="Times New Roman"/>
+          <w:sz w:val="24"/>
+          <w:szCs w:val="24"/>
+        </w:rPr>
+      </w:pPr>
+      <w:r>
+        <w:rPr>
+          <w:rFonts w:ascii="Times New Roman" w:hAnsi="Times New Roman" w:cs="Times New Roman"/>
+          <w:sz w:val="24"/>
+          <w:szCs w:val="24"/>
+        </w:rPr>
+        <w:lastRenderedPageBreak/>
         <w:t>10/25/24</w:t>
       </w:r>
     </w:p>
@@ -38,43 +814,7 @@
           <w:sz w:val="24"/>
           <w:szCs w:val="24"/>
         </w:rPr>
-        <w:t xml:space="preserve">Looked into </w:t>
-      </w:r>
-      <w:proofErr w:type="spellStart"/>
-      <w:r>
-        <w:rPr>
-          <w:rFonts w:ascii="Times New Roman" w:hAnsi="Times New Roman" w:cs="Times New Roman"/>
-          <w:sz w:val="24"/>
-          <w:szCs w:val="24"/>
-        </w:rPr>
-        <w:t>handleSubmit</w:t>
-      </w:r>
-      <w:proofErr w:type="spellEnd"/>
-      <w:r>
-        <w:rPr>
-          <w:rFonts w:ascii="Times New Roman" w:hAnsi="Times New Roman" w:cs="Times New Roman"/>
-          <w:sz w:val="24"/>
-          <w:szCs w:val="24"/>
-        </w:rPr>
-        <w:t xml:space="preserve"> function, realized that I had forgotten to set default values in </w:t>
-      </w:r>
-      <w:proofErr w:type="spellStart"/>
-      <w:r>
-        <w:rPr>
-          <w:rFonts w:ascii="Times New Roman" w:hAnsi="Times New Roman" w:cs="Times New Roman"/>
-          <w:sz w:val="24"/>
-          <w:szCs w:val="24"/>
-        </w:rPr>
-        <w:t>formData</w:t>
-      </w:r>
-      <w:proofErr w:type="spellEnd"/>
-      <w:r>
-        <w:rPr>
-          <w:rFonts w:ascii="Times New Roman" w:hAnsi="Times New Roman" w:cs="Times New Roman"/>
-          <w:sz w:val="24"/>
-          <w:szCs w:val="24"/>
-        </w:rPr>
-        <w:t>.</w:t>
+        <w:t>Looked into handleSubmit function, realized that I had forgotten to set default values in formData.</w:t>
       </w:r>
     </w:p>
     <w:p>
@@ -96,25 +836,7 @@
           <w:sz w:val="24"/>
           <w:szCs w:val="24"/>
         </w:rPr>
-        <w:t>Removed functions to size measurements and added a const “</w:t>
-      </w:r>
-      <w:proofErr w:type="spellStart"/>
-      <w:r>
-        <w:rPr>
-          <w:rFonts w:ascii="Times New Roman" w:hAnsi="Times New Roman" w:cs="Times New Roman"/>
-          <w:sz w:val="24"/>
-          <w:szCs w:val="24"/>
-        </w:rPr>
-        <w:t>sizeChart</w:t>
-      </w:r>
-      <w:proofErr w:type="spellEnd"/>
-      <w:r>
-        <w:rPr>
-          <w:rFonts w:ascii="Times New Roman" w:hAnsi="Times New Roman" w:cs="Times New Roman"/>
-          <w:sz w:val="24"/>
-          <w:szCs w:val="24"/>
-        </w:rPr>
-        <w:t>” that holds values.</w:t>
+        <w:t>Removed functions to size measurements and added a const “sizeChart” that holds values.</w:t>
       </w:r>
     </w:p>
     <w:p>
@@ -138,7 +860,6 @@
         </w:rPr>
         <w:t xml:space="preserve">All values from form data are lowercase. I wanted to capitalize with specific rules so I added a capitalization map for capitalization exceptions and a function </w:t>
       </w:r>
-      <w:proofErr w:type="spellStart"/>
       <w:r>
         <w:rPr>
           <w:rFonts w:ascii="Times New Roman" w:hAnsi="Times New Roman" w:cs="Times New Roman"/>
@@ -147,7 +868,6 @@
         </w:rPr>
         <w:t>capitalizeBasedOnRules</w:t>
       </w:r>
-      <w:proofErr w:type="spellEnd"/>
       <w:r>
         <w:rPr>
           <w:rFonts w:ascii="Times New Roman" w:hAnsi="Times New Roman" w:cs="Times New Roman"/>
@@ -198,25 +918,7 @@
           <w:sz w:val="24"/>
           <w:szCs w:val="24"/>
         </w:rPr>
-        <w:t xml:space="preserve">Made an </w:t>
-      </w:r>
-      <w:proofErr w:type="spellStart"/>
-      <w:r>
-        <w:rPr>
-          <w:rFonts w:ascii="Times New Roman" w:hAnsi="Times New Roman" w:cs="Times New Roman"/>
-          <w:sz w:val="24"/>
-          <w:szCs w:val="24"/>
-        </w:rPr>
-        <w:t>ErrorMessages</w:t>
-      </w:r>
-      <w:proofErr w:type="spellEnd"/>
-      <w:r>
-        <w:rPr>
-          <w:rFonts w:ascii="Times New Roman" w:hAnsi="Times New Roman" w:cs="Times New Roman"/>
-          <w:sz w:val="24"/>
-          <w:szCs w:val="24"/>
-        </w:rPr>
-        <w:t xml:space="preserve"> component since it was used numerous times</w:t>
+        <w:t>Made an ErrorMessages component since it was used numerous times</w:t>
       </w:r>
     </w:p>
     <w:p>
@@ -232,59 +934,13 @@
           <w:szCs w:val="24"/>
         </w:rPr>
       </w:pPr>
-      <w:proofErr w:type="spellStart"/>
-      <w:r>
-        <w:rPr>
-          <w:rFonts w:ascii="Times New Roman" w:hAnsi="Times New Roman" w:cs="Times New Roman"/>
-          <w:sz w:val="24"/>
-          <w:szCs w:val="24"/>
-        </w:rPr>
-        <w:t>Resetpassword</w:t>
-      </w:r>
-      <w:proofErr w:type="spellEnd"/>
-      <w:r>
-        <w:rPr>
-          <w:rFonts w:ascii="Times New Roman" w:hAnsi="Times New Roman" w:cs="Times New Roman"/>
-          <w:sz w:val="24"/>
-          <w:szCs w:val="24"/>
-        </w:rPr>
-        <w:t xml:space="preserve"> endpoint had an issue where it was not properly updating the password in database, saw that I was using </w:t>
-      </w:r>
-      <w:proofErr w:type="spellStart"/>
-      <w:r>
-        <w:rPr>
-          <w:rFonts w:ascii="Times New Roman" w:hAnsi="Times New Roman" w:cs="Times New Roman"/>
-          <w:sz w:val="24"/>
-          <w:szCs w:val="24"/>
-        </w:rPr>
-        <w:t>db.get</w:t>
-      </w:r>
-      <w:proofErr w:type="spellEnd"/>
-      <w:r>
-        <w:rPr>
-          <w:rFonts w:ascii="Times New Roman" w:hAnsi="Times New Roman" w:cs="Times New Roman"/>
-          <w:sz w:val="24"/>
-          <w:szCs w:val="24"/>
-        </w:rPr>
-        <w:t xml:space="preserve"> instead of </w:t>
-      </w:r>
-      <w:proofErr w:type="spellStart"/>
-      <w:r>
-        <w:rPr>
-          <w:rFonts w:ascii="Times New Roman" w:hAnsi="Times New Roman" w:cs="Times New Roman"/>
-          <w:sz w:val="24"/>
-          <w:szCs w:val="24"/>
-        </w:rPr>
-        <w:t>db.runasync</w:t>
-      </w:r>
-      <w:proofErr w:type="spellEnd"/>
-      <w:r>
-        <w:rPr>
-          <w:rFonts w:ascii="Times New Roman" w:hAnsi="Times New Roman" w:cs="Times New Roman"/>
-          <w:sz w:val="24"/>
-          <w:szCs w:val="24"/>
-        </w:rPr>
-        <w:t xml:space="preserve">, so I switched it. </w:t>
+      <w:r>
+        <w:rPr>
+          <w:rFonts w:ascii="Times New Roman" w:hAnsi="Times New Roman" w:cs="Times New Roman"/>
+          <w:sz w:val="24"/>
+          <w:szCs w:val="24"/>
+        </w:rPr>
+        <w:t xml:space="preserve">Resetpassword endpoint had an issue where it was not properly updating the password in database, saw that I was using db.get instead of db.runasync, so I switched it. </w:t>
       </w:r>
       <w:r>
         <w:rPr>
@@ -294,41 +950,13 @@
         </w:rPr>
         <w:t xml:space="preserve">I believe the issue is that </w:t>
       </w:r>
-      <w:proofErr w:type="spellStart"/>
-      <w:r>
-        <w:rPr>
-          <w:rFonts w:ascii="Times New Roman" w:hAnsi="Times New Roman" w:cs="Times New Roman"/>
-          <w:sz w:val="24"/>
-          <w:szCs w:val="24"/>
-        </w:rPr>
-        <w:t>Db.get</w:t>
-      </w:r>
-      <w:proofErr w:type="spellEnd"/>
-      <w:r>
-        <w:rPr>
-          <w:rFonts w:ascii="Times New Roman" w:hAnsi="Times New Roman" w:cs="Times New Roman"/>
-          <w:sz w:val="24"/>
-          <w:szCs w:val="24"/>
-        </w:rPr>
-        <w:t xml:space="preserve"> is synchronous so if I needed to modify the database, it’s better to use </w:t>
-      </w:r>
-      <w:proofErr w:type="spellStart"/>
-      <w:r>
-        <w:rPr>
-          <w:rFonts w:ascii="Times New Roman" w:hAnsi="Times New Roman" w:cs="Times New Roman"/>
-          <w:sz w:val="24"/>
-          <w:szCs w:val="24"/>
-        </w:rPr>
-        <w:t>db.runasync</w:t>
-      </w:r>
-      <w:proofErr w:type="spellEnd"/>
-      <w:r>
-        <w:rPr>
-          <w:rFonts w:ascii="Times New Roman" w:hAnsi="Times New Roman" w:cs="Times New Roman"/>
-          <w:sz w:val="24"/>
-          <w:szCs w:val="24"/>
-        </w:rPr>
-        <w:t xml:space="preserve"> since I’m modifying a record in the database.</w:t>
+      <w:r>
+        <w:rPr>
+          <w:rFonts w:ascii="Times New Roman" w:hAnsi="Times New Roman" w:cs="Times New Roman"/>
+          <w:sz w:val="24"/>
+          <w:szCs w:val="24"/>
+        </w:rPr>
+        <w:t>Db.get is synchronous so if I needed to modify the database, it’s better to use db.runasync since I’m modifying a record in the database.</w:t>
       </w:r>
     </w:p>
     <w:p>
@@ -374,7 +1002,7 @@
         </w:rPr>
         <w:t xml:space="preserve">Resource I will be following: </w:t>
       </w:r>
-      <w:hyperlink r:id="rId5" w:history="1">
+      <w:hyperlink r:id="rId6" w:history="1">
         <w:r>
           <w:rPr>
             <w:rStyle w:val="Hyperlink"/>
@@ -399,34 +1027,14 @@
           <w:szCs w:val="24"/>
         </w:rPr>
       </w:pPr>
-      <w:proofErr w:type="spellStart"/>
-      <w:r>
-        <w:rPr>
-          <w:rFonts w:ascii="Times New Roman" w:hAnsi="Times New Roman" w:cs="Times New Roman"/>
-          <w:sz w:val="24"/>
-          <w:szCs w:val="24"/>
-        </w:rPr>
-        <w:t>npm</w:t>
-      </w:r>
-      <w:proofErr w:type="spellEnd"/>
-      <w:r>
-        <w:rPr>
-          <w:rFonts w:ascii="Times New Roman" w:hAnsi="Times New Roman" w:cs="Times New Roman"/>
-          <w:sz w:val="24"/>
-          <w:szCs w:val="24"/>
-        </w:rPr>
-        <w:t xml:space="preserve"> install </w:t>
-      </w:r>
-      <w:proofErr w:type="spellStart"/>
-      <w:r>
-        <w:rPr>
-          <w:rFonts w:ascii="Times New Roman" w:hAnsi="Times New Roman" w:cs="Times New Roman"/>
-          <w:sz w:val="24"/>
-          <w:szCs w:val="24"/>
-        </w:rPr>
-        <w:t>dotenv</w:t>
-      </w:r>
-      <w:proofErr w:type="spellEnd"/>
+      <w:r>
+        <w:rPr>
+          <w:rFonts w:ascii="Times New Roman" w:hAnsi="Times New Roman" w:cs="Times New Roman"/>
+          <w:sz w:val="24"/>
+          <w:szCs w:val="24"/>
+        </w:rPr>
+        <w:t>npm install dotenv</w:t>
+      </w:r>
     </w:p>
     <w:p>
       <w:pPr>
@@ -466,25 +1074,7 @@
           <w:sz w:val="24"/>
           <w:szCs w:val="24"/>
         </w:rPr>
-        <w:t>require('</w:t>
-      </w:r>
-      <w:proofErr w:type="spellStart"/>
-      <w:r>
-        <w:rPr>
-          <w:rFonts w:ascii="Times New Roman" w:hAnsi="Times New Roman" w:cs="Times New Roman"/>
-          <w:sz w:val="24"/>
-          <w:szCs w:val="24"/>
-        </w:rPr>
-        <w:t>dotenv</w:t>
-      </w:r>
-      <w:proofErr w:type="spellEnd"/>
-      <w:r>
-        <w:rPr>
-          <w:rFonts w:ascii="Times New Roman" w:hAnsi="Times New Roman" w:cs="Times New Roman"/>
-          <w:sz w:val="24"/>
-          <w:szCs w:val="24"/>
-        </w:rPr>
-        <w:t>').config();</w:t>
+        <w:t>require('dotenv').config();</w:t>
       </w:r>
     </w:p>
     <w:p>
@@ -503,36 +1093,8 @@
           <w:sz w:val="24"/>
           <w:szCs w:val="24"/>
         </w:rPr>
-        <w:t xml:space="preserve">const </w:t>
-      </w:r>
-      <w:proofErr w:type="spellStart"/>
-      <w:r>
-        <w:rPr>
-          <w:rFonts w:ascii="Times New Roman" w:hAnsi="Times New Roman" w:cs="Times New Roman"/>
-          <w:sz w:val="24"/>
-          <w:szCs w:val="24"/>
-        </w:rPr>
-        <w:t>apiKey</w:t>
-      </w:r>
-      <w:proofErr w:type="spellEnd"/>
-      <w:r>
-        <w:rPr>
-          <w:rFonts w:ascii="Times New Roman" w:hAnsi="Times New Roman" w:cs="Times New Roman"/>
-          <w:sz w:val="24"/>
-          <w:szCs w:val="24"/>
-        </w:rPr>
-        <w:t xml:space="preserve"> = </w:t>
-      </w:r>
-      <w:proofErr w:type="spellStart"/>
-      <w:r>
-        <w:rPr>
-          <w:rFonts w:ascii="Times New Roman" w:hAnsi="Times New Roman" w:cs="Times New Roman"/>
-          <w:sz w:val="24"/>
-          <w:szCs w:val="24"/>
-        </w:rPr>
-        <w:t>process.env.API_KEY</w:t>
-      </w:r>
-      <w:proofErr w:type="spellEnd"/>
+        <w:t>const apiKey = process.env.API_KEY</w:t>
+      </w:r>
     </w:p>
     <w:p>
       <w:pPr>
@@ -553,55 +1115,7 @@
           <w:sz w:val="24"/>
           <w:szCs w:val="24"/>
         </w:rPr>
-        <w:t xml:space="preserve">Make sure to add .env to </w:t>
-      </w:r>
-      <w:proofErr w:type="spellStart"/>
-      <w:r>
-        <w:rPr>
-          <w:rFonts w:ascii="Times New Roman" w:hAnsi="Times New Roman" w:cs="Times New Roman"/>
-          <w:sz w:val="24"/>
-          <w:szCs w:val="24"/>
-        </w:rPr>
-        <w:t>gitignore</w:t>
-      </w:r>
-      <w:proofErr w:type="spellEnd"/>
-      <w:r>
-        <w:rPr>
-          <w:rFonts w:ascii="Times New Roman" w:hAnsi="Times New Roman" w:cs="Times New Roman"/>
-          <w:sz w:val="24"/>
-          <w:szCs w:val="24"/>
-        </w:rPr>
-        <w:t xml:space="preserve"> file</w:t>
-      </w:r>
-    </w:p>
-    <w:p>
-      <w:pPr>
-        <w:pStyle w:val="ListParagraph"/>
-        <w:numPr>
-          <w:ilvl w:val="0"/>
-          <w:numId w:val="2"/>
-        </w:numPr>
-        <w:rPr>
-          <w:rFonts w:ascii="Times New Roman" w:hAnsi="Times New Roman" w:cs="Times New Roman"/>
-          <w:sz w:val="24"/>
-          <w:szCs w:val="24"/>
-        </w:rPr>
-      </w:pPr>
-      <w:r>
-        <w:rPr>
-          <w:rFonts w:ascii="Times New Roman" w:hAnsi="Times New Roman" w:cs="Times New Roman"/>
-          <w:sz w:val="24"/>
-          <w:szCs w:val="24"/>
-        </w:rPr>
-        <w:t>Next I need to learn how to use GitHub Pages</w:t>
-      </w:r>
-      <w:r>
-        <w:rPr>
-          <w:rFonts w:ascii="Times New Roman" w:hAnsi="Times New Roman" w:cs="Times New Roman"/>
-          <w:sz w:val="24"/>
-          <w:szCs w:val="24"/>
-        </w:rPr>
-        <w:t xml:space="preserve"> (couldn’t figure it out will try again later)</w:t>
+        <w:t>Make sure to add .env to gitignore file</w:t>
       </w:r>
     </w:p>
     <w:p>
@@ -617,7 +1131,37 @@
           <w:szCs w:val="24"/>
         </w:rPr>
       </w:pPr>
-      <w:hyperlink r:id="rId6" w:history="1">
+      <w:r>
+        <w:rPr>
+          <w:rFonts w:ascii="Times New Roman" w:hAnsi="Times New Roman" w:cs="Times New Roman"/>
+          <w:sz w:val="24"/>
+          <w:szCs w:val="24"/>
+        </w:rPr>
+        <w:t xml:space="preserve">Next I need to learn how to use </w:t>
+      </w:r>
+      <w:r>
+        <w:rPr>
+          <w:rFonts w:ascii="Times New Roman" w:hAnsi="Times New Roman" w:cs="Times New Roman"/>
+          <w:sz w:val="24"/>
+          <w:szCs w:val="24"/>
+        </w:rPr>
+        <w:t>GitHub Pages</w:t>
+      </w:r>
+    </w:p>
+    <w:p>
+      <w:pPr>
+        <w:pStyle w:val="ListParagraph"/>
+        <w:numPr>
+          <w:ilvl w:val="2"/>
+          <w:numId w:val="2"/>
+        </w:numPr>
+        <w:rPr>
+          <w:rFonts w:ascii="Times New Roman" w:hAnsi="Times New Roman" w:cs="Times New Roman"/>
+          <w:sz w:val="24"/>
+          <w:szCs w:val="24"/>
+        </w:rPr>
+      </w:pPr>
+      <w:hyperlink r:id="rId7" w:history="1">
         <w:r>
           <w:rPr>
             <w:rStyle w:val="Hyperlink"/>
@@ -633,7 +1177,7 @@
       <w:pPr>
         <w:pStyle w:val="ListParagraph"/>
         <w:numPr>
-          <w:ilvl w:val="1"/>
+          <w:ilvl w:val="2"/>
           <w:numId w:val="2"/>
         </w:numPr>
         <w:rPr>
@@ -642,7 +1186,7 @@
           <w:szCs w:val="24"/>
         </w:rPr>
       </w:pPr>
-      <w:hyperlink r:id="rId7" w:history="1">
+      <w:hyperlink r:id="rId8" w:history="1">
         <w:r>
           <w:rPr>
             <w:rStyle w:val="Hyperlink"/>
@@ -656,6 +1200,91 @@
     </w:p>
     <w:p>
       <w:pPr>
+        <w:pStyle w:val="ListParagraph"/>
+        <w:numPr>
+          <w:ilvl w:val="2"/>
+          <w:numId w:val="2"/>
+        </w:numPr>
+        <w:rPr>
+          <w:rFonts w:ascii="Times New Roman" w:hAnsi="Times New Roman" w:cs="Times New Roman"/>
+          <w:sz w:val="24"/>
+          <w:szCs w:val="24"/>
+        </w:rPr>
+      </w:pPr>
+      <w:r>
+        <w:rPr>
+          <w:rFonts w:ascii="Times New Roman" w:hAnsi="Times New Roman" w:cs="Times New Roman"/>
+          <w:sz w:val="24"/>
+          <w:szCs w:val="24"/>
+        </w:rPr>
+        <w:t>Se</w:t>
+      </w:r>
+      <w:r>
+        <w:rPr>
+          <w:rFonts w:ascii="Times New Roman" w:hAnsi="Times New Roman" w:cs="Times New Roman"/>
+          <w:sz w:val="24"/>
+          <w:szCs w:val="24"/>
+        </w:rPr>
+        <w:t>em</w:t>
+      </w:r>
+      <w:r>
+        <w:rPr>
+          <w:rFonts w:ascii="Times New Roman" w:hAnsi="Times New Roman" w:cs="Times New Roman"/>
+          <w:sz w:val="24"/>
+          <w:szCs w:val="24"/>
+        </w:rPr>
+        <w:t>s like browser router does not work with gh-pages, need to use hash router instead.</w:t>
+      </w:r>
+    </w:p>
+    <w:p>
+      <w:pPr>
+        <w:pStyle w:val="ListParagraph"/>
+        <w:numPr>
+          <w:ilvl w:val="2"/>
+          <w:numId w:val="2"/>
+        </w:numPr>
+        <w:rPr>
+          <w:rFonts w:ascii="Times New Roman" w:hAnsi="Times New Roman" w:cs="Times New Roman"/>
+          <w:sz w:val="24"/>
+          <w:szCs w:val="24"/>
+        </w:rPr>
+      </w:pPr>
+      <w:r>
+        <w:rPr>
+          <w:rFonts w:ascii="Times New Roman" w:hAnsi="Times New Roman" w:cs="Times New Roman"/>
+          <w:sz w:val="24"/>
+          <w:szCs w:val="24"/>
+        </w:rPr>
+        <w:t>Not sure if Github Pages can even host the yarnforge app, considering it only hosts static websites</w:t>
+      </w:r>
+    </w:p>
+    <w:p>
+      <w:pPr>
+        <w:rPr>
+          <w:rFonts w:ascii="Times New Roman" w:hAnsi="Times New Roman" w:cs="Times New Roman"/>
+          <w:sz w:val="24"/>
+          <w:szCs w:val="24"/>
+        </w:rPr>
+      </w:pPr>
+      <w:r>
+        <w:rPr>
+          <w:rFonts w:ascii="Times New Roman" w:hAnsi="Times New Roman" w:cs="Times New Roman"/>
+          <w:sz w:val="24"/>
+          <w:szCs w:val="24"/>
+        </w:rPr>
+        <w:t xml:space="preserve">Next, will prioritize </w:t>
+      </w:r>
+      <w:r>
+        <w:rPr>
+          <w:rFonts w:ascii="Times New Roman" w:hAnsi="Times New Roman" w:cs="Times New Roman"/>
+          <w:sz w:val="24"/>
+          <w:szCs w:val="24"/>
+        </w:rPr>
+        <w:t>responsive design</w:t>
+      </w:r>
+    </w:p>
+    <w:p>
+      <w:pPr>
         <w:rPr>
           <w:rFonts w:ascii="Times New Roman" w:hAnsi="Times New Roman" w:cs="Times New Roman"/>
           <w:sz w:val="24"/>
@@ -894,25 +1523,8 @@
           <w:sz w:val="24"/>
           <w:szCs w:val="24"/>
         </w:rPr>
-        <w:t xml:space="preserve">redid how tabs and active buttons' styles changed on click, simply keep track of button states in a hook then pass </w:t>
-      </w:r>
-      <w:proofErr w:type="spellStart"/>
-      <w:r>
-        <w:rPr>
-          <w:rFonts w:ascii="Times New Roman" w:hAnsi="Times New Roman" w:cs="Times New Roman"/>
-          <w:sz w:val="24"/>
-          <w:szCs w:val="24"/>
-        </w:rPr>
-        <w:t>activeButtons</w:t>
-      </w:r>
-      <w:proofErr w:type="spellEnd"/>
-      <w:r>
-        <w:rPr>
-          <w:rFonts w:ascii="Times New Roman" w:hAnsi="Times New Roman" w:cs="Times New Roman"/>
-          <w:sz w:val="24"/>
-          <w:szCs w:val="24"/>
-        </w:rPr>
-        <w:t xml:space="preserve"> as prop to tab components, apply inline styling</w:t>
+        <w:lastRenderedPageBreak/>
+        <w:t>redid how tabs and active buttons' styles changed on click, simply keep track of button states in a hook then pass activeButtons as prop to tab components, apply inline styling</w:t>
       </w:r>
     </w:p>
     <w:p>
@@ -934,7 +1546,179 @@
           <w:sz w:val="24"/>
           <w:szCs w:val="24"/>
         </w:rPr>
-        <w:t xml:space="preserve">redoing the code for </w:t>
+        <w:t>redoing the code for N</w:t>
+      </w:r>
+      <w:r>
+        <w:rPr>
+          <w:rFonts w:ascii="Times New Roman" w:hAnsi="Times New Roman" w:cs="Times New Roman"/>
+          <w:sz w:val="24"/>
+          <w:szCs w:val="24"/>
+        </w:rPr>
+        <w:t>ew</w:t>
+      </w:r>
+      <w:r>
+        <w:rPr>
+          <w:rFonts w:ascii="Times New Roman" w:hAnsi="Times New Roman" w:cs="Times New Roman"/>
+          <w:sz w:val="24"/>
+          <w:szCs w:val="24"/>
+        </w:rPr>
+        <w:t>P</w:t>
+      </w:r>
+      <w:r>
+        <w:rPr>
+          <w:rFonts w:ascii="Times New Roman" w:hAnsi="Times New Roman" w:cs="Times New Roman"/>
+          <w:sz w:val="24"/>
+          <w:szCs w:val="24"/>
+        </w:rPr>
+        <w:t>attern</w:t>
+      </w:r>
+      <w:r>
+        <w:rPr>
+          <w:rFonts w:ascii="Times New Roman" w:hAnsi="Times New Roman" w:cs="Times New Roman"/>
+          <w:sz w:val="24"/>
+          <w:szCs w:val="24"/>
+        </w:rPr>
+        <w:t>.js</w:t>
+      </w:r>
+      <w:r>
+        <w:rPr>
+          <w:rFonts w:ascii="Times New Roman" w:hAnsi="Times New Roman" w:cs="Times New Roman"/>
+          <w:sz w:val="24"/>
+          <w:szCs w:val="24"/>
+        </w:rPr>
+        <w:t xml:space="preserve"> </w:t>
+      </w:r>
+      <w:r>
+        <w:rPr>
+          <w:rFonts w:ascii="Times New Roman" w:hAnsi="Times New Roman" w:cs="Times New Roman"/>
+          <w:sz w:val="24"/>
+          <w:szCs w:val="24"/>
+        </w:rPr>
+        <w:t xml:space="preserve">also made </w:t>
+      </w:r>
+      <w:r>
+        <w:rPr>
+          <w:rFonts w:ascii="Times New Roman" w:hAnsi="Times New Roman" w:cs="Times New Roman"/>
+          <w:sz w:val="24"/>
+          <w:szCs w:val="24"/>
+        </w:rPr>
+        <w:t xml:space="preserve">three.js scene constantly re-render the canvas each time the state changes. </w:t>
+      </w:r>
+      <w:r>
+        <w:rPr>
+          <w:rFonts w:ascii="Times New Roman" w:hAnsi="Times New Roman" w:cs="Times New Roman"/>
+          <w:sz w:val="24"/>
+          <w:szCs w:val="24"/>
+        </w:rPr>
+        <w:t>Previous code was messy, but it only rendered the initial model a single time, then for each change to a class of image buttons (i.e. clothingType), it only re-renders the clothing type model rather than all 3 models for each image button classes (clothingType, sleeveType, necklineType).</w:t>
+      </w:r>
+      <w:r>
+        <w:rPr>
+          <w:rFonts w:ascii="Times New Roman" w:hAnsi="Times New Roman" w:cs="Times New Roman"/>
+          <w:sz w:val="24"/>
+          <w:szCs w:val="24"/>
+        </w:rPr>
+        <w:t xml:space="preserve"> For now, solution is to move model loading functions out of the init() function, separate them into different useffect hooks, set a condition to only change the relevant model after the scene is done initializing, and only change when </w:t>
+      </w:r>
+      <w:r>
+        <w:rPr>
+          <w:rFonts w:ascii="Times New Roman" w:hAnsi="Times New Roman" w:cs="Times New Roman"/>
+          <w:sz w:val="24"/>
+          <w:szCs w:val="24"/>
+        </w:rPr>
+        <w:t xml:space="preserve">activeImageButtons </w:t>
+      </w:r>
+      <w:r>
+        <w:rPr>
+          <w:rFonts w:ascii="Times New Roman" w:hAnsi="Times New Roman" w:cs="Times New Roman"/>
+          <w:sz w:val="24"/>
+          <w:szCs w:val="24"/>
+        </w:rPr>
+        <w:t>or formData changes.</w:t>
+      </w:r>
+      <w:r>
+        <w:rPr>
+          <w:rFonts w:ascii="Times New Roman" w:hAnsi="Times New Roman" w:cs="Times New Roman"/>
+          <w:sz w:val="24"/>
+          <w:szCs w:val="24"/>
+        </w:rPr>
+        <w:t xml:space="preserve"> There’s a minor issue where the canvas still renders twice, so in init() function, I delete all existing canvases before rendering a new one. It’s a temporary fix before I figure out what’s causing the issue later.</w:t>
+      </w:r>
+    </w:p>
+    <w:p>
+      <w:pPr>
+        <w:rPr>
+          <w:rFonts w:ascii="Times New Roman" w:hAnsi="Times New Roman" w:cs="Times New Roman"/>
+          <w:sz w:val="24"/>
+          <w:szCs w:val="24"/>
+        </w:rPr>
+      </w:pPr>
+      <w:r>
+        <w:rPr>
+          <w:rFonts w:ascii="Times New Roman" w:hAnsi="Times New Roman" w:cs="Times New Roman"/>
+          <w:sz w:val="24"/>
+          <w:szCs w:val="24"/>
+        </w:rPr>
+        <w:t>2. after redoing most of the file, handleSubmit function does not work as expected anymore, will look into it</w:t>
+      </w:r>
+    </w:p>
+    <w:p>
+      <w:pPr>
+        <w:rPr>
+          <w:rFonts w:ascii="Times New Roman" w:hAnsi="Times New Roman" w:cs="Times New Roman"/>
+          <w:sz w:val="24"/>
+          <w:szCs w:val="24"/>
+        </w:rPr>
+      </w:pPr>
+      <w:r>
+        <w:rPr>
+          <w:rFonts w:ascii="Times New Roman" w:hAnsi="Times New Roman" w:cs="Times New Roman"/>
+          <w:sz w:val="24"/>
+          <w:szCs w:val="24"/>
+        </w:rPr>
+        <w:t xml:space="preserve">3. still need to make secret key </w:t>
+      </w:r>
+      <w:r>
+        <w:rPr>
+          <w:rFonts w:ascii="Times New Roman" w:hAnsi="Times New Roman" w:cs="Times New Roman"/>
+          <w:sz w:val="24"/>
+          <w:szCs w:val="24"/>
+        </w:rPr>
+        <w:t>actually secret</w:t>
+      </w:r>
+    </w:p>
+    <w:p>
+      <w:pPr>
+        <w:rPr>
+          <w:rFonts w:ascii="Times New Roman" w:hAnsi="Times New Roman" w:cs="Times New Roman"/>
+          <w:sz w:val="24"/>
+          <w:szCs w:val="24"/>
+        </w:rPr>
+      </w:pPr>
+      <w:r>
+        <w:rPr>
+          <w:rFonts w:ascii="Times New Roman" w:hAnsi="Times New Roman" w:cs="Times New Roman"/>
+          <w:sz w:val="24"/>
+          <w:szCs w:val="24"/>
+        </w:rPr>
+        <w:t>4. also still need to work on responsive design</w:t>
+      </w:r>
+    </w:p>
+    <w:p>
+      <w:pPr>
+        <w:rPr>
+          <w:rFonts w:ascii="Times New Roman" w:hAnsi="Times New Roman" w:cs="Times New Roman"/>
+          <w:sz w:val="24"/>
+          <w:szCs w:val="24"/>
+        </w:rPr>
+      </w:pPr>
+      <w:r>
+        <w:rPr>
+          <w:rFonts w:ascii="Times New Roman" w:hAnsi="Times New Roman" w:cs="Times New Roman"/>
+          <w:sz w:val="24"/>
+          <w:szCs w:val="24"/>
+        </w:rPr>
+        <w:t xml:space="preserve">5. will probably split </w:t>
       </w:r>
       <w:r>
         <w:rPr>
@@ -990,42 +1774,229 @@
           <w:sz w:val="24"/>
           <w:szCs w:val="24"/>
         </w:rPr>
-        <w:t xml:space="preserve">also made </w:t>
-      </w:r>
-      <w:r>
-        <w:rPr>
-          <w:rFonts w:ascii="Times New Roman" w:hAnsi="Times New Roman" w:cs="Times New Roman"/>
-          <w:sz w:val="24"/>
-          <w:szCs w:val="24"/>
-        </w:rPr>
-        <w:t xml:space="preserve">three.js scene constantly re-render the canvas each time the state changes. </w:t>
-      </w:r>
-      <w:r>
-        <w:rPr>
-          <w:rFonts w:ascii="Times New Roman" w:hAnsi="Times New Roman" w:cs="Times New Roman"/>
-          <w:sz w:val="24"/>
-          <w:szCs w:val="24"/>
-        </w:rPr>
-        <w:t xml:space="preserve">Previous code was messy, but it only rendered the initial model a single time, then for each change to a class of image buttons (i.e. </w:t>
-      </w:r>
-      <w:proofErr w:type="spellStart"/>
-      <w:r>
-        <w:rPr>
-          <w:rFonts w:ascii="Times New Roman" w:hAnsi="Times New Roman" w:cs="Times New Roman"/>
-          <w:sz w:val="24"/>
-          <w:szCs w:val="24"/>
-        </w:rPr>
-        <w:t>clothingType</w:t>
-      </w:r>
-      <w:proofErr w:type="spellEnd"/>
-      <w:r>
-        <w:rPr>
-          <w:rFonts w:ascii="Times New Roman" w:hAnsi="Times New Roman" w:cs="Times New Roman"/>
-          <w:sz w:val="24"/>
-          <w:szCs w:val="24"/>
-        </w:rPr>
-        <w:t xml:space="preserve">), it only re-renders the clothing type model rather than all 3 models for each </w:t>
-      </w:r>
+        <w:t xml:space="preserve">into smaller components after </w:t>
+      </w:r>
+      <w:r>
+        <w:rPr>
+          <w:rFonts w:ascii="Times New Roman" w:hAnsi="Times New Roman" w:cs="Times New Roman"/>
+          <w:sz w:val="24"/>
+          <w:szCs w:val="24"/>
+        </w:rPr>
+        <w:t>I</w:t>
+      </w:r>
+      <w:r>
+        <w:rPr>
+          <w:rFonts w:ascii="Times New Roman" w:hAnsi="Times New Roman" w:cs="Times New Roman"/>
+          <w:sz w:val="24"/>
+          <w:szCs w:val="24"/>
+        </w:rPr>
+        <w:t xml:space="preserve"> fix handleSubmit</w:t>
+      </w:r>
+    </w:p>
+    <w:p>
+      <w:pPr>
+        <w:rPr>
+          <w:rFonts w:ascii="Times New Roman" w:hAnsi="Times New Roman" w:cs="Times New Roman"/>
+          <w:sz w:val="24"/>
+          <w:szCs w:val="24"/>
+        </w:rPr>
+      </w:pPr>
+      <w:r>
+        <w:rPr>
+          <w:rFonts w:ascii="Times New Roman" w:hAnsi="Times New Roman" w:cs="Times New Roman"/>
+          <w:sz w:val="24"/>
+          <w:szCs w:val="24"/>
+        </w:rPr>
+        <w:t>------------------------------------------------------------------------------------</w:t>
+      </w:r>
+    </w:p>
+    <w:p>
+      <w:pPr>
+        <w:rPr>
+          <w:rFonts w:ascii="Times New Roman" w:hAnsi="Times New Roman" w:cs="Times New Roman"/>
+          <w:sz w:val="24"/>
+          <w:szCs w:val="24"/>
+        </w:rPr>
+      </w:pPr>
+      <w:r>
+        <w:rPr>
+          <w:rFonts w:ascii="Times New Roman" w:hAnsi="Times New Roman" w:cs="Times New Roman"/>
+          <w:sz w:val="24"/>
+          <w:szCs w:val="24"/>
+        </w:rPr>
+        <w:t xml:space="preserve">Resources used during </w:t>
+      </w:r>
+      <w:r>
+        <w:rPr>
+          <w:rFonts w:ascii="Times New Roman" w:hAnsi="Times New Roman" w:cs="Times New Roman"/>
+          <w:sz w:val="24"/>
+          <w:szCs w:val="24"/>
+        </w:rPr>
+        <w:t>development</w:t>
+      </w:r>
+      <w:r>
+        <w:rPr>
+          <w:rFonts w:ascii="Times New Roman" w:hAnsi="Times New Roman" w:cs="Times New Roman"/>
+          <w:sz w:val="24"/>
+          <w:szCs w:val="24"/>
+        </w:rPr>
+        <w:t>/learning (sorted newest to oldest)</w:t>
+      </w:r>
+    </w:p>
+    <w:p>
+      <w:pPr>
+        <w:rPr>
+          <w:rFonts w:ascii="Times New Roman" w:hAnsi="Times New Roman" w:cs="Times New Roman"/>
+          <w:sz w:val="24"/>
+          <w:szCs w:val="24"/>
+        </w:rPr>
+      </w:pPr>
+    </w:p>
+    <w:p>
+      <w:pPr>
+        <w:rPr>
+          <w:rFonts w:ascii="Times New Roman" w:hAnsi="Times New Roman" w:cs="Times New Roman"/>
+          <w:sz w:val="24"/>
+          <w:szCs w:val="24"/>
+        </w:rPr>
+      </w:pPr>
+      <w:r>
+        <w:rPr>
+          <w:rFonts w:ascii="Times New Roman" w:hAnsi="Times New Roman" w:cs="Times New Roman"/>
+          <w:sz w:val="24"/>
+          <w:szCs w:val="24"/>
+        </w:rPr>
+        <w:t>How to Check if a User is Logged In with React</w:t>
+      </w:r>
+    </w:p>
+    <w:p>
+      <w:pPr>
+        <w:rPr>
+          <w:rFonts w:ascii="Times New Roman" w:hAnsi="Times New Roman" w:cs="Times New Roman"/>
+          <w:sz w:val="24"/>
+          <w:szCs w:val="24"/>
+        </w:rPr>
+      </w:pPr>
+      <w:r>
+        <w:rPr>
+          <w:rFonts w:ascii="Times New Roman" w:hAnsi="Times New Roman" w:cs="Times New Roman"/>
+          <w:sz w:val="24"/>
+          <w:szCs w:val="24"/>
+        </w:rPr>
+        <w:t>https://www.youtube.com/watch?v=EbUNgXQIqrk</w:t>
+      </w:r>
+    </w:p>
+    <w:p>
+      <w:pPr>
+        <w:rPr>
+          <w:rFonts w:ascii="Times New Roman" w:hAnsi="Times New Roman" w:cs="Times New Roman"/>
+          <w:sz w:val="24"/>
+          <w:szCs w:val="24"/>
+        </w:rPr>
+      </w:pPr>
+      <w:r>
+        <w:rPr>
+          <w:rFonts w:ascii="Times New Roman" w:hAnsi="Times New Roman" w:cs="Times New Roman"/>
+          <w:sz w:val="24"/>
+          <w:szCs w:val="24"/>
+        </w:rPr>
+        <w:t>https://github.com/jordanhudgens/react-auth-app/blob/master/src/components/auth/Login.js</w:t>
+      </w:r>
+    </w:p>
+    <w:p>
+      <w:pPr>
+        <w:rPr>
+          <w:rFonts w:ascii="Times New Roman" w:hAnsi="Times New Roman" w:cs="Times New Roman"/>
+          <w:sz w:val="24"/>
+          <w:szCs w:val="24"/>
+        </w:rPr>
+      </w:pPr>
+      <w:r>
+        <w:rPr>
+          <w:rFonts w:ascii="Times New Roman" w:hAnsi="Times New Roman" w:cs="Times New Roman"/>
+          <w:sz w:val="24"/>
+          <w:szCs w:val="24"/>
+        </w:rPr>
+        <w:t>https://github.com/jordanhudgens/react-auth-app/blob/master/src/components/app.js</w:t>
+      </w:r>
+    </w:p>
+    <w:p>
+      <w:pPr>
+        <w:rPr>
+          <w:rFonts w:ascii="Times New Roman" w:hAnsi="Times New Roman" w:cs="Times New Roman"/>
+          <w:sz w:val="24"/>
+          <w:szCs w:val="24"/>
+        </w:rPr>
+      </w:pPr>
+    </w:p>
+    <w:p>
+      <w:pPr>
+        <w:rPr>
+          <w:rFonts w:ascii="Times New Roman" w:hAnsi="Times New Roman" w:cs="Times New Roman"/>
+          <w:sz w:val="24"/>
+          <w:szCs w:val="24"/>
+        </w:rPr>
+      </w:pPr>
+      <w:r>
+        <w:rPr>
+          <w:rFonts w:ascii="Times New Roman" w:hAnsi="Times New Roman" w:cs="Times New Roman"/>
+          <w:sz w:val="24"/>
+          <w:szCs w:val="24"/>
+        </w:rPr>
+        <w:t>Login form ant design demo</w:t>
+      </w:r>
+    </w:p>
+    <w:p>
+      <w:pPr>
+        <w:rPr>
+          <w:rFonts w:ascii="Times New Roman" w:hAnsi="Times New Roman" w:cs="Times New Roman"/>
+          <w:sz w:val="24"/>
+          <w:szCs w:val="24"/>
+        </w:rPr>
+      </w:pPr>
+      <w:r>
+        <w:rPr>
+          <w:rFonts w:ascii="Times New Roman" w:hAnsi="Times New Roman" w:cs="Times New Roman"/>
+          <w:sz w:val="24"/>
+          <w:szCs w:val="24"/>
+        </w:rPr>
+        <w:t>https://codesandbox.io/p/sandbox/login-form-ant-design-demo-rx2qf?file=%2Findex.js</w:t>
+      </w:r>
+    </w:p>
+    <w:p>
+      <w:pPr>
+        <w:rPr>
+          <w:rFonts w:ascii="Times New Roman" w:hAnsi="Times New Roman" w:cs="Times New Roman"/>
+          <w:sz w:val="24"/>
+          <w:szCs w:val="24"/>
+        </w:rPr>
+      </w:pPr>
+    </w:p>
+    <w:p>
+      <w:pPr>
+        <w:rPr>
+          <w:rFonts w:ascii="Times New Roman" w:hAnsi="Times New Roman" w:cs="Times New Roman"/>
+          <w:sz w:val="24"/>
+          <w:szCs w:val="24"/>
+        </w:rPr>
+      </w:pPr>
+      <w:r>
+        <w:rPr>
+          <w:rFonts w:ascii="Times New Roman" w:hAnsi="Times New Roman" w:cs="Times New Roman"/>
+          <w:sz w:val="24"/>
+          <w:szCs w:val="24"/>
+        </w:rPr>
+        <w:t>React Login and User Authentication (with Node JS ,Express JS and SQLite )</w:t>
+      </w:r>
+    </w:p>
+    <w:p>
+      <w:pPr>
+        <w:rPr>
+          <w:rFonts w:ascii="Times New Roman" w:hAnsi="Times New Roman" w:cs="Times New Roman"/>
+          <w:sz w:val="24"/>
+          <w:szCs w:val="24"/>
+        </w:rPr>
+      </w:pPr>
       <w:r>
         <w:rPr>
           <w:rFonts w:ascii="Times New Roman" w:hAnsi="Times New Roman" w:cs="Times New Roman"/>
@@ -1033,563 +2004,6 @@
           <w:szCs w:val="24"/>
         </w:rPr>
         <w:lastRenderedPageBreak/>
-        <w:t>image button classes (</w:t>
-      </w:r>
-      <w:proofErr w:type="spellStart"/>
-      <w:r>
-        <w:rPr>
-          <w:rFonts w:ascii="Times New Roman" w:hAnsi="Times New Roman" w:cs="Times New Roman"/>
-          <w:sz w:val="24"/>
-          <w:szCs w:val="24"/>
-        </w:rPr>
-        <w:t>clothingType</w:t>
-      </w:r>
-      <w:proofErr w:type="spellEnd"/>
-      <w:r>
-        <w:rPr>
-          <w:rFonts w:ascii="Times New Roman" w:hAnsi="Times New Roman" w:cs="Times New Roman"/>
-          <w:sz w:val="24"/>
-          <w:szCs w:val="24"/>
-        </w:rPr>
-        <w:t xml:space="preserve">, </w:t>
-      </w:r>
-      <w:proofErr w:type="spellStart"/>
-      <w:r>
-        <w:rPr>
-          <w:rFonts w:ascii="Times New Roman" w:hAnsi="Times New Roman" w:cs="Times New Roman"/>
-          <w:sz w:val="24"/>
-          <w:szCs w:val="24"/>
-        </w:rPr>
-        <w:t>sleeveType</w:t>
-      </w:r>
-      <w:proofErr w:type="spellEnd"/>
-      <w:r>
-        <w:rPr>
-          <w:rFonts w:ascii="Times New Roman" w:hAnsi="Times New Roman" w:cs="Times New Roman"/>
-          <w:sz w:val="24"/>
-          <w:szCs w:val="24"/>
-        </w:rPr>
-        <w:t xml:space="preserve">, </w:t>
-      </w:r>
-      <w:proofErr w:type="spellStart"/>
-      <w:r>
-        <w:rPr>
-          <w:rFonts w:ascii="Times New Roman" w:hAnsi="Times New Roman" w:cs="Times New Roman"/>
-          <w:sz w:val="24"/>
-          <w:szCs w:val="24"/>
-        </w:rPr>
-        <w:t>necklineType</w:t>
-      </w:r>
-      <w:proofErr w:type="spellEnd"/>
-      <w:r>
-        <w:rPr>
-          <w:rFonts w:ascii="Times New Roman" w:hAnsi="Times New Roman" w:cs="Times New Roman"/>
-          <w:sz w:val="24"/>
-          <w:szCs w:val="24"/>
-        </w:rPr>
-        <w:t>).</w:t>
-      </w:r>
-      <w:r>
-        <w:rPr>
-          <w:rFonts w:ascii="Times New Roman" w:hAnsi="Times New Roman" w:cs="Times New Roman"/>
-          <w:sz w:val="24"/>
-          <w:szCs w:val="24"/>
-        </w:rPr>
-        <w:t xml:space="preserve"> For now, solution is to move model loading functions out of the </w:t>
-      </w:r>
-      <w:proofErr w:type="spellStart"/>
-      <w:r>
-        <w:rPr>
-          <w:rFonts w:ascii="Times New Roman" w:hAnsi="Times New Roman" w:cs="Times New Roman"/>
-          <w:sz w:val="24"/>
-          <w:szCs w:val="24"/>
-        </w:rPr>
-        <w:t>init</w:t>
-      </w:r>
-      <w:proofErr w:type="spellEnd"/>
-      <w:r>
-        <w:rPr>
-          <w:rFonts w:ascii="Times New Roman" w:hAnsi="Times New Roman" w:cs="Times New Roman"/>
-          <w:sz w:val="24"/>
-          <w:szCs w:val="24"/>
-        </w:rPr>
-        <w:t xml:space="preserve">() function, separate them into different </w:t>
-      </w:r>
-      <w:proofErr w:type="spellStart"/>
-      <w:r>
-        <w:rPr>
-          <w:rFonts w:ascii="Times New Roman" w:hAnsi="Times New Roman" w:cs="Times New Roman"/>
-          <w:sz w:val="24"/>
-          <w:szCs w:val="24"/>
-        </w:rPr>
-        <w:t>useffect</w:t>
-      </w:r>
-      <w:proofErr w:type="spellEnd"/>
-      <w:r>
-        <w:rPr>
-          <w:rFonts w:ascii="Times New Roman" w:hAnsi="Times New Roman" w:cs="Times New Roman"/>
-          <w:sz w:val="24"/>
-          <w:szCs w:val="24"/>
-        </w:rPr>
-        <w:t xml:space="preserve"> hooks, set a condition to only change the relevant model after the scene is done initializing, and only change when </w:t>
-      </w:r>
-      <w:proofErr w:type="spellStart"/>
-      <w:r>
-        <w:rPr>
-          <w:rFonts w:ascii="Times New Roman" w:hAnsi="Times New Roman" w:cs="Times New Roman"/>
-          <w:sz w:val="24"/>
-          <w:szCs w:val="24"/>
-        </w:rPr>
-        <w:t>activeImageButtons</w:t>
-      </w:r>
-      <w:proofErr w:type="spellEnd"/>
-      <w:r>
-        <w:rPr>
-          <w:rFonts w:ascii="Times New Roman" w:hAnsi="Times New Roman" w:cs="Times New Roman"/>
-          <w:sz w:val="24"/>
-          <w:szCs w:val="24"/>
-        </w:rPr>
-        <w:t xml:space="preserve"> </w:t>
-      </w:r>
-      <w:r>
-        <w:rPr>
-          <w:rFonts w:ascii="Times New Roman" w:hAnsi="Times New Roman" w:cs="Times New Roman"/>
-          <w:sz w:val="24"/>
-          <w:szCs w:val="24"/>
-        </w:rPr>
-        <w:t xml:space="preserve">or </w:t>
-      </w:r>
-      <w:proofErr w:type="spellStart"/>
-      <w:r>
-        <w:rPr>
-          <w:rFonts w:ascii="Times New Roman" w:hAnsi="Times New Roman" w:cs="Times New Roman"/>
-          <w:sz w:val="24"/>
-          <w:szCs w:val="24"/>
-        </w:rPr>
-        <w:t>formData</w:t>
-      </w:r>
-      <w:proofErr w:type="spellEnd"/>
-      <w:r>
-        <w:rPr>
-          <w:rFonts w:ascii="Times New Roman" w:hAnsi="Times New Roman" w:cs="Times New Roman"/>
-          <w:sz w:val="24"/>
-          <w:szCs w:val="24"/>
-        </w:rPr>
-        <w:t xml:space="preserve"> changes.</w:t>
-      </w:r>
-      <w:r>
-        <w:rPr>
-          <w:rFonts w:ascii="Times New Roman" w:hAnsi="Times New Roman" w:cs="Times New Roman"/>
-          <w:sz w:val="24"/>
-          <w:szCs w:val="24"/>
-        </w:rPr>
-        <w:t xml:space="preserve"> There’s a minor issue where the canvas still renders twice, so in </w:t>
-      </w:r>
-      <w:proofErr w:type="spellStart"/>
-      <w:r>
-        <w:rPr>
-          <w:rFonts w:ascii="Times New Roman" w:hAnsi="Times New Roman" w:cs="Times New Roman"/>
-          <w:sz w:val="24"/>
-          <w:szCs w:val="24"/>
-        </w:rPr>
-        <w:t>init</w:t>
-      </w:r>
-      <w:proofErr w:type="spellEnd"/>
-      <w:r>
-        <w:rPr>
-          <w:rFonts w:ascii="Times New Roman" w:hAnsi="Times New Roman" w:cs="Times New Roman"/>
-          <w:sz w:val="24"/>
-          <w:szCs w:val="24"/>
-        </w:rPr>
-        <w:t>() function, I delete all existing canvases before rendering a new one. It’s a temporary fix before I figure out what’s causing the issue later.</w:t>
-      </w:r>
-    </w:p>
-    <w:p>
-      <w:pPr>
-        <w:rPr>
-          <w:rFonts w:ascii="Times New Roman" w:hAnsi="Times New Roman" w:cs="Times New Roman"/>
-          <w:sz w:val="24"/>
-          <w:szCs w:val="24"/>
-        </w:rPr>
-      </w:pPr>
-      <w:r>
-        <w:rPr>
-          <w:rFonts w:ascii="Times New Roman" w:hAnsi="Times New Roman" w:cs="Times New Roman"/>
-          <w:sz w:val="24"/>
-          <w:szCs w:val="24"/>
-        </w:rPr>
-        <w:t xml:space="preserve">2. after redoing most of the file, </w:t>
-      </w:r>
-      <w:proofErr w:type="spellStart"/>
-      <w:r>
-        <w:rPr>
-          <w:rFonts w:ascii="Times New Roman" w:hAnsi="Times New Roman" w:cs="Times New Roman"/>
-          <w:sz w:val="24"/>
-          <w:szCs w:val="24"/>
-        </w:rPr>
-        <w:t>handleSubmit</w:t>
-      </w:r>
-      <w:proofErr w:type="spellEnd"/>
-      <w:r>
-        <w:rPr>
-          <w:rFonts w:ascii="Times New Roman" w:hAnsi="Times New Roman" w:cs="Times New Roman"/>
-          <w:sz w:val="24"/>
-          <w:szCs w:val="24"/>
-        </w:rPr>
-        <w:t xml:space="preserve"> function does not work as expected anymore, will look into it</w:t>
-      </w:r>
-    </w:p>
-    <w:p>
-      <w:pPr>
-        <w:rPr>
-          <w:rFonts w:ascii="Times New Roman" w:hAnsi="Times New Roman" w:cs="Times New Roman"/>
-          <w:sz w:val="24"/>
-          <w:szCs w:val="24"/>
-        </w:rPr>
-      </w:pPr>
-      <w:r>
-        <w:rPr>
-          <w:rFonts w:ascii="Times New Roman" w:hAnsi="Times New Roman" w:cs="Times New Roman"/>
-          <w:sz w:val="24"/>
-          <w:szCs w:val="24"/>
-        </w:rPr>
-        <w:t xml:space="preserve">3. still need to make secret key </w:t>
-      </w:r>
-      <w:r>
-        <w:rPr>
-          <w:rFonts w:ascii="Times New Roman" w:hAnsi="Times New Roman" w:cs="Times New Roman"/>
-          <w:sz w:val="24"/>
-          <w:szCs w:val="24"/>
-        </w:rPr>
-        <w:t>actually secret</w:t>
-      </w:r>
-    </w:p>
-    <w:p>
-      <w:pPr>
-        <w:rPr>
-          <w:rFonts w:ascii="Times New Roman" w:hAnsi="Times New Roman" w:cs="Times New Roman"/>
-          <w:sz w:val="24"/>
-          <w:szCs w:val="24"/>
-        </w:rPr>
-      </w:pPr>
-      <w:r>
-        <w:rPr>
-          <w:rFonts w:ascii="Times New Roman" w:hAnsi="Times New Roman" w:cs="Times New Roman"/>
-          <w:sz w:val="24"/>
-          <w:szCs w:val="24"/>
-        </w:rPr>
-        <w:t>4. also still need to work on responsive design</w:t>
-      </w:r>
-    </w:p>
-    <w:p>
-      <w:pPr>
-        <w:rPr>
-          <w:rFonts w:ascii="Times New Roman" w:hAnsi="Times New Roman" w:cs="Times New Roman"/>
-          <w:sz w:val="24"/>
-          <w:szCs w:val="24"/>
-        </w:rPr>
-      </w:pPr>
-      <w:r>
-        <w:rPr>
-          <w:rFonts w:ascii="Times New Roman" w:hAnsi="Times New Roman" w:cs="Times New Roman"/>
-          <w:sz w:val="24"/>
-          <w:szCs w:val="24"/>
-        </w:rPr>
-        <w:t xml:space="preserve">5. will probably split </w:t>
-      </w:r>
-      <w:r>
-        <w:rPr>
-          <w:rFonts w:ascii="Times New Roman" w:hAnsi="Times New Roman" w:cs="Times New Roman"/>
-          <w:sz w:val="24"/>
-          <w:szCs w:val="24"/>
-        </w:rPr>
-        <w:t>N</w:t>
-      </w:r>
-      <w:r>
-        <w:rPr>
-          <w:rFonts w:ascii="Times New Roman" w:hAnsi="Times New Roman" w:cs="Times New Roman"/>
-          <w:sz w:val="24"/>
-          <w:szCs w:val="24"/>
-        </w:rPr>
-        <w:t>ew</w:t>
-      </w:r>
-      <w:r>
-        <w:rPr>
-          <w:rFonts w:ascii="Times New Roman" w:hAnsi="Times New Roman" w:cs="Times New Roman"/>
-          <w:sz w:val="24"/>
-          <w:szCs w:val="24"/>
-        </w:rPr>
-        <w:t>P</w:t>
-      </w:r>
-      <w:r>
-        <w:rPr>
-          <w:rFonts w:ascii="Times New Roman" w:hAnsi="Times New Roman" w:cs="Times New Roman"/>
-          <w:sz w:val="24"/>
-          <w:szCs w:val="24"/>
-        </w:rPr>
-        <w:t>attern</w:t>
-      </w:r>
-      <w:r>
-        <w:rPr>
-          <w:rFonts w:ascii="Times New Roman" w:hAnsi="Times New Roman" w:cs="Times New Roman"/>
-          <w:sz w:val="24"/>
-          <w:szCs w:val="24"/>
-        </w:rPr>
-        <w:t>.js</w:t>
-      </w:r>
-      <w:r>
-        <w:rPr>
-          <w:rFonts w:ascii="Times New Roman" w:hAnsi="Times New Roman" w:cs="Times New Roman"/>
-          <w:sz w:val="24"/>
-          <w:szCs w:val="24"/>
-        </w:rPr>
-        <w:t xml:space="preserve"> </w:t>
-      </w:r>
-      <w:r>
-        <w:rPr>
-          <w:rFonts w:ascii="Times New Roman" w:hAnsi="Times New Roman" w:cs="Times New Roman"/>
-          <w:sz w:val="24"/>
-          <w:szCs w:val="24"/>
-        </w:rPr>
-        <w:t xml:space="preserve">into smaller components after </w:t>
-      </w:r>
-      <w:r>
-        <w:rPr>
-          <w:rFonts w:ascii="Times New Roman" w:hAnsi="Times New Roman" w:cs="Times New Roman"/>
-          <w:sz w:val="24"/>
-          <w:szCs w:val="24"/>
-        </w:rPr>
-        <w:t>I</w:t>
-      </w:r>
-      <w:r>
-        <w:rPr>
-          <w:rFonts w:ascii="Times New Roman" w:hAnsi="Times New Roman" w:cs="Times New Roman"/>
-          <w:sz w:val="24"/>
-          <w:szCs w:val="24"/>
-        </w:rPr>
-        <w:t xml:space="preserve"> fix </w:t>
-      </w:r>
-      <w:proofErr w:type="spellStart"/>
-      <w:r>
-        <w:rPr>
-          <w:rFonts w:ascii="Times New Roman" w:hAnsi="Times New Roman" w:cs="Times New Roman"/>
-          <w:sz w:val="24"/>
-          <w:szCs w:val="24"/>
-        </w:rPr>
-        <w:t>handleSubmit</w:t>
-      </w:r>
-      <w:proofErr w:type="spellEnd"/>
-    </w:p>
-    <w:p>
-      <w:pPr>
-        <w:rPr>
-          <w:rFonts w:ascii="Times New Roman" w:hAnsi="Times New Roman" w:cs="Times New Roman"/>
-          <w:sz w:val="24"/>
-          <w:szCs w:val="24"/>
-        </w:rPr>
-      </w:pPr>
-      <w:r>
-        <w:rPr>
-          <w:rFonts w:ascii="Times New Roman" w:hAnsi="Times New Roman" w:cs="Times New Roman"/>
-          <w:sz w:val="24"/>
-          <w:szCs w:val="24"/>
-        </w:rPr>
-        <w:t>------------------------------------------------------------------------------------</w:t>
-      </w:r>
-    </w:p>
-    <w:p>
-      <w:pPr>
-        <w:rPr>
-          <w:rFonts w:ascii="Times New Roman" w:hAnsi="Times New Roman" w:cs="Times New Roman"/>
-          <w:sz w:val="24"/>
-          <w:szCs w:val="24"/>
-        </w:rPr>
-      </w:pPr>
-      <w:r>
-        <w:rPr>
-          <w:rFonts w:ascii="Times New Roman" w:hAnsi="Times New Roman" w:cs="Times New Roman"/>
-          <w:sz w:val="24"/>
-          <w:szCs w:val="24"/>
-        </w:rPr>
-        <w:t xml:space="preserve">Resources used during </w:t>
-      </w:r>
-      <w:r>
-        <w:rPr>
-          <w:rFonts w:ascii="Times New Roman" w:hAnsi="Times New Roman" w:cs="Times New Roman"/>
-          <w:sz w:val="24"/>
-          <w:szCs w:val="24"/>
-        </w:rPr>
-        <w:t>development</w:t>
-      </w:r>
-      <w:r>
-        <w:rPr>
-          <w:rFonts w:ascii="Times New Roman" w:hAnsi="Times New Roman" w:cs="Times New Roman"/>
-          <w:sz w:val="24"/>
-          <w:szCs w:val="24"/>
-        </w:rPr>
-        <w:t>/learning (sorted newest to oldest)</w:t>
-      </w:r>
-    </w:p>
-    <w:p>
-      <w:pPr>
-        <w:rPr>
-          <w:rFonts w:ascii="Times New Roman" w:hAnsi="Times New Roman" w:cs="Times New Roman"/>
-          <w:sz w:val="24"/>
-          <w:szCs w:val="24"/>
-        </w:rPr>
-      </w:pPr>
-    </w:p>
-    <w:p>
-      <w:pPr>
-        <w:rPr>
-          <w:rFonts w:ascii="Times New Roman" w:hAnsi="Times New Roman" w:cs="Times New Roman"/>
-          <w:sz w:val="24"/>
-          <w:szCs w:val="24"/>
-        </w:rPr>
-      </w:pPr>
-      <w:r>
-        <w:rPr>
-          <w:rFonts w:ascii="Times New Roman" w:hAnsi="Times New Roman" w:cs="Times New Roman"/>
-          <w:sz w:val="24"/>
-          <w:szCs w:val="24"/>
-        </w:rPr>
-        <w:t>How to Check if a User is Logged In with React</w:t>
-      </w:r>
-    </w:p>
-    <w:p>
-      <w:pPr>
-        <w:rPr>
-          <w:rFonts w:ascii="Times New Roman" w:hAnsi="Times New Roman" w:cs="Times New Roman"/>
-          <w:sz w:val="24"/>
-          <w:szCs w:val="24"/>
-        </w:rPr>
-      </w:pPr>
-      <w:r>
-        <w:rPr>
-          <w:rFonts w:ascii="Times New Roman" w:hAnsi="Times New Roman" w:cs="Times New Roman"/>
-          <w:sz w:val="24"/>
-          <w:szCs w:val="24"/>
-        </w:rPr>
-        <w:t>https://www.youtube.com/watch?v=EbUNgXQIqrk</w:t>
-      </w:r>
-    </w:p>
-    <w:p>
-      <w:pPr>
-        <w:rPr>
-          <w:rFonts w:ascii="Times New Roman" w:hAnsi="Times New Roman" w:cs="Times New Roman"/>
-          <w:sz w:val="24"/>
-          <w:szCs w:val="24"/>
-        </w:rPr>
-      </w:pPr>
-      <w:r>
-        <w:rPr>
-          <w:rFonts w:ascii="Times New Roman" w:hAnsi="Times New Roman" w:cs="Times New Roman"/>
-          <w:sz w:val="24"/>
-          <w:szCs w:val="24"/>
-        </w:rPr>
-        <w:t>https://github.com/jordanhudgens/react-auth-app/blob/master/src/components/auth/Login.js</w:t>
-      </w:r>
-    </w:p>
-    <w:p>
-      <w:pPr>
-        <w:rPr>
-          <w:rFonts w:ascii="Times New Roman" w:hAnsi="Times New Roman" w:cs="Times New Roman"/>
-          <w:sz w:val="24"/>
-          <w:szCs w:val="24"/>
-        </w:rPr>
-      </w:pPr>
-      <w:r>
-        <w:rPr>
-          <w:rFonts w:ascii="Times New Roman" w:hAnsi="Times New Roman" w:cs="Times New Roman"/>
-          <w:sz w:val="24"/>
-          <w:szCs w:val="24"/>
-        </w:rPr>
-        <w:t>https://github.com/jordanhudgens/react-auth-app/blob/master/src/components/app.js</w:t>
-      </w:r>
-    </w:p>
-    <w:p>
-      <w:pPr>
-        <w:rPr>
-          <w:rFonts w:ascii="Times New Roman" w:hAnsi="Times New Roman" w:cs="Times New Roman"/>
-          <w:sz w:val="24"/>
-          <w:szCs w:val="24"/>
-        </w:rPr>
-      </w:pPr>
-    </w:p>
-    <w:p>
-      <w:pPr>
-        <w:rPr>
-          <w:rFonts w:ascii="Times New Roman" w:hAnsi="Times New Roman" w:cs="Times New Roman"/>
-          <w:sz w:val="24"/>
-          <w:szCs w:val="24"/>
-        </w:rPr>
-      </w:pPr>
-      <w:r>
-        <w:rPr>
-          <w:rFonts w:ascii="Times New Roman" w:hAnsi="Times New Roman" w:cs="Times New Roman"/>
-          <w:sz w:val="24"/>
-          <w:szCs w:val="24"/>
-        </w:rPr>
-        <w:t>Login form ant design demo</w:t>
-      </w:r>
-    </w:p>
-    <w:p>
-      <w:pPr>
-        <w:rPr>
-          <w:rFonts w:ascii="Times New Roman" w:hAnsi="Times New Roman" w:cs="Times New Roman"/>
-          <w:sz w:val="24"/>
-          <w:szCs w:val="24"/>
-        </w:rPr>
-      </w:pPr>
-      <w:r>
-        <w:rPr>
-          <w:rFonts w:ascii="Times New Roman" w:hAnsi="Times New Roman" w:cs="Times New Roman"/>
-          <w:sz w:val="24"/>
-          <w:szCs w:val="24"/>
-        </w:rPr>
-        <w:t>https://codesandbox.io/p/sandbox/login-form-ant-design-demo-rx2qf?file=%2Findex.js</w:t>
-      </w:r>
-    </w:p>
-    <w:p>
-      <w:pPr>
-        <w:rPr>
-          <w:rFonts w:ascii="Times New Roman" w:hAnsi="Times New Roman" w:cs="Times New Roman"/>
-          <w:sz w:val="24"/>
-          <w:szCs w:val="24"/>
-        </w:rPr>
-      </w:pPr>
-    </w:p>
-    <w:p>
-      <w:pPr>
-        <w:rPr>
-          <w:rFonts w:ascii="Times New Roman" w:hAnsi="Times New Roman" w:cs="Times New Roman"/>
-          <w:sz w:val="24"/>
-          <w:szCs w:val="24"/>
-        </w:rPr>
-      </w:pPr>
-      <w:r>
-        <w:rPr>
-          <w:rFonts w:ascii="Times New Roman" w:hAnsi="Times New Roman" w:cs="Times New Roman"/>
-          <w:sz w:val="24"/>
-          <w:szCs w:val="24"/>
-        </w:rPr>
-        <w:t>React Login and User Authentication (with Node JS ,Express JS and SQLite )</w:t>
-      </w:r>
-    </w:p>
-    <w:p>
-      <w:pPr>
-        <w:rPr>
-          <w:rFonts w:ascii="Times New Roman" w:hAnsi="Times New Roman" w:cs="Times New Roman"/>
-          <w:sz w:val="24"/>
-          <w:szCs w:val="24"/>
-        </w:rPr>
-      </w:pPr>
-      <w:r>
-        <w:rPr>
-          <w:rFonts w:ascii="Times New Roman" w:hAnsi="Times New Roman" w:cs="Times New Roman"/>
-          <w:sz w:val="24"/>
-          <w:szCs w:val="24"/>
-        </w:rPr>
         <w:t>https://www.youtube.com/watch?v=CBWtETJ0LUY</w:t>
       </w:r>
     </w:p>
@@ -1607,25 +2021,7 @@
           <w:sz w:val="24"/>
           <w:szCs w:val="24"/>
         </w:rPr>
-        <w:t xml:space="preserve">- </w:t>
-      </w:r>
-      <w:proofErr w:type="spellStart"/>
-      <w:r>
-        <w:rPr>
-          <w:rFonts w:ascii="Times New Roman" w:hAnsi="Times New Roman" w:cs="Times New Roman"/>
-          <w:sz w:val="24"/>
-          <w:szCs w:val="24"/>
-        </w:rPr>
-        <w:t>nodemon</w:t>
-      </w:r>
-      <w:proofErr w:type="spellEnd"/>
-      <w:r>
-        <w:rPr>
-          <w:rFonts w:ascii="Times New Roman" w:hAnsi="Times New Roman" w:cs="Times New Roman"/>
-          <w:sz w:val="24"/>
-          <w:szCs w:val="24"/>
-        </w:rPr>
-        <w:t xml:space="preserve"> server.js</w:t>
+        <w:t>- nodemon server.js</w:t>
       </w:r>
     </w:p>
     <w:p>
@@ -1668,7 +2064,6 @@
           <w:sz w:val="24"/>
           <w:szCs w:val="24"/>
         </w:rPr>
-        <w:lastRenderedPageBreak/>
         <w:t>https://dmitripavlutin.com/javascript-fetch-async-await/</w:t>
       </w:r>
     </w:p>
@@ -1771,6 +2166,273 @@
 <file path=word/numbering.xml><?xml version="1.0" encoding="utf-8"?>
 <w:numbering xmlns:wpc="http://schemas.microsoft.com/office/word/2010/wordprocessingCanvas" xmlns:cx="http://schemas.microsoft.com/office/drawing/2014/chartex" xmlns:cx1="http://schemas.microsoft.com/office/drawing/2015/9/8/chartex" xmlns:cx2="http://schemas.microsoft.com/office/drawing/2015/10/21/chartex" xmlns:cx3="http://schemas.microsoft.com/office/drawing/2016/5/9/chartex" xmlns:cx4="http://schemas.microsoft.com/office/drawing/2016/5/10/chartex" xmlns:cx5="http://schemas.microsoft.com/office/drawing/2016/5/11/chartex" xmlns:cx6="http://schemas.microsoft.com/office/drawing/2016/5/12/chartex" xmlns:cx7="http://schemas.microsoft.com/office/drawing/2016/5/13/chartex" xmlns:cx8="http://schemas.microsoft.com/office/drawing/2016/5/14/chartex" xmlns:mc="http://schemas.openxmlformats.org/markup-compatibility/2006" xmlns:aink="http://schemas.microsoft.com/office/drawing/2016/ink" xmlns:am3d="http://schemas.microsoft.com/office/drawing/2017/model3d" xmlns:o="urn:schemas-microsoft-com:office:office" xmlns:oel="http://schemas.microsoft.com/office/2019/extlst" xmlns:r="http://schemas.openxmlformats.org/officeDocument/2006/relationships" xmlns:m="http://schemas.openxmlformats.org/officeDocument/2006/math" xmlns:v="urn:schemas-microsoft-com:vml" xmlns:wp14="http://schemas.microsoft.com/office/word/2010/wordprocessingDrawing" xmlns:wp="http://schemas.openxmlformats.org/drawingml/2006/wordprocessingDrawing" xmlns:w10="urn:schemas-microsoft-com:office:word" xmlns:w="http://schemas.openxmlformats.org/wordprocessingml/2006/main" xmlns:w14="http://schemas.microsoft.com/office/word/2010/wordml" xmlns:w15="http://schemas.microsoft.com/office/word/2012/wordml" xmlns:w16cex="http://schemas.microsoft.com/office/word/2018/wordml/cex" xmlns:w16cid="http://schemas.microsoft.com/office/word/2016/wordml/cid" xmlns:w16="http://schemas.microsoft.com/office/word/2018/wordml" xmlns:w16du="http://schemas.microsoft.com/office/word/2023/wordml/word16du" xmlns:w16sdtdh="http://schemas.microsoft.com/office/word/2020/wordml/sdtdatahash" xmlns:w16se="http://schemas.microsoft.com/office/word/2015/wordml/symex" xmlns:wpg="http://schemas.microsoft.com/office/word/2010/wordprocessingGroup" xmlns:wpi="http://schemas.microsoft.com/office/word/2010/wordprocessingInk" xmlns:wne="http://schemas.microsoft.com/office/word/2006/wordml" xmlns:wps="http://schemas.microsoft.com/office/word/2010/wordprocessingShape" mc:Ignorable="w14 w15 w16se w16cid w16 w16cex w16sdtdh w16du wp14">
   <w:abstractNum w:abstractNumId="0" w15:restartNumberingAfterBreak="0">
+    <w:nsid w:val="0755737D"/>
+    <w:multiLevelType w:val="hybridMultilevel"/>
+    <w:tmpl w:val="4272889A"/>
+    <w:lvl w:ilvl="0" w:tplc="DAEC4180">
+      <w:start w:val="1"/>
+      <w:numFmt w:val="decimal"/>
+      <w:lvlText w:val="%1."/>
+      <w:lvlJc w:val="left"/>
+      <w:pPr>
+        <w:ind w:left="360" w:hanging="360"/>
+      </w:pPr>
+      <w:rPr>
+        <w:rFonts w:hint="default"/>
+      </w:rPr>
+    </w:lvl>
+    <w:lvl w:ilvl="1" w:tplc="04090019">
+      <w:start w:val="1"/>
+      <w:numFmt w:val="lowerLetter"/>
+      <w:lvlText w:val="%2."/>
+      <w:lvlJc w:val="left"/>
+      <w:pPr>
+        <w:ind w:left="1080" w:hanging="360"/>
+      </w:pPr>
+    </w:lvl>
+    <w:lvl w:ilvl="2" w:tplc="0409001B" w:tentative="1">
+      <w:start w:val="1"/>
+      <w:numFmt w:val="lowerRoman"/>
+      <w:lvlText w:val="%3."/>
+      <w:lvlJc w:val="right"/>
+      <w:pPr>
+        <w:ind w:left="1800" w:hanging="180"/>
+      </w:pPr>
+    </w:lvl>
+    <w:lvl w:ilvl="3" w:tplc="0409000F" w:tentative="1">
+      <w:start w:val="1"/>
+      <w:numFmt w:val="decimal"/>
+      <w:lvlText w:val="%4."/>
+      <w:lvlJc w:val="left"/>
+      <w:pPr>
+        <w:ind w:left="2520" w:hanging="360"/>
+      </w:pPr>
+    </w:lvl>
+    <w:lvl w:ilvl="4" w:tplc="04090019" w:tentative="1">
+      <w:start w:val="1"/>
+      <w:numFmt w:val="lowerLetter"/>
+      <w:lvlText w:val="%5."/>
+      <w:lvlJc w:val="left"/>
+      <w:pPr>
+        <w:ind w:left="3240" w:hanging="360"/>
+      </w:pPr>
+    </w:lvl>
+    <w:lvl w:ilvl="5" w:tplc="0409001B" w:tentative="1">
+      <w:start w:val="1"/>
+      <w:numFmt w:val="lowerRoman"/>
+      <w:lvlText w:val="%6."/>
+      <w:lvlJc w:val="right"/>
+      <w:pPr>
+        <w:ind w:left="3960" w:hanging="180"/>
+      </w:pPr>
+    </w:lvl>
+    <w:lvl w:ilvl="6" w:tplc="0409000F" w:tentative="1">
+      <w:start w:val="1"/>
+      <w:numFmt w:val="decimal"/>
+      <w:lvlText w:val="%7."/>
+      <w:lvlJc w:val="left"/>
+      <w:pPr>
+        <w:ind w:left="4680" w:hanging="360"/>
+      </w:pPr>
+    </w:lvl>
+    <w:lvl w:ilvl="7" w:tplc="04090019" w:tentative="1">
+      <w:start w:val="1"/>
+      <w:numFmt w:val="lowerLetter"/>
+      <w:lvlText w:val="%8."/>
+      <w:lvlJc w:val="left"/>
+      <w:pPr>
+        <w:ind w:left="5400" w:hanging="360"/>
+      </w:pPr>
+    </w:lvl>
+    <w:lvl w:ilvl="8" w:tplc="0409001B" w:tentative="1">
+      <w:start w:val="1"/>
+      <w:numFmt w:val="lowerRoman"/>
+      <w:lvlText w:val="%9."/>
+      <w:lvlJc w:val="right"/>
+      <w:pPr>
+        <w:ind w:left="6120" w:hanging="180"/>
+      </w:pPr>
+    </w:lvl>
+  </w:abstractNum>
+  <w:abstractNum w:abstractNumId="1" w15:restartNumberingAfterBreak="0">
+    <w:nsid w:val="266A6EF1"/>
+    <w:multiLevelType w:val="hybridMultilevel"/>
+    <w:tmpl w:val="E6E81256"/>
+    <w:lvl w:ilvl="0" w:tplc="0409000F">
+      <w:start w:val="1"/>
+      <w:numFmt w:val="decimal"/>
+      <w:lvlText w:val="%1."/>
+      <w:lvlJc w:val="left"/>
+      <w:pPr>
+        <w:ind w:left="360" w:hanging="360"/>
+      </w:pPr>
+      <w:rPr>
+        <w:rFonts w:hint="default"/>
+      </w:rPr>
+    </w:lvl>
+    <w:lvl w:ilvl="1" w:tplc="04090019" w:tentative="1">
+      <w:start w:val="1"/>
+      <w:numFmt w:val="lowerLetter"/>
+      <w:lvlText w:val="%2."/>
+      <w:lvlJc w:val="left"/>
+      <w:pPr>
+        <w:ind w:left="1080" w:hanging="360"/>
+      </w:pPr>
+    </w:lvl>
+    <w:lvl w:ilvl="2" w:tplc="0409001B" w:tentative="1">
+      <w:start w:val="1"/>
+      <w:numFmt w:val="lowerRoman"/>
+      <w:lvlText w:val="%3."/>
+      <w:lvlJc w:val="right"/>
+      <w:pPr>
+        <w:ind w:left="1800" w:hanging="180"/>
+      </w:pPr>
+    </w:lvl>
+    <w:lvl w:ilvl="3" w:tplc="0409000F" w:tentative="1">
+      <w:start w:val="1"/>
+      <w:numFmt w:val="decimal"/>
+      <w:lvlText w:val="%4."/>
+      <w:lvlJc w:val="left"/>
+      <w:pPr>
+        <w:ind w:left="2520" w:hanging="360"/>
+      </w:pPr>
+    </w:lvl>
+    <w:lvl w:ilvl="4" w:tplc="04090019" w:tentative="1">
+      <w:start w:val="1"/>
+      <w:numFmt w:val="lowerLetter"/>
+      <w:lvlText w:val="%5."/>
+      <w:lvlJc w:val="left"/>
+      <w:pPr>
+        <w:ind w:left="3240" w:hanging="360"/>
+      </w:pPr>
+    </w:lvl>
+    <w:lvl w:ilvl="5" w:tplc="0409001B" w:tentative="1">
+      <w:start w:val="1"/>
+      <w:numFmt w:val="lowerRoman"/>
+      <w:lvlText w:val="%6."/>
+      <w:lvlJc w:val="right"/>
+      <w:pPr>
+        <w:ind w:left="3960" w:hanging="180"/>
+      </w:pPr>
+    </w:lvl>
+    <w:lvl w:ilvl="6" w:tplc="0409000F" w:tentative="1">
+      <w:start w:val="1"/>
+      <w:numFmt w:val="decimal"/>
+      <w:lvlText w:val="%7."/>
+      <w:lvlJc w:val="left"/>
+      <w:pPr>
+        <w:ind w:left="4680" w:hanging="360"/>
+      </w:pPr>
+    </w:lvl>
+    <w:lvl w:ilvl="7" w:tplc="04090019" w:tentative="1">
+      <w:start w:val="1"/>
+      <w:numFmt w:val="lowerLetter"/>
+      <w:lvlText w:val="%8."/>
+      <w:lvlJc w:val="left"/>
+      <w:pPr>
+        <w:ind w:left="5400" w:hanging="360"/>
+      </w:pPr>
+    </w:lvl>
+    <w:lvl w:ilvl="8" w:tplc="0409001B" w:tentative="1">
+      <w:start w:val="1"/>
+      <w:numFmt w:val="lowerRoman"/>
+      <w:lvlText w:val="%9."/>
+      <w:lvlJc w:val="right"/>
+      <w:pPr>
+        <w:ind w:left="6120" w:hanging="180"/>
+      </w:pPr>
+    </w:lvl>
+  </w:abstractNum>
+  <w:abstractNum w:abstractNumId="2" w15:restartNumberingAfterBreak="0">
+    <w:nsid w:val="36A04A44"/>
+    <w:multiLevelType w:val="hybridMultilevel"/>
+    <w:tmpl w:val="3778705C"/>
+    <w:lvl w:ilvl="0" w:tplc="0409000F">
+      <w:start w:val="1"/>
+      <w:numFmt w:val="decimal"/>
+      <w:lvlText w:val="%1."/>
+      <w:lvlJc w:val="left"/>
+      <w:pPr>
+        <w:ind w:left="720" w:hanging="360"/>
+      </w:pPr>
+      <w:rPr>
+        <w:rFonts w:hint="default"/>
+      </w:rPr>
+    </w:lvl>
+    <w:lvl w:ilvl="1" w:tplc="04090019">
+      <w:start w:val="1"/>
+      <w:numFmt w:val="lowerLetter"/>
+      <w:lvlText w:val="%2."/>
+      <w:lvlJc w:val="left"/>
+      <w:pPr>
+        <w:ind w:left="1440" w:hanging="360"/>
+      </w:pPr>
+    </w:lvl>
+    <w:lvl w:ilvl="2" w:tplc="0409001B">
+      <w:start w:val="1"/>
+      <w:numFmt w:val="lowerRoman"/>
+      <w:lvlText w:val="%3."/>
+      <w:lvlJc w:val="right"/>
+      <w:pPr>
+        <w:ind w:left="2160" w:hanging="180"/>
+      </w:pPr>
+    </w:lvl>
+    <w:lvl w:ilvl="3" w:tplc="0409000F" w:tentative="1">
+      <w:start w:val="1"/>
+      <w:numFmt w:val="decimal"/>
+      <w:lvlText w:val="%4."/>
+      <w:lvlJc w:val="left"/>
+      <w:pPr>
+        <w:ind w:left="2880" w:hanging="360"/>
+      </w:pPr>
+    </w:lvl>
+    <w:lvl w:ilvl="4" w:tplc="04090019" w:tentative="1">
+      <w:start w:val="1"/>
+      <w:numFmt w:val="lowerLetter"/>
+      <w:lvlText w:val="%5."/>
+      <w:lvlJc w:val="left"/>
+      <w:pPr>
+        <w:ind w:left="3600" w:hanging="360"/>
+      </w:pPr>
+    </w:lvl>
+    <w:lvl w:ilvl="5" w:tplc="0409001B" w:tentative="1">
+      <w:start w:val="1"/>
+      <w:numFmt w:val="lowerRoman"/>
+      <w:lvlText w:val="%6."/>
+      <w:lvlJc w:val="right"/>
+      <w:pPr>
+        <w:ind w:left="4320" w:hanging="180"/>
+      </w:pPr>
+    </w:lvl>
+    <w:lvl w:ilvl="6" w:tplc="0409000F" w:tentative="1">
+      <w:start w:val="1"/>
+      <w:numFmt w:val="decimal"/>
+      <w:lvlText w:val="%7."/>
+      <w:lvlJc w:val="left"/>
+      <w:pPr>
+        <w:ind w:left="5040" w:hanging="360"/>
+      </w:pPr>
+    </w:lvl>
+    <w:lvl w:ilvl="7" w:tplc="04090019" w:tentative="1">
+      <w:start w:val="1"/>
+      <w:numFmt w:val="lowerLetter"/>
+      <w:lvlText w:val="%8."/>
+      <w:lvlJc w:val="left"/>
+      <w:pPr>
+        <w:ind w:left="5760" w:hanging="360"/>
+      </w:pPr>
+    </w:lvl>
+    <w:lvl w:ilvl="8" w:tplc="0409001B" w:tentative="1">
+      <w:start w:val="1"/>
+      <w:numFmt w:val="lowerRoman"/>
+      <w:lvlText w:val="%9."/>
+      <w:lvlJc w:val="right"/>
+      <w:pPr>
+        <w:ind w:left="6480" w:hanging="180"/>
+      </w:pPr>
+    </w:lvl>
+  </w:abstractNum>
+  <w:abstractNum w:abstractNumId="3" w15:restartNumberingAfterBreak="0">
     <w:nsid w:val="4B55478C"/>
     <w:multiLevelType w:val="hybridMultilevel"/>
     <w:tmpl w:val="C11A830C"/>
@@ -1804,7 +2466,7 @@
         <w:ind w:left="1800" w:hanging="180"/>
       </w:pPr>
     </w:lvl>
-    <w:lvl w:ilvl="3" w:tplc="0409000F" w:tentative="1">
+    <w:lvl w:ilvl="3" w:tplc="0409000F">
       <w:start w:val="1"/>
       <w:numFmt w:val="decimal"/>
       <w:lvlText w:val="%4."/>
@@ -1859,7 +2521,7 @@
       </w:pPr>
     </w:lvl>
   </w:abstractNum>
-  <w:abstractNum w:abstractNumId="1" w15:restartNumberingAfterBreak="0">
+  <w:abstractNum w:abstractNumId="4" w15:restartNumberingAfterBreak="0">
     <w:nsid w:val="51BD7984"/>
     <w:multiLevelType w:val="hybridMultilevel"/>
     <w:tmpl w:val="FD52F2F0"/>
@@ -1972,11 +2634,112 @@
       </w:rPr>
     </w:lvl>
   </w:abstractNum>
+  <w:abstractNum w:abstractNumId="5" w15:restartNumberingAfterBreak="0">
+    <w:nsid w:val="693B3B48"/>
+    <w:multiLevelType w:val="hybridMultilevel"/>
+    <w:tmpl w:val="069629C4"/>
+    <w:lvl w:ilvl="0" w:tplc="0409000F">
+      <w:start w:val="1"/>
+      <w:numFmt w:val="decimal"/>
+      <w:lvlText w:val="%1."/>
+      <w:lvlJc w:val="left"/>
+      <w:pPr>
+        <w:ind w:left="360" w:hanging="360"/>
+      </w:pPr>
+      <w:rPr>
+        <w:rFonts w:hint="default"/>
+      </w:rPr>
+    </w:lvl>
+    <w:lvl w:ilvl="1" w:tplc="04090019">
+      <w:start w:val="1"/>
+      <w:numFmt w:val="lowerLetter"/>
+      <w:lvlText w:val="%2."/>
+      <w:lvlJc w:val="left"/>
+      <w:pPr>
+        <w:ind w:left="1080" w:hanging="360"/>
+      </w:pPr>
+    </w:lvl>
+    <w:lvl w:ilvl="2" w:tplc="0409001B" w:tentative="1">
+      <w:start w:val="1"/>
+      <w:numFmt w:val="lowerRoman"/>
+      <w:lvlText w:val="%3."/>
+      <w:lvlJc w:val="right"/>
+      <w:pPr>
+        <w:ind w:left="1800" w:hanging="180"/>
+      </w:pPr>
+    </w:lvl>
+    <w:lvl w:ilvl="3" w:tplc="0409000F" w:tentative="1">
+      <w:start w:val="1"/>
+      <w:numFmt w:val="decimal"/>
+      <w:lvlText w:val="%4."/>
+      <w:lvlJc w:val="left"/>
+      <w:pPr>
+        <w:ind w:left="2520" w:hanging="360"/>
+      </w:pPr>
+    </w:lvl>
+    <w:lvl w:ilvl="4" w:tplc="04090019" w:tentative="1">
+      <w:start w:val="1"/>
+      <w:numFmt w:val="lowerLetter"/>
+      <w:lvlText w:val="%5."/>
+      <w:lvlJc w:val="left"/>
+      <w:pPr>
+        <w:ind w:left="3240" w:hanging="360"/>
+      </w:pPr>
+    </w:lvl>
+    <w:lvl w:ilvl="5" w:tplc="0409001B" w:tentative="1">
+      <w:start w:val="1"/>
+      <w:numFmt w:val="lowerRoman"/>
+      <w:lvlText w:val="%6."/>
+      <w:lvlJc w:val="right"/>
+      <w:pPr>
+        <w:ind w:left="3960" w:hanging="180"/>
+      </w:pPr>
+    </w:lvl>
+    <w:lvl w:ilvl="6" w:tplc="0409000F" w:tentative="1">
+      <w:start w:val="1"/>
+      <w:numFmt w:val="decimal"/>
+      <w:lvlText w:val="%7."/>
+      <w:lvlJc w:val="left"/>
+      <w:pPr>
+        <w:ind w:left="4680" w:hanging="360"/>
+      </w:pPr>
+    </w:lvl>
+    <w:lvl w:ilvl="7" w:tplc="04090019" w:tentative="1">
+      <w:start w:val="1"/>
+      <w:numFmt w:val="lowerLetter"/>
+      <w:lvlText w:val="%8."/>
+      <w:lvlJc w:val="left"/>
+      <w:pPr>
+        <w:ind w:left="5400" w:hanging="360"/>
+      </w:pPr>
+    </w:lvl>
+    <w:lvl w:ilvl="8" w:tplc="0409001B" w:tentative="1">
+      <w:start w:val="1"/>
+      <w:numFmt w:val="lowerRoman"/>
+      <w:lvlText w:val="%9."/>
+      <w:lvlJc w:val="right"/>
+      <w:pPr>
+        <w:ind w:left="6120" w:hanging="180"/>
+      </w:pPr>
+    </w:lvl>
+  </w:abstractNum>
   <w:num w:numId="1" w16cid:durableId="1661618859">
+    <w:abstractNumId w:val="4"/>
+  </w:num>
+  <w:num w:numId="2" w16cid:durableId="1143616517">
+    <w:abstractNumId w:val="3"/>
+  </w:num>
+  <w:num w:numId="3" w16cid:durableId="1211191210">
+    <w:abstractNumId w:val="5"/>
+  </w:num>
+  <w:num w:numId="4" w16cid:durableId="121533994">
+    <w:abstractNumId w:val="0"/>
+  </w:num>
+  <w:num w:numId="5" w16cid:durableId="1202590043">
     <w:abstractNumId w:val="1"/>
   </w:num>
-  <w:num w:numId="2" w16cid:durableId="1143616517">
-    <w:abstractNumId w:val="0"/>
+  <w:num w:numId="6" w16cid:durableId="1834490194">
+    <w:abstractNumId w:val="2"/>
   </w:num>
 </w:numbering>
 </file>
@@ -2379,7 +3142,7 @@
   <w:style w:type="paragraph" w:default="1" w:styleId="Normal">
     <w:name w:val="Normal"/>
     <w:qFormat/>
-    <w:rsid w:val="00A758DD"/>
+    <w:rsid w:val="00B661C6"/>
   </w:style>
   <w:style w:type="paragraph" w:styleId="Heading1">
     <w:name w:val="heading 1"/>
@@ -2576,6 +3339,7 @@
   <w:style w:type="character" w:default="1" w:styleId="DefaultParagraphFont">
     <w:name w:val="Default Paragraph Font"/>
     <w:uiPriority w:val="1"/>
+    <w:semiHidden/>
     <w:unhideWhenUsed/>
   </w:style>
   <w:style w:type="table" w:default="1" w:styleId="TableNormal">
@@ -3002,6 +3766,18 @@
     <w:rPr>
       <w:color w:val="605E5C"/>
       <w:shd w:val="clear" w:color="auto" w:fill="E1DFDD"/>
+    </w:rPr>
+  </w:style>
+  <w:style w:type="character" w:styleId="FollowedHyperlink">
+    <w:name w:val="FollowedHyperlink"/>
+    <w:basedOn w:val="DefaultParagraphFont"/>
+    <w:uiPriority w:val="99"/>
+    <w:semiHidden/>
+    <w:unhideWhenUsed/>
+    <w:rsid w:val="00BC78A2"/>
+    <w:rPr>
+      <w:color w:val="800080" w:themeColor="followedHyperlink"/>
+      <w:u w:val="single"/>
     </w:rPr>
   </w:style>
 </w:styles>
@@ -3288,4 +4064,16 @@
   <a:objectDefaults/>
   <a:extraClrSchemeLst/>
 </a:theme>
+</file>
+
+<file path=customXml/item1.xml><?xml version="1.0" encoding="utf-8"?>
+<b:Sources xmlns:b="http://schemas.openxmlformats.org/officeDocument/2006/bibliography" xmlns="http://schemas.openxmlformats.org/officeDocument/2006/bibliography" SelectedStyle="\APASixthEditionOfficeOnline.xsl" StyleName="APA" Version="6"/>
+</file>
+
+<file path=customXml/itemProps1.xml><?xml version="1.0" encoding="utf-8"?>
+<ds:datastoreItem xmlns:ds="http://schemas.openxmlformats.org/officeDocument/2006/customXml" ds:itemID="{56E65018-BCE6-4112-9B50-C102FBEDCC77}">
+  <ds:schemaRefs>
+    <ds:schemaRef ds:uri="http://schemas.openxmlformats.org/officeDocument/2006/bibliography"/>
+  </ds:schemaRefs>
+</ds:datastoreItem>
 </file>
</xml_diff>

<commit_message>
Added credit card project post
</commit_message>
<xml_diff>
--- a/notes.docx
+++ b/notes.docx
@@ -99,7 +99,25 @@
           <w:sz w:val="24"/>
           <w:szCs w:val="24"/>
         </w:rPr>
-        <w:t>Date created (asc and desc)</w:t>
+        <w:t>Date created (</w:t>
+      </w:r>
+      <w:proofErr w:type="spellStart"/>
+      <w:r>
+        <w:rPr>
+          <w:rFonts w:ascii="Times New Roman" w:hAnsi="Times New Roman" w:cs="Times New Roman"/>
+          <w:sz w:val="24"/>
+          <w:szCs w:val="24"/>
+        </w:rPr>
+        <w:t>asc</w:t>
+      </w:r>
+      <w:proofErr w:type="spellEnd"/>
+      <w:r>
+        <w:rPr>
+          <w:rFonts w:ascii="Times New Roman" w:hAnsi="Times New Roman" w:cs="Times New Roman"/>
+          <w:sz w:val="24"/>
+          <w:szCs w:val="24"/>
+        </w:rPr>
+        <w:t xml:space="preserve"> and desc)</w:t>
       </w:r>
     </w:p>
     <w:p>
@@ -121,7 +139,25 @@
           <w:sz w:val="24"/>
           <w:szCs w:val="24"/>
         </w:rPr>
-        <w:t>Name (asc and desc)</w:t>
+        <w:t>Name (</w:t>
+      </w:r>
+      <w:proofErr w:type="spellStart"/>
+      <w:r>
+        <w:rPr>
+          <w:rFonts w:ascii="Times New Roman" w:hAnsi="Times New Roman" w:cs="Times New Roman"/>
+          <w:sz w:val="24"/>
+          <w:szCs w:val="24"/>
+        </w:rPr>
+        <w:t>asc</w:t>
+      </w:r>
+      <w:proofErr w:type="spellEnd"/>
+      <w:r>
+        <w:rPr>
+          <w:rFonts w:ascii="Times New Roman" w:hAnsi="Times New Roman" w:cs="Times New Roman"/>
+          <w:sz w:val="24"/>
+          <w:szCs w:val="24"/>
+        </w:rPr>
+        <w:t xml:space="preserve"> and desc)</w:t>
       </w:r>
     </w:p>
     <w:p>
@@ -143,7 +179,25 @@
           <w:sz w:val="24"/>
           <w:szCs w:val="24"/>
         </w:rPr>
-        <w:t>Created for (asc and desc)</w:t>
+        <w:t>Created for (</w:t>
+      </w:r>
+      <w:proofErr w:type="spellStart"/>
+      <w:r>
+        <w:rPr>
+          <w:rFonts w:ascii="Times New Roman" w:hAnsi="Times New Roman" w:cs="Times New Roman"/>
+          <w:sz w:val="24"/>
+          <w:szCs w:val="24"/>
+        </w:rPr>
+        <w:t>asc</w:t>
+      </w:r>
+      <w:proofErr w:type="spellEnd"/>
+      <w:r>
+        <w:rPr>
+          <w:rFonts w:ascii="Times New Roman" w:hAnsi="Times New Roman" w:cs="Times New Roman"/>
+          <w:sz w:val="24"/>
+          <w:szCs w:val="24"/>
+        </w:rPr>
+        <w:t xml:space="preserve"> and desc)</w:t>
       </w:r>
     </w:p>
     <w:p>
@@ -187,7 +241,79 @@
           <w:sz w:val="24"/>
           <w:szCs w:val="24"/>
         </w:rPr>
-        <w:t>Modified fetchPatterns endpoint to receive type and direction from req.body. However, handleSort function is sending multiple requests.</w:t>
+        <w:t xml:space="preserve">Modified </w:t>
+      </w:r>
+      <w:proofErr w:type="spellStart"/>
+      <w:r>
+        <w:rPr>
+          <w:rFonts w:ascii="Times New Roman" w:hAnsi="Times New Roman" w:cs="Times New Roman"/>
+          <w:sz w:val="24"/>
+          <w:szCs w:val="24"/>
+        </w:rPr>
+        <w:t>fetchPatterns</w:t>
+      </w:r>
+      <w:proofErr w:type="spellEnd"/>
+      <w:r>
+        <w:rPr>
+          <w:rFonts w:ascii="Times New Roman" w:hAnsi="Times New Roman" w:cs="Times New Roman"/>
+          <w:sz w:val="24"/>
+          <w:szCs w:val="24"/>
+        </w:rPr>
+        <w:t xml:space="preserve"> endpoint to receive type and direction from </w:t>
+      </w:r>
+      <w:proofErr w:type="spellStart"/>
+      <w:r>
+        <w:rPr>
+          <w:rFonts w:ascii="Times New Roman" w:hAnsi="Times New Roman" w:cs="Times New Roman"/>
+          <w:sz w:val="24"/>
+          <w:szCs w:val="24"/>
+        </w:rPr>
+        <w:t>req.body</w:t>
+      </w:r>
+      <w:proofErr w:type="spellEnd"/>
+      <w:r>
+        <w:rPr>
+          <w:rFonts w:ascii="Times New Roman" w:hAnsi="Times New Roman" w:cs="Times New Roman"/>
+          <w:sz w:val="24"/>
+          <w:szCs w:val="24"/>
+        </w:rPr>
+        <w:t xml:space="preserve">. However, </w:t>
+      </w:r>
+      <w:proofErr w:type="spellStart"/>
+      <w:r>
+        <w:rPr>
+          <w:rFonts w:ascii="Times New Roman" w:hAnsi="Times New Roman" w:cs="Times New Roman"/>
+          <w:sz w:val="24"/>
+          <w:szCs w:val="24"/>
+        </w:rPr>
+        <w:t>handleSort</w:t>
+      </w:r>
+      <w:proofErr w:type="spellEnd"/>
+      <w:r>
+        <w:rPr>
+          <w:rFonts w:ascii="Times New Roman" w:hAnsi="Times New Roman" w:cs="Times New Roman"/>
+          <w:sz w:val="24"/>
+          <w:szCs w:val="24"/>
+        </w:rPr>
+        <w:t xml:space="preserve"> function </w:t>
+      </w:r>
+      <w:proofErr w:type="gramStart"/>
+      <w:r>
+        <w:rPr>
+          <w:rFonts w:ascii="Times New Roman" w:hAnsi="Times New Roman" w:cs="Times New Roman"/>
+          <w:sz w:val="24"/>
+          <w:szCs w:val="24"/>
+        </w:rPr>
+        <w:t>is sending</w:t>
+      </w:r>
+      <w:proofErr w:type="gramEnd"/>
+      <w:r>
+        <w:rPr>
+          <w:rFonts w:ascii="Times New Roman" w:hAnsi="Times New Roman" w:cs="Times New Roman"/>
+          <w:sz w:val="24"/>
+          <w:szCs w:val="24"/>
+        </w:rPr>
+        <w:t xml:space="preserve"> multiple requests.</w:t>
       </w:r>
       <w:r>
         <w:rPr>
@@ -211,7 +337,25 @@
           <w:sz w:val="24"/>
           <w:szCs w:val="24"/>
         </w:rPr>
-        <w:t>Received request body: { username: 'mella' }</w:t>
+        <w:t>Received request body: { username: '</w:t>
+      </w:r>
+      <w:proofErr w:type="spellStart"/>
+      <w:r>
+        <w:rPr>
+          <w:rFonts w:ascii="Times New Roman" w:hAnsi="Times New Roman" w:cs="Times New Roman"/>
+          <w:sz w:val="24"/>
+          <w:szCs w:val="24"/>
+        </w:rPr>
+        <w:t>mella</w:t>
+      </w:r>
+      <w:proofErr w:type="spellEnd"/>
+      <w:r>
+        <w:rPr>
+          <w:rFonts w:ascii="Times New Roman" w:hAnsi="Times New Roman" w:cs="Times New Roman"/>
+          <w:sz w:val="24"/>
+          <w:szCs w:val="24"/>
+        </w:rPr>
+        <w:t>' }</w:t>
       </w:r>
     </w:p>
     <w:p>
@@ -229,7 +373,61 @@
           <w:sz w:val="24"/>
           <w:szCs w:val="24"/>
         </w:rPr>
-        <w:t>Received request body: { username: 'mella', type: 'pattern_name', direction: 'DESC' }</w:t>
+        <w:t xml:space="preserve">Received request </w:t>
+      </w:r>
+      <w:proofErr w:type="gramStart"/>
+      <w:r>
+        <w:rPr>
+          <w:rFonts w:ascii="Times New Roman" w:hAnsi="Times New Roman" w:cs="Times New Roman"/>
+          <w:sz w:val="24"/>
+          <w:szCs w:val="24"/>
+        </w:rPr>
+        <w:t>body: {</w:t>
+      </w:r>
+      <w:proofErr w:type="gramEnd"/>
+      <w:r>
+        <w:rPr>
+          <w:rFonts w:ascii="Times New Roman" w:hAnsi="Times New Roman" w:cs="Times New Roman"/>
+          <w:sz w:val="24"/>
+          <w:szCs w:val="24"/>
+        </w:rPr>
+        <w:t xml:space="preserve"> username: '</w:t>
+      </w:r>
+      <w:proofErr w:type="spellStart"/>
+      <w:r>
+        <w:rPr>
+          <w:rFonts w:ascii="Times New Roman" w:hAnsi="Times New Roman" w:cs="Times New Roman"/>
+          <w:sz w:val="24"/>
+          <w:szCs w:val="24"/>
+        </w:rPr>
+        <w:t>mella</w:t>
+      </w:r>
+      <w:proofErr w:type="spellEnd"/>
+      <w:r>
+        <w:rPr>
+          <w:rFonts w:ascii="Times New Roman" w:hAnsi="Times New Roman" w:cs="Times New Roman"/>
+          <w:sz w:val="24"/>
+          <w:szCs w:val="24"/>
+        </w:rPr>
+        <w:t>', type: '</w:t>
+      </w:r>
+      <w:proofErr w:type="spellStart"/>
+      <w:r>
+        <w:rPr>
+          <w:rFonts w:ascii="Times New Roman" w:hAnsi="Times New Roman" w:cs="Times New Roman"/>
+          <w:sz w:val="24"/>
+          <w:szCs w:val="24"/>
+        </w:rPr>
+        <w:t>pattern_name</w:t>
+      </w:r>
+      <w:proofErr w:type="spellEnd"/>
+      <w:r>
+        <w:rPr>
+          <w:rFonts w:ascii="Times New Roman" w:hAnsi="Times New Roman" w:cs="Times New Roman"/>
+          <w:sz w:val="24"/>
+          <w:szCs w:val="24"/>
+        </w:rPr>
+        <w:t>', direction: 'DESC' }</w:t>
       </w:r>
     </w:p>
     <w:p>
@@ -247,7 +445,43 @@
           <w:sz w:val="24"/>
           <w:szCs w:val="24"/>
         </w:rPr>
-        <w:t>Received request body: { username: 'mella' }</w:t>
+        <w:t xml:space="preserve">Received request </w:t>
+      </w:r>
+      <w:proofErr w:type="gramStart"/>
+      <w:r>
+        <w:rPr>
+          <w:rFonts w:ascii="Times New Roman" w:hAnsi="Times New Roman" w:cs="Times New Roman"/>
+          <w:sz w:val="24"/>
+          <w:szCs w:val="24"/>
+        </w:rPr>
+        <w:t>body: {</w:t>
+      </w:r>
+      <w:proofErr w:type="gramEnd"/>
+      <w:r>
+        <w:rPr>
+          <w:rFonts w:ascii="Times New Roman" w:hAnsi="Times New Roman" w:cs="Times New Roman"/>
+          <w:sz w:val="24"/>
+          <w:szCs w:val="24"/>
+        </w:rPr>
+        <w:t xml:space="preserve"> username: '</w:t>
+      </w:r>
+      <w:proofErr w:type="spellStart"/>
+      <w:r>
+        <w:rPr>
+          <w:rFonts w:ascii="Times New Roman" w:hAnsi="Times New Roman" w:cs="Times New Roman"/>
+          <w:sz w:val="24"/>
+          <w:szCs w:val="24"/>
+        </w:rPr>
+        <w:t>mella</w:t>
+      </w:r>
+      <w:proofErr w:type="spellEnd"/>
+      <w:r>
+        <w:rPr>
+          <w:rFonts w:ascii="Times New Roman" w:hAnsi="Times New Roman" w:cs="Times New Roman"/>
+          <w:sz w:val="24"/>
+          <w:szCs w:val="24"/>
+        </w:rPr>
+        <w:t>' }</w:t>
       </w:r>
     </w:p>
     <w:p>
@@ -293,7 +527,25 @@
           <w:sz w:val="24"/>
           <w:szCs w:val="24"/>
         </w:rPr>
-        <w:t xml:space="preserve">It seems that on button click, it also remounts the component multiple times, so useEffect is executed multiple times, but </w:t>
+        <w:t xml:space="preserve">It seems that on button click, it also remounts the component multiple times, so </w:t>
+      </w:r>
+      <w:proofErr w:type="spellStart"/>
+      <w:r>
+        <w:rPr>
+          <w:rFonts w:ascii="Times New Roman" w:hAnsi="Times New Roman" w:cs="Times New Roman"/>
+          <w:sz w:val="24"/>
+          <w:szCs w:val="24"/>
+        </w:rPr>
+        <w:t>useEffect</w:t>
+      </w:r>
+      <w:proofErr w:type="spellEnd"/>
+      <w:r>
+        <w:rPr>
+          <w:rFonts w:ascii="Times New Roman" w:hAnsi="Times New Roman" w:cs="Times New Roman"/>
+          <w:sz w:val="24"/>
+          <w:szCs w:val="24"/>
+        </w:rPr>
+        <w:t xml:space="preserve"> is executed multiple times, but </w:t>
       </w:r>
       <w:r>
         <w:rPr>
@@ -309,7 +561,97 @@
           <w:sz w:val="24"/>
           <w:szCs w:val="24"/>
         </w:rPr>
-        <w:t>. For now, I separated the endpoints for useEffect (/fetchPatterns) and for handleSort function (/sortPatterns). This fixed the issue, can be optimized later.</w:t>
+        <w:t xml:space="preserve">. For now, I separated the endpoints for </w:t>
+      </w:r>
+      <w:proofErr w:type="spellStart"/>
+      <w:r>
+        <w:rPr>
+          <w:rFonts w:ascii="Times New Roman" w:hAnsi="Times New Roman" w:cs="Times New Roman"/>
+          <w:sz w:val="24"/>
+          <w:szCs w:val="24"/>
+        </w:rPr>
+        <w:t>useEffect</w:t>
+      </w:r>
+      <w:proofErr w:type="spellEnd"/>
+      <w:r>
+        <w:rPr>
+          <w:rFonts w:ascii="Times New Roman" w:hAnsi="Times New Roman" w:cs="Times New Roman"/>
+          <w:sz w:val="24"/>
+          <w:szCs w:val="24"/>
+        </w:rPr>
+        <w:t xml:space="preserve"> (/</w:t>
+      </w:r>
+      <w:proofErr w:type="spellStart"/>
+      <w:r>
+        <w:rPr>
+          <w:rFonts w:ascii="Times New Roman" w:hAnsi="Times New Roman" w:cs="Times New Roman"/>
+          <w:sz w:val="24"/>
+          <w:szCs w:val="24"/>
+        </w:rPr>
+        <w:t>fetchPatterns</w:t>
+      </w:r>
+      <w:proofErr w:type="spellEnd"/>
+      <w:r>
+        <w:rPr>
+          <w:rFonts w:ascii="Times New Roman" w:hAnsi="Times New Roman" w:cs="Times New Roman"/>
+          <w:sz w:val="24"/>
+          <w:szCs w:val="24"/>
+        </w:rPr>
+        <w:t xml:space="preserve">) and for </w:t>
+      </w:r>
+      <w:proofErr w:type="spellStart"/>
+      <w:r>
+        <w:rPr>
+          <w:rFonts w:ascii="Times New Roman" w:hAnsi="Times New Roman" w:cs="Times New Roman"/>
+          <w:sz w:val="24"/>
+          <w:szCs w:val="24"/>
+        </w:rPr>
+        <w:t>handleSort</w:t>
+      </w:r>
+      <w:proofErr w:type="spellEnd"/>
+      <w:r>
+        <w:rPr>
+          <w:rFonts w:ascii="Times New Roman" w:hAnsi="Times New Roman" w:cs="Times New Roman"/>
+          <w:sz w:val="24"/>
+          <w:szCs w:val="24"/>
+        </w:rPr>
+        <w:t xml:space="preserve"> function (/</w:t>
+      </w:r>
+      <w:proofErr w:type="spellStart"/>
+      <w:r>
+        <w:rPr>
+          <w:rFonts w:ascii="Times New Roman" w:hAnsi="Times New Roman" w:cs="Times New Roman"/>
+          <w:sz w:val="24"/>
+          <w:szCs w:val="24"/>
+        </w:rPr>
+        <w:t>sortPatterns</w:t>
+      </w:r>
+      <w:proofErr w:type="spellEnd"/>
+      <w:r>
+        <w:rPr>
+          <w:rFonts w:ascii="Times New Roman" w:hAnsi="Times New Roman" w:cs="Times New Roman"/>
+          <w:sz w:val="24"/>
+          <w:szCs w:val="24"/>
+        </w:rPr>
+        <w:t xml:space="preserve">). This fixed the </w:t>
+      </w:r>
+      <w:proofErr w:type="gramStart"/>
+      <w:r>
+        <w:rPr>
+          <w:rFonts w:ascii="Times New Roman" w:hAnsi="Times New Roman" w:cs="Times New Roman"/>
+          <w:sz w:val="24"/>
+          <w:szCs w:val="24"/>
+        </w:rPr>
+        <w:t>issue,</w:t>
+      </w:r>
+      <w:proofErr w:type="gramEnd"/>
+      <w:r>
+        <w:rPr>
+          <w:rFonts w:ascii="Times New Roman" w:hAnsi="Times New Roman" w:cs="Times New Roman"/>
+          <w:sz w:val="24"/>
+          <w:szCs w:val="24"/>
+        </w:rPr>
+        <w:t xml:space="preserve"> can be optimized later.</w:t>
       </w:r>
     </w:p>
     <w:p>
@@ -325,6 +667,32 @@
           <w:szCs w:val="24"/>
         </w:rPr>
       </w:pPr>
+      <w:r>
+        <w:rPr>
+          <w:rFonts w:ascii="Times New Roman" w:hAnsi="Times New Roman" w:cs="Times New Roman"/>
+          <w:sz w:val="24"/>
+          <w:szCs w:val="24"/>
+        </w:rPr>
+        <w:t xml:space="preserve">Separated </w:t>
+      </w:r>
+      <w:proofErr w:type="spellStart"/>
+      <w:r>
+        <w:rPr>
+          <w:rFonts w:ascii="Times New Roman" w:hAnsi="Times New Roman" w:cs="Times New Roman"/>
+          <w:sz w:val="24"/>
+          <w:szCs w:val="24"/>
+        </w:rPr>
+        <w:t>MyPatterns</w:t>
+      </w:r>
+      <w:proofErr w:type="spellEnd"/>
+      <w:r>
+        <w:rPr>
+          <w:rFonts w:ascii="Times New Roman" w:hAnsi="Times New Roman" w:cs="Times New Roman"/>
+          <w:sz w:val="24"/>
+          <w:szCs w:val="24"/>
+        </w:rPr>
+        <w:t xml:space="preserve"> Component into smaller components</w:t>
+      </w:r>
     </w:p>
     <w:p>
       <w:pPr>
@@ -444,13 +812,23 @@
           <w:szCs w:val="24"/>
         </w:rPr>
       </w:pPr>
-      <w:r>
-        <w:rPr>
-          <w:rFonts w:ascii="Times New Roman" w:hAnsi="Times New Roman" w:cs="Times New Roman"/>
-          <w:sz w:val="24"/>
-          <w:szCs w:val="24"/>
-        </w:rPr>
-        <w:t xml:space="preserve">Left and right panel of pattern generation section was not split equally due to borders, used </w:t>
+      <w:proofErr w:type="gramStart"/>
+      <w:r>
+        <w:rPr>
+          <w:rFonts w:ascii="Times New Roman" w:hAnsi="Times New Roman" w:cs="Times New Roman"/>
+          <w:sz w:val="24"/>
+          <w:szCs w:val="24"/>
+        </w:rPr>
+        <w:t>Left</w:t>
+      </w:r>
+      <w:proofErr w:type="gramEnd"/>
+      <w:r>
+        <w:rPr>
+          <w:rFonts w:ascii="Times New Roman" w:hAnsi="Times New Roman" w:cs="Times New Roman"/>
+          <w:sz w:val="24"/>
+          <w:szCs w:val="24"/>
+        </w:rPr>
+        <w:t xml:space="preserve"> and right panel of pattern generation section was not split equally due to borders, used </w:t>
       </w:r>
       <w:r>
         <w:rPr>
@@ -547,6 +925,7 @@
         </w:rPr>
         <w:t xml:space="preserve">: </w:t>
       </w:r>
+      <w:proofErr w:type="gramStart"/>
       <w:r>
         <w:rPr>
           <w:rFonts w:ascii="Consolas" w:eastAsia="Times New Roman" w:hAnsi="Consolas" w:cs="Times New Roman"/>
@@ -567,6 +946,7 @@
         </w:rPr>
         <w:t>;</w:t>
       </w:r>
+      <w:proofErr w:type="gramEnd"/>
     </w:p>
     <w:p>
       <w:pPr>
@@ -602,6 +982,7 @@
         </w:rPr>
         <w:t xml:space="preserve">: </w:t>
       </w:r>
+      <w:proofErr w:type="gramStart"/>
       <w:r>
         <w:rPr>
           <w:rFonts w:ascii="Consolas" w:eastAsia="Times New Roman" w:hAnsi="Consolas" w:cs="Times New Roman"/>
@@ -622,6 +1003,7 @@
         </w:rPr>
         <w:t>;</w:t>
       </w:r>
+      <w:proofErr w:type="gramEnd"/>
     </w:p>
     <w:p>
       <w:pPr>
@@ -642,7 +1024,25 @@
           <w:sz w:val="24"/>
           <w:szCs w:val="24"/>
         </w:rPr>
-        <w:t>Then use webkit to set scrollbar width to 0</w:t>
+        <w:t xml:space="preserve">Then use </w:t>
+      </w:r>
+      <w:proofErr w:type="spellStart"/>
+      <w:r>
+        <w:rPr>
+          <w:rFonts w:ascii="Times New Roman" w:hAnsi="Times New Roman" w:cs="Times New Roman"/>
+          <w:sz w:val="24"/>
+          <w:szCs w:val="24"/>
+        </w:rPr>
+        <w:t>webkit</w:t>
+      </w:r>
+      <w:proofErr w:type="spellEnd"/>
+      <w:r>
+        <w:rPr>
+          <w:rFonts w:ascii="Times New Roman" w:hAnsi="Times New Roman" w:cs="Times New Roman"/>
+          <w:sz w:val="24"/>
+          <w:szCs w:val="24"/>
+        </w:rPr>
+        <w:t xml:space="preserve"> to set scrollbar width to 0</w:t>
       </w:r>
     </w:p>
     <w:p>
@@ -659,6 +1059,7 @@
           <w:lang w:bidi="ar-SA"/>
         </w:rPr>
       </w:pPr>
+      <w:proofErr w:type="gramStart"/>
       <w:r>
         <w:rPr>
           <w:rFonts w:ascii="Consolas" w:eastAsia="Times New Roman" w:hAnsi="Consolas" w:cs="Times New Roman"/>
@@ -667,7 +1068,40 @@
           <w:szCs w:val="21"/>
           <w:lang w:bidi="ar-SA"/>
         </w:rPr>
-        <w:t>::-webkit-scrollbar</w:t>
+        <w:t>::</w:t>
+      </w:r>
+      <w:proofErr w:type="gramEnd"/>
+      <w:r>
+        <w:rPr>
+          <w:rFonts w:ascii="Consolas" w:eastAsia="Times New Roman" w:hAnsi="Consolas" w:cs="Times New Roman"/>
+          <w:color w:val="D7BA7D"/>
+          <w:sz w:val="21"/>
+          <w:szCs w:val="21"/>
+          <w:lang w:bidi="ar-SA"/>
+        </w:rPr>
+        <w:t>-</w:t>
+      </w:r>
+      <w:proofErr w:type="spellStart"/>
+      <w:r>
+        <w:rPr>
+          <w:rFonts w:ascii="Consolas" w:eastAsia="Times New Roman" w:hAnsi="Consolas" w:cs="Times New Roman"/>
+          <w:color w:val="D7BA7D"/>
+          <w:sz w:val="21"/>
+          <w:szCs w:val="21"/>
+          <w:lang w:bidi="ar-SA"/>
+        </w:rPr>
+        <w:t>webkit</w:t>
+      </w:r>
+      <w:proofErr w:type="spellEnd"/>
+      <w:r>
+        <w:rPr>
+          <w:rFonts w:ascii="Consolas" w:eastAsia="Times New Roman" w:hAnsi="Consolas" w:cs="Times New Roman"/>
+          <w:color w:val="D7BA7D"/>
+          <w:sz w:val="21"/>
+          <w:szCs w:val="21"/>
+          <w:lang w:bidi="ar-SA"/>
+        </w:rPr>
+        <w:t>-scrollbar</w:t>
       </w:r>
       <w:r>
         <w:rPr>
@@ -714,6 +1148,7 @@
         </w:rPr>
         <w:t xml:space="preserve">: </w:t>
       </w:r>
+      <w:proofErr w:type="gramStart"/>
       <w:r>
         <w:rPr>
           <w:rFonts w:ascii="Consolas" w:eastAsia="Times New Roman" w:hAnsi="Consolas" w:cs="Times New Roman"/>
@@ -732,15 +1167,10 @@
           <w:szCs w:val="21"/>
           <w:lang w:bidi="ar-SA"/>
         </w:rPr>
-        <w:t>;  </w:t>
-      </w:r>
-    </w:p>
-    <w:p>
-      <w:pPr>
-        <w:pStyle w:val="ListParagraph"/>
-        <w:shd w:val="clear" w:color="auto" w:fill="1E1E1E"/>
-        <w:spacing w:after="0" w:line="285" w:lineRule="atLeast"/>
-        <w:ind w:left="360"/>
+        <w:t>;</w:t>
+      </w:r>
+      <w:proofErr w:type="gramEnd"/>
+      <w:r>
         <w:rPr>
           <w:rFonts w:ascii="Consolas" w:eastAsia="Times New Roman" w:hAnsi="Consolas" w:cs="Times New Roman"/>
           <w:color w:val="D4D4D4"/>
@@ -748,8 +1178,15 @@
           <w:szCs w:val="21"/>
           <w:lang w:bidi="ar-SA"/>
         </w:rPr>
-      </w:pPr>
-      <w:r>
+        <w:t xml:space="preserve">  </w:t>
+      </w:r>
+    </w:p>
+    <w:p>
+      <w:pPr>
+        <w:pStyle w:val="ListParagraph"/>
+        <w:shd w:val="clear" w:color="auto" w:fill="1E1E1E"/>
+        <w:spacing w:after="0" w:line="285" w:lineRule="atLeast"/>
+        <w:ind w:left="360"/>
         <w:rPr>
           <w:rFonts w:ascii="Consolas" w:eastAsia="Times New Roman" w:hAnsi="Consolas" w:cs="Times New Roman"/>
           <w:color w:val="D4D4D4"/>
@@ -757,6 +1194,15 @@
           <w:szCs w:val="21"/>
           <w:lang w:bidi="ar-SA"/>
         </w:rPr>
+      </w:pPr>
+      <w:r>
+        <w:rPr>
+          <w:rFonts w:ascii="Consolas" w:eastAsia="Times New Roman" w:hAnsi="Consolas" w:cs="Times New Roman"/>
+          <w:color w:val="D4D4D4"/>
+          <w:sz w:val="21"/>
+          <w:szCs w:val="21"/>
+          <w:lang w:bidi="ar-SA"/>
+        </w:rPr>
         <w:t>}</w:t>
       </w:r>
     </w:p>
@@ -808,13 +1254,59 @@
           <w:szCs w:val="24"/>
         </w:rPr>
       </w:pPr>
-      <w:r>
-        <w:rPr>
-          <w:rFonts w:ascii="Times New Roman" w:hAnsi="Times New Roman" w:cs="Times New Roman"/>
-          <w:sz w:val="24"/>
-          <w:szCs w:val="24"/>
-        </w:rPr>
-        <w:t>Looked into handleSubmit function, realized that I had forgotten to set default values in formData.</w:t>
+      <w:proofErr w:type="gramStart"/>
+      <w:r>
+        <w:rPr>
+          <w:rFonts w:ascii="Times New Roman" w:hAnsi="Times New Roman" w:cs="Times New Roman"/>
+          <w:sz w:val="24"/>
+          <w:szCs w:val="24"/>
+        </w:rPr>
+        <w:t>Looked</w:t>
+      </w:r>
+      <w:proofErr w:type="gramEnd"/>
+      <w:r>
+        <w:rPr>
+          <w:rFonts w:ascii="Times New Roman" w:hAnsi="Times New Roman" w:cs="Times New Roman"/>
+          <w:sz w:val="24"/>
+          <w:szCs w:val="24"/>
+        </w:rPr>
+        <w:t xml:space="preserve"> into </w:t>
+      </w:r>
+      <w:proofErr w:type="spellStart"/>
+      <w:r>
+        <w:rPr>
+          <w:rFonts w:ascii="Times New Roman" w:hAnsi="Times New Roman" w:cs="Times New Roman"/>
+          <w:sz w:val="24"/>
+          <w:szCs w:val="24"/>
+        </w:rPr>
+        <w:t>handleSubmit</w:t>
+      </w:r>
+      <w:proofErr w:type="spellEnd"/>
+      <w:r>
+        <w:rPr>
+          <w:rFonts w:ascii="Times New Roman" w:hAnsi="Times New Roman" w:cs="Times New Roman"/>
+          <w:sz w:val="24"/>
+          <w:szCs w:val="24"/>
+        </w:rPr>
+        <w:t xml:space="preserve"> function, realized that I had forgotten to set default values in </w:t>
+      </w:r>
+      <w:proofErr w:type="spellStart"/>
+      <w:r>
+        <w:rPr>
+          <w:rFonts w:ascii="Times New Roman" w:hAnsi="Times New Roman" w:cs="Times New Roman"/>
+          <w:sz w:val="24"/>
+          <w:szCs w:val="24"/>
+        </w:rPr>
+        <w:t>formData</w:t>
+      </w:r>
+      <w:proofErr w:type="spellEnd"/>
+      <w:r>
+        <w:rPr>
+          <w:rFonts w:ascii="Times New Roman" w:hAnsi="Times New Roman" w:cs="Times New Roman"/>
+          <w:sz w:val="24"/>
+          <w:szCs w:val="24"/>
+        </w:rPr>
+        <w:t>.</w:t>
       </w:r>
     </w:p>
     <w:p>
@@ -836,7 +1328,25 @@
           <w:sz w:val="24"/>
           <w:szCs w:val="24"/>
         </w:rPr>
-        <w:t>Removed functions to size measurements and added a const “sizeChart” that holds values.</w:t>
+        <w:t>Removed functions to size measurements and added a const “</w:t>
+      </w:r>
+      <w:proofErr w:type="spellStart"/>
+      <w:r>
+        <w:rPr>
+          <w:rFonts w:ascii="Times New Roman" w:hAnsi="Times New Roman" w:cs="Times New Roman"/>
+          <w:sz w:val="24"/>
+          <w:szCs w:val="24"/>
+        </w:rPr>
+        <w:t>sizeChart</w:t>
+      </w:r>
+      <w:proofErr w:type="spellEnd"/>
+      <w:r>
+        <w:rPr>
+          <w:rFonts w:ascii="Times New Roman" w:hAnsi="Times New Roman" w:cs="Times New Roman"/>
+          <w:sz w:val="24"/>
+          <w:szCs w:val="24"/>
+        </w:rPr>
+        <w:t>” that holds values.</w:t>
       </w:r>
     </w:p>
     <w:p>
@@ -858,8 +1368,27 @@
           <w:sz w:val="24"/>
           <w:szCs w:val="24"/>
         </w:rPr>
-        <w:t xml:space="preserve">All values from form data are lowercase. I wanted to capitalize with specific rules so I added a capitalization map for capitalization exceptions and a function </w:t>
-      </w:r>
+        <w:t xml:space="preserve">All values from form data are lowercase. I wanted to capitalize with specific </w:t>
+      </w:r>
+      <w:proofErr w:type="gramStart"/>
+      <w:r>
+        <w:rPr>
+          <w:rFonts w:ascii="Times New Roman" w:hAnsi="Times New Roman" w:cs="Times New Roman"/>
+          <w:sz w:val="24"/>
+          <w:szCs w:val="24"/>
+        </w:rPr>
+        <w:t>rules</w:t>
+      </w:r>
+      <w:proofErr w:type="gramEnd"/>
+      <w:r>
+        <w:rPr>
+          <w:rFonts w:ascii="Times New Roman" w:hAnsi="Times New Roman" w:cs="Times New Roman"/>
+          <w:sz w:val="24"/>
+          <w:szCs w:val="24"/>
+        </w:rPr>
+        <w:t xml:space="preserve"> so I added a capitalization map for capitalization exceptions and a function </w:t>
+      </w:r>
+      <w:proofErr w:type="spellStart"/>
       <w:r>
         <w:rPr>
           <w:rFonts w:ascii="Times New Roman" w:hAnsi="Times New Roman" w:cs="Times New Roman"/>
@@ -868,6 +1397,7 @@
         </w:rPr>
         <w:t>capitalizeBasedOnRules</w:t>
       </w:r>
+      <w:proofErr w:type="spellEnd"/>
       <w:r>
         <w:rPr>
           <w:rFonts w:ascii="Times New Roman" w:hAnsi="Times New Roman" w:cs="Times New Roman"/>
@@ -918,7 +1448,25 @@
           <w:sz w:val="24"/>
           <w:szCs w:val="24"/>
         </w:rPr>
-        <w:t>Made an ErrorMessages component since it was used numerous times</w:t>
+        <w:t xml:space="preserve">Made an </w:t>
+      </w:r>
+      <w:proofErr w:type="spellStart"/>
+      <w:r>
+        <w:rPr>
+          <w:rFonts w:ascii="Times New Roman" w:hAnsi="Times New Roman" w:cs="Times New Roman"/>
+          <w:sz w:val="24"/>
+          <w:szCs w:val="24"/>
+        </w:rPr>
+        <w:t>ErrorMessages</w:t>
+      </w:r>
+      <w:proofErr w:type="spellEnd"/>
+      <w:r>
+        <w:rPr>
+          <w:rFonts w:ascii="Times New Roman" w:hAnsi="Times New Roman" w:cs="Times New Roman"/>
+          <w:sz w:val="24"/>
+          <w:szCs w:val="24"/>
+        </w:rPr>
+        <w:t xml:space="preserve"> component since it was used numerous times</w:t>
       </w:r>
     </w:p>
     <w:p>
@@ -934,13 +1482,59 @@
           <w:szCs w:val="24"/>
         </w:rPr>
       </w:pPr>
-      <w:r>
-        <w:rPr>
-          <w:rFonts w:ascii="Times New Roman" w:hAnsi="Times New Roman" w:cs="Times New Roman"/>
-          <w:sz w:val="24"/>
-          <w:szCs w:val="24"/>
-        </w:rPr>
-        <w:t xml:space="preserve">Resetpassword endpoint had an issue where it was not properly updating the password in database, saw that I was using db.get instead of db.runasync, so I switched it. </w:t>
+      <w:proofErr w:type="spellStart"/>
+      <w:r>
+        <w:rPr>
+          <w:rFonts w:ascii="Times New Roman" w:hAnsi="Times New Roman" w:cs="Times New Roman"/>
+          <w:sz w:val="24"/>
+          <w:szCs w:val="24"/>
+        </w:rPr>
+        <w:t>Resetpassword</w:t>
+      </w:r>
+      <w:proofErr w:type="spellEnd"/>
+      <w:r>
+        <w:rPr>
+          <w:rFonts w:ascii="Times New Roman" w:hAnsi="Times New Roman" w:cs="Times New Roman"/>
+          <w:sz w:val="24"/>
+          <w:szCs w:val="24"/>
+        </w:rPr>
+        <w:t xml:space="preserve"> endpoint had an issue where it was not properly updating the password in database, saw that I was using </w:t>
+      </w:r>
+      <w:proofErr w:type="spellStart"/>
+      <w:r>
+        <w:rPr>
+          <w:rFonts w:ascii="Times New Roman" w:hAnsi="Times New Roman" w:cs="Times New Roman"/>
+          <w:sz w:val="24"/>
+          <w:szCs w:val="24"/>
+        </w:rPr>
+        <w:t>db.get</w:t>
+      </w:r>
+      <w:proofErr w:type="spellEnd"/>
+      <w:r>
+        <w:rPr>
+          <w:rFonts w:ascii="Times New Roman" w:hAnsi="Times New Roman" w:cs="Times New Roman"/>
+          <w:sz w:val="24"/>
+          <w:szCs w:val="24"/>
+        </w:rPr>
+        <w:t xml:space="preserve"> instead of </w:t>
+      </w:r>
+      <w:proofErr w:type="spellStart"/>
+      <w:r>
+        <w:rPr>
+          <w:rFonts w:ascii="Times New Roman" w:hAnsi="Times New Roman" w:cs="Times New Roman"/>
+          <w:sz w:val="24"/>
+          <w:szCs w:val="24"/>
+        </w:rPr>
+        <w:t>db.runasync</w:t>
+      </w:r>
+      <w:proofErr w:type="spellEnd"/>
+      <w:r>
+        <w:rPr>
+          <w:rFonts w:ascii="Times New Roman" w:hAnsi="Times New Roman" w:cs="Times New Roman"/>
+          <w:sz w:val="24"/>
+          <w:szCs w:val="24"/>
+        </w:rPr>
+        <w:t xml:space="preserve">, so I switched it. </w:t>
       </w:r>
       <w:r>
         <w:rPr>
@@ -950,13 +1544,41 @@
         </w:rPr>
         <w:t xml:space="preserve">I believe the issue is that </w:t>
       </w:r>
-      <w:r>
-        <w:rPr>
-          <w:rFonts w:ascii="Times New Roman" w:hAnsi="Times New Roman" w:cs="Times New Roman"/>
-          <w:sz w:val="24"/>
-          <w:szCs w:val="24"/>
-        </w:rPr>
-        <w:t>Db.get is synchronous so if I needed to modify the database, it’s better to use db.runasync since I’m modifying a record in the database.</w:t>
+      <w:proofErr w:type="spellStart"/>
+      <w:r>
+        <w:rPr>
+          <w:rFonts w:ascii="Times New Roman" w:hAnsi="Times New Roman" w:cs="Times New Roman"/>
+          <w:sz w:val="24"/>
+          <w:szCs w:val="24"/>
+        </w:rPr>
+        <w:t>Db.get</w:t>
+      </w:r>
+      <w:proofErr w:type="spellEnd"/>
+      <w:r>
+        <w:rPr>
+          <w:rFonts w:ascii="Times New Roman" w:hAnsi="Times New Roman" w:cs="Times New Roman"/>
+          <w:sz w:val="24"/>
+          <w:szCs w:val="24"/>
+        </w:rPr>
+        <w:t xml:space="preserve"> is synchronous so if I needed to modify the database, it’s better to use </w:t>
+      </w:r>
+      <w:proofErr w:type="spellStart"/>
+      <w:r>
+        <w:rPr>
+          <w:rFonts w:ascii="Times New Roman" w:hAnsi="Times New Roman" w:cs="Times New Roman"/>
+          <w:sz w:val="24"/>
+          <w:szCs w:val="24"/>
+        </w:rPr>
+        <w:t>db.runasync</w:t>
+      </w:r>
+      <w:proofErr w:type="spellEnd"/>
+      <w:r>
+        <w:rPr>
+          <w:rFonts w:ascii="Times New Roman" w:hAnsi="Times New Roman" w:cs="Times New Roman"/>
+          <w:sz w:val="24"/>
+          <w:szCs w:val="24"/>
+        </w:rPr>
+        <w:t xml:space="preserve"> since I’m modifying a record in the database.</w:t>
       </w:r>
     </w:p>
     <w:p>
@@ -1027,14 +1649,34 @@
           <w:szCs w:val="24"/>
         </w:rPr>
       </w:pPr>
-      <w:r>
-        <w:rPr>
-          <w:rFonts w:ascii="Times New Roman" w:hAnsi="Times New Roman" w:cs="Times New Roman"/>
-          <w:sz w:val="24"/>
-          <w:szCs w:val="24"/>
-        </w:rPr>
-        <w:t>npm install dotenv</w:t>
-      </w:r>
+      <w:proofErr w:type="spellStart"/>
+      <w:r>
+        <w:rPr>
+          <w:rFonts w:ascii="Times New Roman" w:hAnsi="Times New Roman" w:cs="Times New Roman"/>
+          <w:sz w:val="24"/>
+          <w:szCs w:val="24"/>
+        </w:rPr>
+        <w:t>npm</w:t>
+      </w:r>
+      <w:proofErr w:type="spellEnd"/>
+      <w:r>
+        <w:rPr>
+          <w:rFonts w:ascii="Times New Roman" w:hAnsi="Times New Roman" w:cs="Times New Roman"/>
+          <w:sz w:val="24"/>
+          <w:szCs w:val="24"/>
+        </w:rPr>
+        <w:t xml:space="preserve"> install </w:t>
+      </w:r>
+      <w:proofErr w:type="spellStart"/>
+      <w:r>
+        <w:rPr>
+          <w:rFonts w:ascii="Times New Roman" w:hAnsi="Times New Roman" w:cs="Times New Roman"/>
+          <w:sz w:val="24"/>
+          <w:szCs w:val="24"/>
+        </w:rPr>
+        <w:t>dotenv</w:t>
+      </w:r>
+      <w:proofErr w:type="spellEnd"/>
     </w:p>
     <w:p>
       <w:pPr>
@@ -1074,8 +1716,36 @@
           <w:sz w:val="24"/>
           <w:szCs w:val="24"/>
         </w:rPr>
-        <w:t>require('dotenv').config();</w:t>
-      </w:r>
+        <w:t>require('</w:t>
+      </w:r>
+      <w:proofErr w:type="spellStart"/>
+      <w:r>
+        <w:rPr>
+          <w:rFonts w:ascii="Times New Roman" w:hAnsi="Times New Roman" w:cs="Times New Roman"/>
+          <w:sz w:val="24"/>
+          <w:szCs w:val="24"/>
+        </w:rPr>
+        <w:t>dotenv</w:t>
+      </w:r>
+      <w:proofErr w:type="spellEnd"/>
+      <w:r>
+        <w:rPr>
+          <w:rFonts w:ascii="Times New Roman" w:hAnsi="Times New Roman" w:cs="Times New Roman"/>
+          <w:sz w:val="24"/>
+          <w:szCs w:val="24"/>
+        </w:rPr>
+        <w:t>').config(</w:t>
+      </w:r>
+      <w:proofErr w:type="gramStart"/>
+      <w:r>
+        <w:rPr>
+          <w:rFonts w:ascii="Times New Roman" w:hAnsi="Times New Roman" w:cs="Times New Roman"/>
+          <w:sz w:val="24"/>
+          <w:szCs w:val="24"/>
+        </w:rPr>
+        <w:t>);</w:t>
+      </w:r>
+      <w:proofErr w:type="gramEnd"/>
     </w:p>
     <w:p>
       <w:pPr>
@@ -1093,8 +1763,36 @@
           <w:sz w:val="24"/>
           <w:szCs w:val="24"/>
         </w:rPr>
-        <w:t>const apiKey = process.env.API_KEY</w:t>
-      </w:r>
+        <w:t xml:space="preserve">const </w:t>
+      </w:r>
+      <w:proofErr w:type="spellStart"/>
+      <w:r>
+        <w:rPr>
+          <w:rFonts w:ascii="Times New Roman" w:hAnsi="Times New Roman" w:cs="Times New Roman"/>
+          <w:sz w:val="24"/>
+          <w:szCs w:val="24"/>
+        </w:rPr>
+        <w:t>apiKey</w:t>
+      </w:r>
+      <w:proofErr w:type="spellEnd"/>
+      <w:r>
+        <w:rPr>
+          <w:rFonts w:ascii="Times New Roman" w:hAnsi="Times New Roman" w:cs="Times New Roman"/>
+          <w:sz w:val="24"/>
+          <w:szCs w:val="24"/>
+        </w:rPr>
+        <w:t xml:space="preserve"> = </w:t>
+      </w:r>
+      <w:proofErr w:type="spellStart"/>
+      <w:r>
+        <w:rPr>
+          <w:rFonts w:ascii="Times New Roman" w:hAnsi="Times New Roman" w:cs="Times New Roman"/>
+          <w:sz w:val="24"/>
+          <w:szCs w:val="24"/>
+        </w:rPr>
+        <w:t>process.env.API_KEY</w:t>
+      </w:r>
+      <w:proofErr w:type="spellEnd"/>
     </w:p>
     <w:p>
       <w:pPr>
@@ -1115,7 +1813,25 @@
           <w:sz w:val="24"/>
           <w:szCs w:val="24"/>
         </w:rPr>
-        <w:t>Make sure to add .env to gitignore file</w:t>
+        <w:t xml:space="preserve">Make sure to add .env to </w:t>
+      </w:r>
+      <w:proofErr w:type="spellStart"/>
+      <w:r>
+        <w:rPr>
+          <w:rFonts w:ascii="Times New Roman" w:hAnsi="Times New Roman" w:cs="Times New Roman"/>
+          <w:sz w:val="24"/>
+          <w:szCs w:val="24"/>
+        </w:rPr>
+        <w:t>gitignore</w:t>
+      </w:r>
+      <w:proofErr w:type="spellEnd"/>
+      <w:r>
+        <w:rPr>
+          <w:rFonts w:ascii="Times New Roman" w:hAnsi="Times New Roman" w:cs="Times New Roman"/>
+          <w:sz w:val="24"/>
+          <w:szCs w:val="24"/>
+        </w:rPr>
+        <w:t xml:space="preserve"> file</w:t>
       </w:r>
     </w:p>
     <w:p>
@@ -1131,13 +1847,23 @@
           <w:szCs w:val="24"/>
         </w:rPr>
       </w:pPr>
-      <w:r>
-        <w:rPr>
-          <w:rFonts w:ascii="Times New Roman" w:hAnsi="Times New Roman" w:cs="Times New Roman"/>
-          <w:sz w:val="24"/>
-          <w:szCs w:val="24"/>
-        </w:rPr>
-        <w:t xml:space="preserve">Next I need to learn how to use </w:t>
+      <w:proofErr w:type="gramStart"/>
+      <w:r>
+        <w:rPr>
+          <w:rFonts w:ascii="Times New Roman" w:hAnsi="Times New Roman" w:cs="Times New Roman"/>
+          <w:sz w:val="24"/>
+          <w:szCs w:val="24"/>
+        </w:rPr>
+        <w:t>Next</w:t>
+      </w:r>
+      <w:proofErr w:type="gramEnd"/>
+      <w:r>
+        <w:rPr>
+          <w:rFonts w:ascii="Times New Roman" w:hAnsi="Times New Roman" w:cs="Times New Roman"/>
+          <w:sz w:val="24"/>
+          <w:szCs w:val="24"/>
+        </w:rPr>
+        <w:t xml:space="preserve"> I need to learn how to use </w:t>
       </w:r>
       <w:r>
         <w:rPr>
@@ -1211,6 +1937,7 @@
           <w:szCs w:val="24"/>
         </w:rPr>
       </w:pPr>
+      <w:proofErr w:type="gramStart"/>
       <w:r>
         <w:rPr>
           <w:rFonts w:ascii="Times New Roman" w:hAnsi="Times New Roman" w:cs="Times New Roman"/>
@@ -1233,7 +1960,34 @@
           <w:sz w:val="24"/>
           <w:szCs w:val="24"/>
         </w:rPr>
-        <w:t>s like browser router does not work with gh-pages, need to use hash router instead.</w:t>
+        <w:t>s</w:t>
+      </w:r>
+      <w:proofErr w:type="gramEnd"/>
+      <w:r>
+        <w:rPr>
+          <w:rFonts w:ascii="Times New Roman" w:hAnsi="Times New Roman" w:cs="Times New Roman"/>
+          <w:sz w:val="24"/>
+          <w:szCs w:val="24"/>
+        </w:rPr>
+        <w:t xml:space="preserve"> like browser router does not work with </w:t>
+      </w:r>
+      <w:proofErr w:type="spellStart"/>
+      <w:r>
+        <w:rPr>
+          <w:rFonts w:ascii="Times New Roman" w:hAnsi="Times New Roman" w:cs="Times New Roman"/>
+          <w:sz w:val="24"/>
+          <w:szCs w:val="24"/>
+        </w:rPr>
+        <w:t>gh</w:t>
+      </w:r>
+      <w:proofErr w:type="spellEnd"/>
+      <w:r>
+        <w:rPr>
+          <w:rFonts w:ascii="Times New Roman" w:hAnsi="Times New Roman" w:cs="Times New Roman"/>
+          <w:sz w:val="24"/>
+          <w:szCs w:val="24"/>
+        </w:rPr>
+        <w:t>-pages, need to use hash router instead.</w:t>
       </w:r>
     </w:p>
     <w:p>
@@ -1255,24 +2009,78 @@
           <w:sz w:val="24"/>
           <w:szCs w:val="24"/>
         </w:rPr>
-        <w:t>Not sure if Github Pages can even host the yarnforge app, considering it only hosts static websites</w:t>
-      </w:r>
-    </w:p>
-    <w:p>
-      <w:pPr>
-        <w:rPr>
-          <w:rFonts w:ascii="Times New Roman" w:hAnsi="Times New Roman" w:cs="Times New Roman"/>
-          <w:sz w:val="24"/>
-          <w:szCs w:val="24"/>
-        </w:rPr>
-      </w:pPr>
-      <w:r>
-        <w:rPr>
-          <w:rFonts w:ascii="Times New Roman" w:hAnsi="Times New Roman" w:cs="Times New Roman"/>
-          <w:sz w:val="24"/>
-          <w:szCs w:val="24"/>
-        </w:rPr>
-        <w:t xml:space="preserve">Next, will prioritize </w:t>
+        <w:t xml:space="preserve">Not sure if </w:t>
+      </w:r>
+      <w:proofErr w:type="spellStart"/>
+      <w:r>
+        <w:rPr>
+          <w:rFonts w:ascii="Times New Roman" w:hAnsi="Times New Roman" w:cs="Times New Roman"/>
+          <w:sz w:val="24"/>
+          <w:szCs w:val="24"/>
+        </w:rPr>
+        <w:t>Github</w:t>
+      </w:r>
+      <w:proofErr w:type="spellEnd"/>
+      <w:r>
+        <w:rPr>
+          <w:rFonts w:ascii="Times New Roman" w:hAnsi="Times New Roman" w:cs="Times New Roman"/>
+          <w:sz w:val="24"/>
+          <w:szCs w:val="24"/>
+        </w:rPr>
+        <w:t xml:space="preserve"> Pages can even host the </w:t>
+      </w:r>
+      <w:proofErr w:type="spellStart"/>
+      <w:r>
+        <w:rPr>
+          <w:rFonts w:ascii="Times New Roman" w:hAnsi="Times New Roman" w:cs="Times New Roman"/>
+          <w:sz w:val="24"/>
+          <w:szCs w:val="24"/>
+        </w:rPr>
+        <w:t>yarnforge</w:t>
+      </w:r>
+      <w:proofErr w:type="spellEnd"/>
+      <w:r>
+        <w:rPr>
+          <w:rFonts w:ascii="Times New Roman" w:hAnsi="Times New Roman" w:cs="Times New Roman"/>
+          <w:sz w:val="24"/>
+          <w:szCs w:val="24"/>
+        </w:rPr>
+        <w:t xml:space="preserve"> app, considering it only hosts static websites</w:t>
+      </w:r>
+    </w:p>
+    <w:p>
+      <w:pPr>
+        <w:rPr>
+          <w:rFonts w:ascii="Times New Roman" w:hAnsi="Times New Roman" w:cs="Times New Roman"/>
+          <w:sz w:val="24"/>
+          <w:szCs w:val="24"/>
+        </w:rPr>
+      </w:pPr>
+      <w:r>
+        <w:rPr>
+          <w:rFonts w:ascii="Times New Roman" w:hAnsi="Times New Roman" w:cs="Times New Roman"/>
+          <w:sz w:val="24"/>
+          <w:szCs w:val="24"/>
+        </w:rPr>
+        <w:t xml:space="preserve">Next, </w:t>
+      </w:r>
+      <w:proofErr w:type="gramStart"/>
+      <w:r>
+        <w:rPr>
+          <w:rFonts w:ascii="Times New Roman" w:hAnsi="Times New Roman" w:cs="Times New Roman"/>
+          <w:sz w:val="24"/>
+          <w:szCs w:val="24"/>
+        </w:rPr>
+        <w:t>will</w:t>
+      </w:r>
+      <w:proofErr w:type="gramEnd"/>
+      <w:r>
+        <w:rPr>
+          <w:rFonts w:ascii="Times New Roman" w:hAnsi="Times New Roman" w:cs="Times New Roman"/>
+          <w:sz w:val="24"/>
+          <w:szCs w:val="24"/>
+        </w:rPr>
+        <w:t xml:space="preserve"> prioritize </w:t>
       </w:r>
       <w:r>
         <w:rPr>
@@ -1517,6 +2325,7 @@
           <w:szCs w:val="24"/>
         </w:rPr>
       </w:pPr>
+      <w:proofErr w:type="gramStart"/>
       <w:r>
         <w:rPr>
           <w:rFonts w:ascii="Times New Roman" w:hAnsi="Times New Roman" w:cs="Times New Roman"/>
@@ -1524,7 +2333,34 @@
           <w:szCs w:val="24"/>
         </w:rPr>
         <w:lastRenderedPageBreak/>
-        <w:t>redid how tabs and active buttons' styles changed on click, simply keep track of button states in a hook then pass activeButtons as prop to tab components, apply inline styling</w:t>
+        <w:t>redid</w:t>
+      </w:r>
+      <w:proofErr w:type="gramEnd"/>
+      <w:r>
+        <w:rPr>
+          <w:rFonts w:ascii="Times New Roman" w:hAnsi="Times New Roman" w:cs="Times New Roman"/>
+          <w:sz w:val="24"/>
+          <w:szCs w:val="24"/>
+        </w:rPr>
+        <w:t xml:space="preserve"> how tabs and active buttons' styles changed on click, simply keep track of button states in a hook then pass </w:t>
+      </w:r>
+      <w:proofErr w:type="spellStart"/>
+      <w:r>
+        <w:rPr>
+          <w:rFonts w:ascii="Times New Roman" w:hAnsi="Times New Roman" w:cs="Times New Roman"/>
+          <w:sz w:val="24"/>
+          <w:szCs w:val="24"/>
+        </w:rPr>
+        <w:t>activeButtons</w:t>
+      </w:r>
+      <w:proofErr w:type="spellEnd"/>
+      <w:r>
+        <w:rPr>
+          <w:rFonts w:ascii="Times New Roman" w:hAnsi="Times New Roman" w:cs="Times New Roman"/>
+          <w:sz w:val="24"/>
+          <w:szCs w:val="24"/>
+        </w:rPr>
+        <w:t xml:space="preserve"> as prop to tab components, apply inline styling</w:t>
       </w:r>
     </w:p>
     <w:p>
@@ -1604,62 +2440,262 @@
         </w:rPr>
         <w:t xml:space="preserve">three.js scene constantly re-render the canvas each time the state changes. </w:t>
       </w:r>
-      <w:r>
-        <w:rPr>
-          <w:rFonts w:ascii="Times New Roman" w:hAnsi="Times New Roman" w:cs="Times New Roman"/>
-          <w:sz w:val="24"/>
-          <w:szCs w:val="24"/>
-        </w:rPr>
-        <w:t>Previous code was messy, but it only rendered the initial model a single time, then for each change to a class of image buttons (i.e. clothingType), it only re-renders the clothing type model rather than all 3 models for each image button classes (clothingType, sleeveType, necklineType).</w:t>
-      </w:r>
-      <w:r>
-        <w:rPr>
-          <w:rFonts w:ascii="Times New Roman" w:hAnsi="Times New Roman" w:cs="Times New Roman"/>
-          <w:sz w:val="24"/>
-          <w:szCs w:val="24"/>
-        </w:rPr>
-        <w:t xml:space="preserve"> For now, solution is to move model loading functions out of the init() function, separate them into different useffect hooks, set a condition to only change the relevant model after the scene is done initializing, and only change when </w:t>
-      </w:r>
-      <w:r>
-        <w:rPr>
-          <w:rFonts w:ascii="Times New Roman" w:hAnsi="Times New Roman" w:cs="Times New Roman"/>
-          <w:sz w:val="24"/>
-          <w:szCs w:val="24"/>
-        </w:rPr>
-        <w:t xml:space="preserve">activeImageButtons </w:t>
-      </w:r>
-      <w:r>
-        <w:rPr>
-          <w:rFonts w:ascii="Times New Roman" w:hAnsi="Times New Roman" w:cs="Times New Roman"/>
-          <w:sz w:val="24"/>
-          <w:szCs w:val="24"/>
-        </w:rPr>
-        <w:t>or formData changes.</w:t>
-      </w:r>
-      <w:r>
-        <w:rPr>
-          <w:rFonts w:ascii="Times New Roman" w:hAnsi="Times New Roman" w:cs="Times New Roman"/>
-          <w:sz w:val="24"/>
-          <w:szCs w:val="24"/>
-        </w:rPr>
-        <w:t xml:space="preserve"> There’s a minor issue where the canvas still renders twice, so in init() function, I delete all existing canvases before rendering a new one. It’s a temporary fix before I figure out what’s causing the issue later.</w:t>
-      </w:r>
-    </w:p>
-    <w:p>
-      <w:pPr>
-        <w:rPr>
-          <w:rFonts w:ascii="Times New Roman" w:hAnsi="Times New Roman" w:cs="Times New Roman"/>
-          <w:sz w:val="24"/>
-          <w:szCs w:val="24"/>
-        </w:rPr>
-      </w:pPr>
-      <w:r>
-        <w:rPr>
-          <w:rFonts w:ascii="Times New Roman" w:hAnsi="Times New Roman" w:cs="Times New Roman"/>
-          <w:sz w:val="24"/>
-          <w:szCs w:val="24"/>
-        </w:rPr>
-        <w:t>2. after redoing most of the file, handleSubmit function does not work as expected anymore, will look into it</w:t>
+      <w:proofErr w:type="gramStart"/>
+      <w:r>
+        <w:rPr>
+          <w:rFonts w:ascii="Times New Roman" w:hAnsi="Times New Roman" w:cs="Times New Roman"/>
+          <w:sz w:val="24"/>
+          <w:szCs w:val="24"/>
+        </w:rPr>
+        <w:t>Previous</w:t>
+      </w:r>
+      <w:proofErr w:type="gramEnd"/>
+      <w:r>
+        <w:rPr>
+          <w:rFonts w:ascii="Times New Roman" w:hAnsi="Times New Roman" w:cs="Times New Roman"/>
+          <w:sz w:val="24"/>
+          <w:szCs w:val="24"/>
+        </w:rPr>
+        <w:t xml:space="preserve"> code was messy, but it only rendered the initial model a single time, then for each change to a class of image buttons (i.e. </w:t>
+      </w:r>
+      <w:proofErr w:type="spellStart"/>
+      <w:r>
+        <w:rPr>
+          <w:rFonts w:ascii="Times New Roman" w:hAnsi="Times New Roman" w:cs="Times New Roman"/>
+          <w:sz w:val="24"/>
+          <w:szCs w:val="24"/>
+        </w:rPr>
+        <w:t>clothingType</w:t>
+      </w:r>
+      <w:proofErr w:type="spellEnd"/>
+      <w:r>
+        <w:rPr>
+          <w:rFonts w:ascii="Times New Roman" w:hAnsi="Times New Roman" w:cs="Times New Roman"/>
+          <w:sz w:val="24"/>
+          <w:szCs w:val="24"/>
+        </w:rPr>
+        <w:t>), it only re-renders the clothing type model rather than all 3 models for each image button classes (</w:t>
+      </w:r>
+      <w:proofErr w:type="spellStart"/>
+      <w:r>
+        <w:rPr>
+          <w:rFonts w:ascii="Times New Roman" w:hAnsi="Times New Roman" w:cs="Times New Roman"/>
+          <w:sz w:val="24"/>
+          <w:szCs w:val="24"/>
+        </w:rPr>
+        <w:t>clothingType</w:t>
+      </w:r>
+      <w:proofErr w:type="spellEnd"/>
+      <w:r>
+        <w:rPr>
+          <w:rFonts w:ascii="Times New Roman" w:hAnsi="Times New Roman" w:cs="Times New Roman"/>
+          <w:sz w:val="24"/>
+          <w:szCs w:val="24"/>
+        </w:rPr>
+        <w:t xml:space="preserve">, </w:t>
+      </w:r>
+      <w:proofErr w:type="spellStart"/>
+      <w:r>
+        <w:rPr>
+          <w:rFonts w:ascii="Times New Roman" w:hAnsi="Times New Roman" w:cs="Times New Roman"/>
+          <w:sz w:val="24"/>
+          <w:szCs w:val="24"/>
+        </w:rPr>
+        <w:t>sleeveType</w:t>
+      </w:r>
+      <w:proofErr w:type="spellEnd"/>
+      <w:r>
+        <w:rPr>
+          <w:rFonts w:ascii="Times New Roman" w:hAnsi="Times New Roman" w:cs="Times New Roman"/>
+          <w:sz w:val="24"/>
+          <w:szCs w:val="24"/>
+        </w:rPr>
+        <w:t xml:space="preserve">, </w:t>
+      </w:r>
+      <w:proofErr w:type="spellStart"/>
+      <w:r>
+        <w:rPr>
+          <w:rFonts w:ascii="Times New Roman" w:hAnsi="Times New Roman" w:cs="Times New Roman"/>
+          <w:sz w:val="24"/>
+          <w:szCs w:val="24"/>
+        </w:rPr>
+        <w:t>necklineType</w:t>
+      </w:r>
+      <w:proofErr w:type="spellEnd"/>
+      <w:r>
+        <w:rPr>
+          <w:rFonts w:ascii="Times New Roman" w:hAnsi="Times New Roman" w:cs="Times New Roman"/>
+          <w:sz w:val="24"/>
+          <w:szCs w:val="24"/>
+        </w:rPr>
+        <w:t>).</w:t>
+      </w:r>
+      <w:r>
+        <w:rPr>
+          <w:rFonts w:ascii="Times New Roman" w:hAnsi="Times New Roman" w:cs="Times New Roman"/>
+          <w:sz w:val="24"/>
+          <w:szCs w:val="24"/>
+        </w:rPr>
+        <w:t xml:space="preserve"> For now, </w:t>
+      </w:r>
+      <w:proofErr w:type="gramStart"/>
+      <w:r>
+        <w:rPr>
+          <w:rFonts w:ascii="Times New Roman" w:hAnsi="Times New Roman" w:cs="Times New Roman"/>
+          <w:sz w:val="24"/>
+          <w:szCs w:val="24"/>
+        </w:rPr>
+        <w:t>solution</w:t>
+      </w:r>
+      <w:proofErr w:type="gramEnd"/>
+      <w:r>
+        <w:rPr>
+          <w:rFonts w:ascii="Times New Roman" w:hAnsi="Times New Roman" w:cs="Times New Roman"/>
+          <w:sz w:val="24"/>
+          <w:szCs w:val="24"/>
+        </w:rPr>
+        <w:t xml:space="preserve"> is to move model loading functions out of the </w:t>
+      </w:r>
+      <w:proofErr w:type="spellStart"/>
+      <w:r>
+        <w:rPr>
+          <w:rFonts w:ascii="Times New Roman" w:hAnsi="Times New Roman" w:cs="Times New Roman"/>
+          <w:sz w:val="24"/>
+          <w:szCs w:val="24"/>
+        </w:rPr>
+        <w:t>init</w:t>
+      </w:r>
+      <w:proofErr w:type="spellEnd"/>
+      <w:r>
+        <w:rPr>
+          <w:rFonts w:ascii="Times New Roman" w:hAnsi="Times New Roman" w:cs="Times New Roman"/>
+          <w:sz w:val="24"/>
+          <w:szCs w:val="24"/>
+        </w:rPr>
+        <w:t xml:space="preserve">() function, separate them into different </w:t>
+      </w:r>
+      <w:proofErr w:type="spellStart"/>
+      <w:r>
+        <w:rPr>
+          <w:rFonts w:ascii="Times New Roman" w:hAnsi="Times New Roman" w:cs="Times New Roman"/>
+          <w:sz w:val="24"/>
+          <w:szCs w:val="24"/>
+        </w:rPr>
+        <w:t>useffect</w:t>
+      </w:r>
+      <w:proofErr w:type="spellEnd"/>
+      <w:r>
+        <w:rPr>
+          <w:rFonts w:ascii="Times New Roman" w:hAnsi="Times New Roman" w:cs="Times New Roman"/>
+          <w:sz w:val="24"/>
+          <w:szCs w:val="24"/>
+        </w:rPr>
+        <w:t xml:space="preserve"> hooks, set a condition to only change the relevant model after the scene is done initializing, and only change when </w:t>
+      </w:r>
+      <w:proofErr w:type="spellStart"/>
+      <w:r>
+        <w:rPr>
+          <w:rFonts w:ascii="Times New Roman" w:hAnsi="Times New Roman" w:cs="Times New Roman"/>
+          <w:sz w:val="24"/>
+          <w:szCs w:val="24"/>
+        </w:rPr>
+        <w:t>activeImageButtons</w:t>
+      </w:r>
+      <w:proofErr w:type="spellEnd"/>
+      <w:r>
+        <w:rPr>
+          <w:rFonts w:ascii="Times New Roman" w:hAnsi="Times New Roman" w:cs="Times New Roman"/>
+          <w:sz w:val="24"/>
+          <w:szCs w:val="24"/>
+        </w:rPr>
+        <w:t xml:space="preserve"> </w:t>
+      </w:r>
+      <w:r>
+        <w:rPr>
+          <w:rFonts w:ascii="Times New Roman" w:hAnsi="Times New Roman" w:cs="Times New Roman"/>
+          <w:sz w:val="24"/>
+          <w:szCs w:val="24"/>
+        </w:rPr>
+        <w:t xml:space="preserve">or </w:t>
+      </w:r>
+      <w:proofErr w:type="spellStart"/>
+      <w:r>
+        <w:rPr>
+          <w:rFonts w:ascii="Times New Roman" w:hAnsi="Times New Roman" w:cs="Times New Roman"/>
+          <w:sz w:val="24"/>
+          <w:szCs w:val="24"/>
+        </w:rPr>
+        <w:t>formData</w:t>
+      </w:r>
+      <w:proofErr w:type="spellEnd"/>
+      <w:r>
+        <w:rPr>
+          <w:rFonts w:ascii="Times New Roman" w:hAnsi="Times New Roman" w:cs="Times New Roman"/>
+          <w:sz w:val="24"/>
+          <w:szCs w:val="24"/>
+        </w:rPr>
+        <w:t xml:space="preserve"> changes.</w:t>
+      </w:r>
+      <w:r>
+        <w:rPr>
+          <w:rFonts w:ascii="Times New Roman" w:hAnsi="Times New Roman" w:cs="Times New Roman"/>
+          <w:sz w:val="24"/>
+          <w:szCs w:val="24"/>
+        </w:rPr>
+        <w:t xml:space="preserve"> There’s a minor issue where the canvas still renders twice, so in </w:t>
+      </w:r>
+      <w:proofErr w:type="spellStart"/>
+      <w:r>
+        <w:rPr>
+          <w:rFonts w:ascii="Times New Roman" w:hAnsi="Times New Roman" w:cs="Times New Roman"/>
+          <w:sz w:val="24"/>
+          <w:szCs w:val="24"/>
+        </w:rPr>
+        <w:t>init</w:t>
+      </w:r>
+      <w:proofErr w:type="spellEnd"/>
+      <w:r>
+        <w:rPr>
+          <w:rFonts w:ascii="Times New Roman" w:hAnsi="Times New Roman" w:cs="Times New Roman"/>
+          <w:sz w:val="24"/>
+          <w:szCs w:val="24"/>
+        </w:rPr>
+        <w:t>() function, I delete all existing canvases before rendering a new one. It’s a temporary fix before I figure out what’s causing the issue later.</w:t>
+      </w:r>
+    </w:p>
+    <w:p>
+      <w:pPr>
+        <w:rPr>
+          <w:rFonts w:ascii="Times New Roman" w:hAnsi="Times New Roman" w:cs="Times New Roman"/>
+          <w:sz w:val="24"/>
+          <w:szCs w:val="24"/>
+        </w:rPr>
+      </w:pPr>
+      <w:r>
+        <w:rPr>
+          <w:rFonts w:ascii="Times New Roman" w:hAnsi="Times New Roman" w:cs="Times New Roman"/>
+          <w:sz w:val="24"/>
+          <w:szCs w:val="24"/>
+        </w:rPr>
+        <w:t xml:space="preserve">2. after redoing most of the file, </w:t>
+      </w:r>
+      <w:proofErr w:type="spellStart"/>
+      <w:r>
+        <w:rPr>
+          <w:rFonts w:ascii="Times New Roman" w:hAnsi="Times New Roman" w:cs="Times New Roman"/>
+          <w:sz w:val="24"/>
+          <w:szCs w:val="24"/>
+        </w:rPr>
+        <w:t>handleSubmit</w:t>
+      </w:r>
+      <w:proofErr w:type="spellEnd"/>
+      <w:r>
+        <w:rPr>
+          <w:rFonts w:ascii="Times New Roman" w:hAnsi="Times New Roman" w:cs="Times New Roman"/>
+          <w:sz w:val="24"/>
+          <w:szCs w:val="24"/>
+        </w:rPr>
+        <w:t xml:space="preserve"> function does not work as expected anymore, will look into it</w:t>
       </w:r>
     </w:p>
     <w:p>
@@ -1790,8 +2826,18 @@
           <w:sz w:val="24"/>
           <w:szCs w:val="24"/>
         </w:rPr>
-        <w:t xml:space="preserve"> fix handleSubmit</w:t>
-      </w:r>
+        <w:t xml:space="preserve"> fix </w:t>
+      </w:r>
+      <w:proofErr w:type="spellStart"/>
+      <w:r>
+        <w:rPr>
+          <w:rFonts w:ascii="Times New Roman" w:hAnsi="Times New Roman" w:cs="Times New Roman"/>
+          <w:sz w:val="24"/>
+          <w:szCs w:val="24"/>
+        </w:rPr>
+        <w:t>handleSubmit</w:t>
+      </w:r>
+      <w:proofErr w:type="spellEnd"/>
     </w:p>
     <w:p>
       <w:pPr>
@@ -1866,7 +2912,25 @@
           <w:sz w:val="24"/>
           <w:szCs w:val="24"/>
         </w:rPr>
-        <w:t>How to Check if a User is Logged In with React</w:t>
+        <w:t xml:space="preserve">How to Check if a User is Logged </w:t>
+      </w:r>
+      <w:proofErr w:type="gramStart"/>
+      <w:r>
+        <w:rPr>
+          <w:rFonts w:ascii="Times New Roman" w:hAnsi="Times New Roman" w:cs="Times New Roman"/>
+          <w:sz w:val="24"/>
+          <w:szCs w:val="24"/>
+        </w:rPr>
+        <w:t>In</w:t>
+      </w:r>
+      <w:proofErr w:type="gramEnd"/>
+      <w:r>
+        <w:rPr>
+          <w:rFonts w:ascii="Times New Roman" w:hAnsi="Times New Roman" w:cs="Times New Roman"/>
+          <w:sz w:val="24"/>
+          <w:szCs w:val="24"/>
+        </w:rPr>
+        <w:t xml:space="preserve"> with React</w:t>
       </w:r>
     </w:p>
     <w:p>
@@ -2021,34 +3085,62 @@
           <w:sz w:val="24"/>
           <w:szCs w:val="24"/>
         </w:rPr>
-        <w:t>- nodemon server.js</w:t>
-      </w:r>
-    </w:p>
-    <w:p>
-      <w:pPr>
-        <w:rPr>
-          <w:rFonts w:ascii="Times New Roman" w:hAnsi="Times New Roman" w:cs="Times New Roman"/>
-          <w:sz w:val="24"/>
-          <w:szCs w:val="24"/>
-        </w:rPr>
-      </w:pPr>
-    </w:p>
-    <w:p>
-      <w:pPr>
-        <w:rPr>
-          <w:rFonts w:ascii="Times New Roman" w:hAnsi="Times New Roman" w:cs="Times New Roman"/>
-          <w:sz w:val="24"/>
-          <w:szCs w:val="24"/>
-        </w:rPr>
-      </w:pPr>
-      <w:r>
-        <w:rPr>
-          <w:rFonts w:ascii="Times New Roman" w:hAnsi="Times New Roman" w:cs="Times New Roman"/>
-          <w:sz w:val="24"/>
-          <w:szCs w:val="24"/>
-        </w:rPr>
-        <w:t>How to Use Fetch with async/await</w:t>
-      </w:r>
+        <w:t xml:space="preserve">- </w:t>
+      </w:r>
+      <w:proofErr w:type="spellStart"/>
+      <w:r>
+        <w:rPr>
+          <w:rFonts w:ascii="Times New Roman" w:hAnsi="Times New Roman" w:cs="Times New Roman"/>
+          <w:sz w:val="24"/>
+          <w:szCs w:val="24"/>
+        </w:rPr>
+        <w:t>nodemon</w:t>
+      </w:r>
+      <w:proofErr w:type="spellEnd"/>
+      <w:r>
+        <w:rPr>
+          <w:rFonts w:ascii="Times New Roman" w:hAnsi="Times New Roman" w:cs="Times New Roman"/>
+          <w:sz w:val="24"/>
+          <w:szCs w:val="24"/>
+        </w:rPr>
+        <w:t xml:space="preserve"> server.js</w:t>
+      </w:r>
+    </w:p>
+    <w:p>
+      <w:pPr>
+        <w:rPr>
+          <w:rFonts w:ascii="Times New Roman" w:hAnsi="Times New Roman" w:cs="Times New Roman"/>
+          <w:sz w:val="24"/>
+          <w:szCs w:val="24"/>
+        </w:rPr>
+      </w:pPr>
+    </w:p>
+    <w:p>
+      <w:pPr>
+        <w:rPr>
+          <w:rFonts w:ascii="Times New Roman" w:hAnsi="Times New Roman" w:cs="Times New Roman"/>
+          <w:sz w:val="24"/>
+          <w:szCs w:val="24"/>
+        </w:rPr>
+      </w:pPr>
+      <w:r>
+        <w:rPr>
+          <w:rFonts w:ascii="Times New Roman" w:hAnsi="Times New Roman" w:cs="Times New Roman"/>
+          <w:sz w:val="24"/>
+          <w:szCs w:val="24"/>
+        </w:rPr>
+        <w:t>How to Use Fetch with async/</w:t>
+      </w:r>
+      <w:proofErr w:type="gramStart"/>
+      <w:r>
+        <w:rPr>
+          <w:rFonts w:ascii="Times New Roman" w:hAnsi="Times New Roman" w:cs="Times New Roman"/>
+          <w:sz w:val="24"/>
+          <w:szCs w:val="24"/>
+        </w:rPr>
+        <w:t>await</w:t>
+      </w:r>
+      <w:proofErr w:type="gramEnd"/>
     </w:p>
     <w:p>
       <w:pPr>

</xml_diff>